<commit_message>
Update REQUIREMENTS TEST (1) (1).docx
Product Context
</commit_message>
<xml_diff>
--- a/Requirements/REQUIREMENTS TEST (1) (1).docx
+++ b/Requirements/REQUIREMENTS TEST (1) (1).docx
@@ -1,6 +1,6 @@
 
 <file path=word/document.xml><?xml version="1.0" encoding="utf-8"?>
-<w:document xmlns:wpc="http://schemas.microsoft.com/office/word/2010/wordprocessingCanvas" xmlns:cx="http://schemas.microsoft.com/office/drawing/2014/chartex" xmlns:cx1="http://schemas.microsoft.com/office/drawing/2015/9/8/chartex" xmlns:cx2="http://schemas.microsoft.com/office/drawing/2015/10/21/chartex" xmlns:cx3="http://schemas.microsoft.com/office/drawing/2016/5/9/chartex" xmlns:cx4="http://schemas.microsoft.com/office/drawing/2016/5/10/chartex" xmlns:cx5="http://schemas.microsoft.com/office/drawing/2016/5/11/chartex" xmlns:cx6="http://schemas.microsoft.com/office/drawing/2016/5/12/chartex" xmlns:cx7="http://schemas.microsoft.com/office/drawing/2016/5/13/chartex" xmlns:cx8="http://schemas.microsoft.com/office/drawing/2016/5/14/chartex" xmlns:mc="http://schemas.openxmlformats.org/markup-compatibility/2006" xmlns:aink="http://schemas.microsoft.com/office/drawing/2016/ink" xmlns:am3d="http://schemas.microsoft.com/office/drawing/2017/model3d" xmlns:o="urn:schemas-microsoft-com:office:office" xmlns:oel="http://schemas.microsoft.com/office/2019/extlst" xmlns:r="http://schemas.openxmlformats.org/officeDocument/2006/relationships" xmlns:m="http://schemas.openxmlformats.org/officeDocument/2006/math" xmlns:v="urn:schemas-microsoft-com:vml" xmlns:wp14="http://schemas.microsoft.com/office/word/2010/wordprocessingDrawing" xmlns:wp="http://schemas.openxmlformats.org/drawingml/2006/wordprocessingDrawing" xmlns:w10="urn:schemas-microsoft-com:office:word" xmlns:w="http://schemas.openxmlformats.org/wordprocessingml/2006/main" xmlns:w14="http://schemas.microsoft.com/office/word/2010/wordml" xmlns:w15="http://schemas.microsoft.com/office/word/2012/wordml" xmlns:w16cex="http://schemas.microsoft.com/office/word/2018/wordml/cex" xmlns:w16cid="http://schemas.microsoft.com/office/word/2016/wordml/cid" xmlns:w16="http://schemas.microsoft.com/office/word/2018/wordml" xmlns:w16sdtdh="http://schemas.microsoft.com/office/word/2020/wordml/sdtdatahash" xmlns:w16se="http://schemas.microsoft.com/office/word/2015/wordml/symex" xmlns:wpg="http://schemas.microsoft.com/office/word/2010/wordprocessingGroup" xmlns:wpi="http://schemas.microsoft.com/office/word/2010/wordprocessingInk" xmlns:wne="http://schemas.microsoft.com/office/word/2006/wordml" xmlns:wps="http://schemas.microsoft.com/office/word/2010/wordprocessingShape" mc:Ignorable="w14 w15 w16se w16cid w16 w16cex w16sdtdh wp14">
+<w:document xmlns:wpc="http://schemas.microsoft.com/office/word/2010/wordprocessingCanvas" xmlns:cx="http://schemas.microsoft.com/office/drawing/2014/chartex" xmlns:cx1="http://schemas.microsoft.com/office/drawing/2015/9/8/chartex" xmlns:cx2="http://schemas.microsoft.com/office/drawing/2015/10/21/chartex" xmlns:cx3="http://schemas.microsoft.com/office/drawing/2016/5/9/chartex" xmlns:cx4="http://schemas.microsoft.com/office/drawing/2016/5/10/chartex" xmlns:cx5="http://schemas.microsoft.com/office/drawing/2016/5/11/chartex" xmlns:cx6="http://schemas.microsoft.com/office/drawing/2016/5/12/chartex" xmlns:cx7="http://schemas.microsoft.com/office/drawing/2016/5/13/chartex" xmlns:cx8="http://schemas.microsoft.com/office/drawing/2016/5/14/chartex" xmlns:mc="http://schemas.openxmlformats.org/markup-compatibility/2006" xmlns:aink="http://schemas.microsoft.com/office/drawing/2016/ink" xmlns:am3d="http://schemas.microsoft.com/office/drawing/2017/model3d" xmlns:o="urn:schemas-microsoft-com:office:office" xmlns:r="http://schemas.openxmlformats.org/officeDocument/2006/relationships" xmlns:m="http://schemas.openxmlformats.org/officeDocument/2006/math" xmlns:v="urn:schemas-microsoft-com:vml" xmlns:wp14="http://schemas.microsoft.com/office/word/2010/wordprocessingDrawing" xmlns:wp="http://schemas.openxmlformats.org/drawingml/2006/wordprocessingDrawing" xmlns:w10="urn:schemas-microsoft-com:office:word" xmlns:w="http://schemas.openxmlformats.org/wordprocessingml/2006/main" xmlns:w14="http://schemas.microsoft.com/office/word/2010/wordml" xmlns:w15="http://schemas.microsoft.com/office/word/2012/wordml" xmlns:w16cex="http://schemas.microsoft.com/office/word/2018/wordml/cex" xmlns:w16cid="http://schemas.microsoft.com/office/word/2016/wordml/cid" xmlns:w16="http://schemas.microsoft.com/office/word/2018/wordml" xmlns:w16se="http://schemas.microsoft.com/office/word/2015/wordml/symex" xmlns:wpg="http://schemas.microsoft.com/office/word/2010/wordprocessingGroup" xmlns:wpi="http://schemas.microsoft.com/office/word/2010/wordprocessingInk" xmlns:wne="http://schemas.microsoft.com/office/word/2006/wordml" xmlns:wps="http://schemas.microsoft.com/office/word/2010/wordprocessingShape" mc:Ignorable="w14 w15 w16se w16cid w16 w16cex wp14">
   <w:body>
     <w:p>
       <w:pPr>
@@ -144,7 +144,16 @@
           <w:sz w:val="22"/>
           <w:szCs w:val="22"/>
         </w:rPr>
-        <w:t xml:space="preserve">Use this Requirements Specification template to document the requirements for your product or service, including priority and approval.  Tailor the specification to suit your project, organizing the applicable sections in a way that works best, and use the checklist to record the decisions about what is applicable and what isn't. </w:t>
+        <w:t>Use this Requirements Specification template to document the requirements for your product or service, including priority and approval.  Tailor the specification to suit your project, organizing the applicable sections in a way that works best, and use the</w:t>
+      </w:r>
+      <w:r>
+        <w:rPr>
+          <w:rFonts w:ascii="Times New Roman" w:hAnsi="Times New Roman" w:cs="Times New Roman"/>
+          <w:color w:val="7030A0"/>
+          <w:sz w:val="22"/>
+          <w:szCs w:val="22"/>
+        </w:rPr>
+        <w:t xml:space="preserve"> checklist to record the decisions about what is applicable and what isn't. </w:t>
       </w:r>
     </w:p>
     <w:p>
@@ -200,7 +209,16 @@
           <w:sz w:val="22"/>
           <w:szCs w:val="22"/>
         </w:rPr>
-        <w:t xml:space="preserve">This document contains instructions and examples which are for the benefit of the person writing the document and should be removed before the document is finalized. </w:t>
+        <w:t>This document contains instructions and examples which are for the benefit of the person writing the do</w:t>
+      </w:r>
+      <w:r>
+        <w:rPr>
+          <w:rFonts w:ascii="Times New Roman" w:hAnsi="Times New Roman" w:cs="Times New Roman"/>
+          <w:color w:val="7030A0"/>
+          <w:sz w:val="22"/>
+          <w:szCs w:val="22"/>
+        </w:rPr>
+        <w:t xml:space="preserve">cument and should be removed before the document is finalized. </w:t>
       </w:r>
     </w:p>
     <w:p>
@@ -283,6 +301,7 @@
           <w:docPartUnique/>
         </w:docPartObj>
       </w:sdtPr>
+      <w:sdtEndPr/>
       <w:sdtContent>
         <w:p>
           <w:pPr>
@@ -2352,7 +2371,16 @@
           <w:sz w:val="22"/>
           <w:szCs w:val="22"/>
         </w:rPr>
-        <w:t xml:space="preserve">Describe the purpose of this specification and its intended audience.   Include a description of what is within the scope what is outside of the scope of these specifications. </w:t>
+        <w:t>Describe the purpose of this specification and its intended audience.   Include a description of wha</w:t>
+      </w:r>
+      <w:r>
+        <w:rPr>
+          <w:rFonts w:ascii="Times New Roman" w:hAnsi="Times New Roman" w:cs="Times New Roman"/>
+          <w:color w:val="000000"/>
+          <w:sz w:val="22"/>
+          <w:szCs w:val="22"/>
+        </w:rPr>
+        <w:t xml:space="preserve">t is within the scope what is outside of the scope of these specifications. </w:t>
       </w:r>
     </w:p>
     <w:p>
@@ -2616,7 +2644,15 @@
           <w:color w:val="7030A0"/>
           <w:szCs w:val="20"/>
         </w:rPr>
-        <w:t>modification of Labor Relations Processing to meet legislative mandate XYZ.</w:t>
+        <w:t>modification of Labor Relation</w:t>
+      </w:r>
+      <w:r>
+        <w:rPr>
+          <w:rFonts w:ascii="Times New Roman" w:hAnsi="Times New Roman" w:cs="Times New Roman"/>
+          <w:color w:val="7030A0"/>
+          <w:szCs w:val="20"/>
+        </w:rPr>
+        <w:t>s Processing to meet legislative mandate XYZ.</w:t>
       </w:r>
     </w:p>
     <w:p>
@@ -2939,6 +2975,8 @@
         </w:rPr>
         <w:t>Product Context</w:t>
       </w:r>
+      <w:bookmarkStart w:id="8" w:name="_heading=h.4d34og8" w:colFirst="0" w:colLast="0"/>
+      <w:bookmarkEnd w:id="8"/>
     </w:p>
     <w:p>
       <w:pPr>
@@ -2958,16 +2996,136 @@
           <w:szCs w:val="22"/>
         </w:rPr>
       </w:pPr>
-      <w:bookmarkStart w:id="8" w:name="_heading=h.4d34og8" w:colFirst="0" w:colLast="0"/>
-      <w:bookmarkEnd w:id="8"/>
-      <w:r>
-        <w:rPr>
-          <w:rFonts w:ascii="Times New Roman" w:hAnsi="Times New Roman" w:cs="Times New Roman"/>
-          <w:color w:val="000000"/>
-          <w:sz w:val="22"/>
-          <w:szCs w:val="22"/>
-        </w:rPr>
-        <w:t>How does this product relate to other products? Is it independent and self-contained?  Does it interface with a variety of related systems?  Describe these relationships or use a diagram to show the major components of the larger system, interconnections, and external interfaces.</w:t>
+      <w:r>
+        <w:rPr>
+          <w:rFonts w:ascii="Times New Roman" w:hAnsi="Times New Roman" w:cs="Times New Roman"/>
+          <w:color w:val="000000"/>
+          <w:sz w:val="22"/>
+          <w:szCs w:val="22"/>
+        </w:rPr>
+        <w:t>The online learning platform called Skillshare360 provides both students and teachers with a huge selection of courses and services. It does, however, connect to and communicate with other systems in various ways.</w:t>
+      </w:r>
+      <w:r>
+        <w:rPr>
+          <w:rFonts w:ascii="Times New Roman" w:hAnsi="Times New Roman" w:cs="Times New Roman"/>
+          <w:color w:val="000000"/>
+          <w:sz w:val="22"/>
+          <w:szCs w:val="22"/>
+        </w:rPr>
+        <w:t xml:space="preserve"> Here are a few examples:</w:t>
+      </w:r>
+    </w:p>
+    <w:p>
+      <w:pPr>
+        <w:pBdr>
+          <w:top w:val="nil"/>
+          <w:left w:val="nil"/>
+          <w:bottom w:val="nil"/>
+          <w:right w:val="nil"/>
+          <w:between w:val="nil"/>
+        </w:pBdr>
+        <w:spacing w:after="120" w:line="240" w:lineRule="auto"/>
+        <w:ind w:left="0" w:hanging="2"/>
+        <w:rPr>
+          <w:rFonts w:ascii="Times New Roman" w:hAnsi="Times New Roman" w:cs="Times New Roman"/>
+          <w:color w:val="000000"/>
+          <w:sz w:val="22"/>
+          <w:szCs w:val="22"/>
+        </w:rPr>
+      </w:pPr>
+      <w:r>
+        <w:rPr>
+          <w:rFonts w:ascii="Times New Roman" w:hAnsi="Times New Roman" w:cs="Times New Roman"/>
+          <w:color w:val="000000"/>
+          <w:sz w:val="22"/>
+          <w:szCs w:val="22"/>
+        </w:rPr>
+        <w:lastRenderedPageBreak/>
+        <w:t>Payment Gateway: To enable safe online transactions between students and instructors, Skillshare360 has integrated with a payment gateway. The payment gateway monitors refunds, processes payments, and guarantees the security of financial data.</w:t>
+      </w:r>
+    </w:p>
+    <w:p>
+      <w:pPr>
+        <w:pBdr>
+          <w:top w:val="nil"/>
+          <w:left w:val="nil"/>
+          <w:bottom w:val="nil"/>
+          <w:right w:val="nil"/>
+          <w:between w:val="nil"/>
+        </w:pBdr>
+        <w:spacing w:after="120" w:line="240" w:lineRule="auto"/>
+        <w:ind w:left="0" w:hanging="2"/>
+        <w:rPr>
+          <w:rFonts w:ascii="Times New Roman" w:hAnsi="Times New Roman" w:cs="Times New Roman"/>
+          <w:color w:val="000000"/>
+          <w:sz w:val="22"/>
+          <w:szCs w:val="22"/>
+        </w:rPr>
+      </w:pPr>
+      <w:r>
+        <w:rPr>
+          <w:rFonts w:ascii="Times New Roman" w:hAnsi="Times New Roman" w:cs="Times New Roman"/>
+          <w:color w:val="000000"/>
+          <w:sz w:val="22"/>
+          <w:szCs w:val="22"/>
+        </w:rPr>
+        <w:t>Social Media Platforms: Facebook, Twitter, and LinkedIn, among others, can be integrated with Skillshare360. By sharing their progress, accomplishments, and course recommendations on their social media profiles, learners and instructors can broaden the platform's audience and visibility.</w:t>
+      </w:r>
+    </w:p>
+    <w:p>
+      <w:pPr>
+        <w:pBdr>
+          <w:top w:val="nil"/>
+          <w:left w:val="nil"/>
+          <w:bottom w:val="nil"/>
+          <w:right w:val="nil"/>
+          <w:between w:val="nil"/>
+        </w:pBdr>
+        <w:spacing w:after="120" w:line="240" w:lineRule="auto"/>
+        <w:ind w:left="0" w:hanging="2"/>
+        <w:rPr>
+          <w:rFonts w:ascii="Times New Roman" w:hAnsi="Times New Roman" w:cs="Times New Roman"/>
+          <w:color w:val="000000"/>
+          <w:sz w:val="22"/>
+          <w:szCs w:val="22"/>
+        </w:rPr>
+      </w:pPr>
+      <w:r>
+        <w:rPr>
+          <w:rFonts w:ascii="Times New Roman" w:hAnsi="Times New Roman" w:cs="Times New Roman"/>
+          <w:color w:val="000000"/>
+          <w:sz w:val="22"/>
+          <w:szCs w:val="22"/>
+        </w:rPr>
+        <w:t>Tools for email marketing can be integrated with Skillshare360, like Mailchimp and Constant Contact. By this connectivity, the platform may inform teachers and students about forthcoming classes, new features, and promotions.</w:t>
+      </w:r>
+    </w:p>
+    <w:p>
+      <w:pPr>
+        <w:pBdr>
+          <w:top w:val="nil"/>
+          <w:left w:val="nil"/>
+          <w:bottom w:val="nil"/>
+          <w:right w:val="nil"/>
+          <w:between w:val="nil"/>
+        </w:pBdr>
+        <w:spacing w:after="120" w:line="240" w:lineRule="auto"/>
+        <w:ind w:left="0" w:hanging="2"/>
+        <w:rPr>
+          <w:rFonts w:ascii="Times New Roman" w:hAnsi="Times New Roman" w:cs="Times New Roman"/>
+          <w:color w:val="000000"/>
+          <w:sz w:val="22"/>
+          <w:szCs w:val="22"/>
+        </w:rPr>
+      </w:pPr>
+      <w:r>
+        <w:rPr>
+          <w:rFonts w:ascii="Times New Roman" w:hAnsi="Times New Roman" w:cs="Times New Roman"/>
+          <w:color w:val="000000"/>
+          <w:sz w:val="22"/>
+          <w:szCs w:val="22"/>
+        </w:rPr>
+        <w:t>Learning Management Systems: Skillshare360 may connect to other LMSs to give students and teachers a complete range of tools for organizing and delivering courses.</w:t>
       </w:r>
     </w:p>
     <w:p>
@@ -2986,7 +3144,6 @@
         <w:rPr>
           <w:rFonts w:ascii="Times New Roman" w:hAnsi="Times New Roman" w:cs="Times New Roman"/>
         </w:rPr>
-        <w:lastRenderedPageBreak/>
         <w:t>User Characteristics</w:t>
       </w:r>
     </w:p>
@@ -3194,27 +3351,16 @@
           <w:sz w:val="22"/>
           <w:szCs w:val="22"/>
         </w:rPr>
-        <w:t xml:space="preserve">List any assumptions that affect the requirements, for example, equipment availability, user expertise, etc.  For example, a specific operating system is assumed to be available; </w:t>
-      </w:r>
-      <w:proofErr w:type="gramStart"/>
-      <w:r>
-        <w:rPr>
-          <w:rFonts w:ascii="Times New Roman" w:hAnsi="Times New Roman" w:cs="Times New Roman"/>
-          <w:color w:val="000000"/>
-          <w:sz w:val="22"/>
-          <w:szCs w:val="22"/>
-        </w:rPr>
-        <w:t>if  the</w:t>
-      </w:r>
-      <w:proofErr w:type="gramEnd"/>
-      <w:r>
-        <w:rPr>
-          <w:rFonts w:ascii="Times New Roman" w:hAnsi="Times New Roman" w:cs="Times New Roman"/>
-          <w:color w:val="000000"/>
-          <w:sz w:val="22"/>
-          <w:szCs w:val="22"/>
-        </w:rPr>
-        <w:t xml:space="preserve"> operating system is not available, the Requirements Specification would then have to change accordingly.</w:t>
+        <w:t>List any assumptions that affect the requirements, for example, equipment availability, user expertise, etc.  For example, a specific operating system is assumed to be available; if  the operating system is not available, the Requirements Specification wou</w:t>
+      </w:r>
+      <w:r>
+        <w:rPr>
+          <w:rFonts w:ascii="Times New Roman" w:hAnsi="Times New Roman" w:cs="Times New Roman"/>
+          <w:color w:val="000000"/>
+          <w:sz w:val="22"/>
+          <w:szCs w:val="22"/>
+        </w:rPr>
+        <w:t>ld then have to change accordingly.</w:t>
       </w:r>
     </w:p>
     <w:p>
@@ -3389,7 +3535,16 @@
           <w:sz w:val="22"/>
           <w:szCs w:val="22"/>
         </w:rPr>
-        <w:t>criticality of the application</w:t>
+        <w:t xml:space="preserve">criticality of the </w:t>
+      </w:r>
+      <w:r>
+        <w:rPr>
+          <w:rFonts w:ascii="Times New Roman" w:hAnsi="Times New Roman" w:cs="Times New Roman"/>
+          <w:color w:val="000000"/>
+          <w:sz w:val="22"/>
+          <w:szCs w:val="22"/>
+        </w:rPr>
+        <w:t>application</w:t>
       </w:r>
     </w:p>
     <w:p>
@@ -3502,7 +3657,16 @@
           <w:sz w:val="22"/>
           <w:szCs w:val="22"/>
         </w:rPr>
-        <w:t>List dependencies that affect the requirements.  Examples:</w:t>
+        <w:t>List dependencies that affect the requirem</w:t>
+      </w:r>
+      <w:r>
+        <w:rPr>
+          <w:rFonts w:ascii="Times New Roman" w:hAnsi="Times New Roman" w:cs="Times New Roman"/>
+          <w:color w:val="000000"/>
+          <w:sz w:val="22"/>
+          <w:szCs w:val="22"/>
+        </w:rPr>
+        <w:t>ents.  Examples:</w:t>
       </w:r>
     </w:p>
     <w:p>
@@ -3615,7 +3779,16 @@
           <w:sz w:val="22"/>
           <w:szCs w:val="22"/>
         </w:rPr>
-        <w:t>Describe all system requirements in enough detail for designers to design a system satisfying the requirements and testers to verify that the system satisfies requirements.</w:t>
+        <w:t>Describe all system requirements in enough detail for designers to design a system satisfying the</w:t>
+      </w:r>
+      <w:r>
+        <w:rPr>
+          <w:rFonts w:ascii="Times New Roman" w:hAnsi="Times New Roman" w:cs="Times New Roman"/>
+          <w:color w:val="000000"/>
+          <w:sz w:val="22"/>
+          <w:szCs w:val="22"/>
+        </w:rPr>
+        <w:t xml:space="preserve"> requirements and testers to verify that the system satisfies requirements.</w:t>
       </w:r>
     </w:p>
     <w:p>
@@ -3657,59 +3830,16 @@
           <w:szCs w:val="22"/>
           <w:u w:val="single"/>
         </w:rPr>
-        <w:t xml:space="preserve">Appendix </w:t>
-      </w:r>
-      <w:proofErr w:type="spellStart"/>
-      <w:r>
-        <w:rPr>
-          <w:rFonts w:ascii="Times New Roman" w:hAnsi="Times New Roman" w:cs="Times New Roman"/>
-          <w:color w:val="000000"/>
-          <w:sz w:val="22"/>
-          <w:szCs w:val="22"/>
-          <w:u w:val="single"/>
-        </w:rPr>
-        <w:t>DAppendix</w:t>
-      </w:r>
-      <w:proofErr w:type="spellEnd"/>
-      <w:r>
-        <w:rPr>
-          <w:rFonts w:ascii="Times New Roman" w:hAnsi="Times New Roman" w:cs="Times New Roman"/>
-          <w:color w:val="000000"/>
-          <w:sz w:val="22"/>
-          <w:szCs w:val="22"/>
-          <w:u w:val="single"/>
-        </w:rPr>
-        <w:t xml:space="preserve"> D, Organizing the </w:t>
-      </w:r>
-      <w:proofErr w:type="gramStart"/>
-      <w:r>
-        <w:rPr>
-          <w:rFonts w:ascii="Times New Roman" w:hAnsi="Times New Roman" w:cs="Times New Roman"/>
-          <w:color w:val="000000"/>
-          <w:sz w:val="22"/>
-          <w:szCs w:val="22"/>
-          <w:u w:val="single"/>
-        </w:rPr>
-        <w:t>Requirements</w:t>
-      </w:r>
-      <w:r>
-        <w:rPr>
-          <w:rFonts w:ascii="Times New Roman" w:hAnsi="Times New Roman" w:cs="Times New Roman"/>
-          <w:color w:val="000000"/>
-          <w:sz w:val="22"/>
-          <w:szCs w:val="22"/>
-        </w:rPr>
-        <w:t xml:space="preserve">  for</w:t>
-      </w:r>
-      <w:proofErr w:type="gramEnd"/>
-      <w:r>
-        <w:rPr>
-          <w:rFonts w:ascii="Times New Roman" w:hAnsi="Times New Roman" w:cs="Times New Roman"/>
-          <w:color w:val="000000"/>
-          <w:sz w:val="22"/>
-          <w:szCs w:val="22"/>
-        </w:rPr>
-        <w:t xml:space="preserve"> different ways to organize these requirements.</w:t>
+        <w:t>Appendix DAppendix D, Organizing the Requirements</w:t>
+      </w:r>
+      <w:r>
+        <w:rPr>
+          <w:rFonts w:ascii="Times New Roman" w:hAnsi="Times New Roman" w:cs="Times New Roman"/>
+          <w:color w:val="000000"/>
+          <w:sz w:val="22"/>
+          <w:szCs w:val="22"/>
+        </w:rPr>
+        <w:t xml:space="preserve">  for different ways to organize these requirements.</w:t>
       </w:r>
     </w:p>
     <w:p>
@@ -3741,7 +3871,25 @@
           <w:sz w:val="22"/>
           <w:szCs w:val="22"/>
         </w:rPr>
-        <w:t>Describe every input into the system, every output from the system, and every function performed by the system in response to an input or in support of an output.  (Specify what functions are to be performed on what data to produce what results at what location for whom.)</w:t>
+        <w:t>De</w:t>
+      </w:r>
+      <w:r>
+        <w:rPr>
+          <w:rFonts w:ascii="Times New Roman" w:hAnsi="Times New Roman" w:cs="Times New Roman"/>
+          <w:color w:val="000000"/>
+          <w:sz w:val="22"/>
+          <w:szCs w:val="22"/>
+        </w:rPr>
+        <w:t>scribe every input into the system, every output from the system, and every function performed by the system in response to an input or in support of an output.  (Specify what functions are to be performed on what data to produce what results at what locat</w:t>
+      </w:r>
+      <w:r>
+        <w:rPr>
+          <w:rFonts w:ascii="Times New Roman" w:hAnsi="Times New Roman" w:cs="Times New Roman"/>
+          <w:color w:val="000000"/>
+          <w:sz w:val="22"/>
+          <w:szCs w:val="22"/>
+        </w:rPr>
+        <w:t>ion for whom.)</w:t>
       </w:r>
     </w:p>
     <w:p>
@@ -3834,7 +3982,18 @@
           <w:sz w:val="22"/>
           <w:szCs w:val="22"/>
         </w:rPr>
-        <w:t>Priority Definitions</w:t>
+        <w:lastRenderedPageBreak/>
+        <w:t xml:space="preserve">Priority </w:t>
+      </w:r>
+      <w:r>
+        <w:rPr>
+          <w:rFonts w:ascii="Times New Roman" w:hAnsi="Times New Roman" w:cs="Times New Roman"/>
+          <w:b/>
+          <w:color w:val="000000"/>
+          <w:sz w:val="22"/>
+          <w:szCs w:val="22"/>
+        </w:rPr>
+        <w:t>Definitions</w:t>
       </w:r>
     </w:p>
     <w:p>
@@ -3926,7 +4085,16 @@
           <w:sz w:val="22"/>
           <w:szCs w:val="22"/>
         </w:rPr>
-        <w:t>Priority 2 – The requirement is needed for improved processing, and the fulfillment of the requirement will create immediate benefits</w:t>
+        <w:t xml:space="preserve">Priority 2 – The requirement is needed for improved processing, and the </w:t>
+      </w:r>
+      <w:r>
+        <w:rPr>
+          <w:rFonts w:ascii="Times New Roman" w:hAnsi="Times New Roman" w:cs="Times New Roman"/>
+          <w:color w:val="000000"/>
+          <w:sz w:val="22"/>
+          <w:szCs w:val="22"/>
+        </w:rPr>
+        <w:t>fulfillment of the requirement will create immediate benefits</w:t>
       </w:r>
     </w:p>
     <w:p>
@@ -3958,27 +4126,7 @@
           <w:sz w:val="22"/>
           <w:szCs w:val="22"/>
         </w:rPr>
-        <w:t xml:space="preserve">Priority 3 – The requirement is a “nice to </w:t>
-      </w:r>
-      <w:proofErr w:type="gramStart"/>
-      <w:r>
-        <w:rPr>
-          <w:rFonts w:ascii="Times New Roman" w:hAnsi="Times New Roman" w:cs="Times New Roman"/>
-          <w:color w:val="000000"/>
-          <w:sz w:val="22"/>
-          <w:szCs w:val="22"/>
-        </w:rPr>
-        <w:t>have”  which</w:t>
-      </w:r>
-      <w:proofErr w:type="gramEnd"/>
-      <w:r>
-        <w:rPr>
-          <w:rFonts w:ascii="Times New Roman" w:hAnsi="Times New Roman" w:cs="Times New Roman"/>
-          <w:color w:val="000000"/>
-          <w:sz w:val="22"/>
-          <w:szCs w:val="22"/>
-        </w:rPr>
-        <w:t xml:space="preserve"> may include new functionality</w:t>
+        <w:t>Priority 3 – The requirement is a “nice to have”  which may include new functionality</w:t>
       </w:r>
     </w:p>
     <w:p>
@@ -4006,7 +4154,16 @@
           <w:sz w:val="22"/>
           <w:szCs w:val="22"/>
         </w:rPr>
-        <w:t xml:space="preserve">It may be helpful to phrase the requirement in terms of its priority, e.g., "The value of the employee status sent to DIS </w:t>
+        <w:t>It may be helpful to phrase the requirement in terms of its priority, e.g., "The value of the employee statu</w:t>
+      </w:r>
+      <w:r>
+        <w:rPr>
+          <w:rFonts w:ascii="Times New Roman" w:hAnsi="Times New Roman" w:cs="Times New Roman"/>
+          <w:color w:val="000000"/>
+          <w:sz w:val="22"/>
+          <w:szCs w:val="22"/>
+        </w:rPr>
+        <w:t xml:space="preserve">s sent to DIS </w:t>
       </w:r>
       <w:r>
         <w:rPr>
@@ -4140,8 +4297,16 @@
           <w:sz w:val="22"/>
           <w:szCs w:val="22"/>
         </w:rPr>
-        <w:lastRenderedPageBreak/>
-        <w:t>Unambiguous (all statements have exactly one interpretation)</w:t>
+        <w:t>Unambiguou</w:t>
+      </w:r>
+      <w:r>
+        <w:rPr>
+          <w:rFonts w:ascii="Times New Roman" w:hAnsi="Times New Roman" w:cs="Times New Roman"/>
+          <w:color w:val="000000"/>
+          <w:sz w:val="22"/>
+          <w:szCs w:val="22"/>
+        </w:rPr>
+        <w:t>s (all statements have exactly one interpretation)</w:t>
       </w:r>
     </w:p>
     <w:p>
@@ -4301,7 +4466,16 @@
           <w:sz w:val="22"/>
           <w:szCs w:val="22"/>
         </w:rPr>
-        <w:t>Modifiable (evolve the Requirements Specification only via a formal change process, preserving a complete audit trail of changes)</w:t>
+        <w:t>Modifiable (evolve the Requirements Specification only via a formal change process, preserving a complete audit trail of change</w:t>
+      </w:r>
+      <w:r>
+        <w:rPr>
+          <w:rFonts w:ascii="Times New Roman" w:hAnsi="Times New Roman" w:cs="Times New Roman"/>
+          <w:color w:val="000000"/>
+          <w:sz w:val="22"/>
+          <w:szCs w:val="22"/>
+        </w:rPr>
+        <w:t>s)</w:t>
       </w:r>
     </w:p>
     <w:p>
@@ -4414,7 +4588,16 @@
           <w:sz w:val="22"/>
           <w:szCs w:val="22"/>
         </w:rPr>
-        <w:t>In the example below, the requirement numbering has a scheme - BR_LR_0## (BR for Business Requirement, LR for Labor Relations).  For small projects simply BR-## would suffice. Keep in mind that if no prefix is used, the traceability matrix may be difficult to create (e.g., no differentiation between '02' as a business requirement vs. a test case)</w:t>
+        <w:t>In the example below, the requirement numbering has a scheme - BR_LR_0## (BR for Business Requirement, LR for Labor R</w:t>
+      </w:r>
+      <w:r>
+        <w:rPr>
+          <w:rFonts w:ascii="Times New Roman" w:hAnsi="Times New Roman" w:cs="Times New Roman"/>
+          <w:color w:val="000000"/>
+          <w:sz w:val="22"/>
+          <w:szCs w:val="22"/>
+        </w:rPr>
+        <w:t>elations).  For small projects simply BR-## would suffice. Keep in mind that if no prefix is used, the traceability matrix may be difficult to create (e.g., no differentiation between '02' as a business requirement vs. a test case)</w:t>
       </w:r>
     </w:p>
     <w:p>
@@ -4442,7 +4625,16 @@
           <w:sz w:val="22"/>
           <w:szCs w:val="22"/>
         </w:rPr>
-        <w:t>The following table is an example format for requirements.  Choose whatever format works best for your project.</w:t>
+        <w:t>The following table is a</w:t>
+      </w:r>
+      <w:r>
+        <w:rPr>
+          <w:rFonts w:ascii="Times New Roman" w:hAnsi="Times New Roman" w:cs="Times New Roman"/>
+          <w:color w:val="000000"/>
+          <w:sz w:val="22"/>
+          <w:szCs w:val="22"/>
+        </w:rPr>
+        <w:t>n example format for requirements.  Choose whatever format works best for your project.</w:t>
       </w:r>
     </w:p>
     <w:p>
@@ -4682,20 +4874,8 @@
                 <w:sz w:val="18"/>
                 <w:szCs w:val="18"/>
               </w:rPr>
-              <w:t xml:space="preserve">Date </w:t>
-            </w:r>
-            <w:proofErr w:type="spellStart"/>
-            <w:r>
-              <w:rPr>
-                <w:rFonts w:ascii="Times New Roman" w:hAnsi="Times New Roman" w:cs="Times New Roman"/>
-                <w:b/>
-                <w:color w:val="7030A0"/>
-                <w:sz w:val="18"/>
-                <w:szCs w:val="18"/>
-              </w:rPr>
-              <w:t>Rvwd</w:t>
-            </w:r>
-            <w:proofErr w:type="spellEnd"/>
+              <w:t>Date Rvwd</w:t>
+            </w:r>
           </w:p>
         </w:tc>
         <w:tc>
@@ -4800,7 +4980,15 @@
                 <w:color w:val="7030A0"/>
                 <w:szCs w:val="20"/>
               </w:rPr>
-              <w:t>The system should associate a supervisor indicator with each job class.</w:t>
+              <w:t xml:space="preserve">The system should associate a supervisor indicator with each job </w:t>
+            </w:r>
+            <w:r>
+              <w:rPr>
+                <w:rFonts w:ascii="Times New Roman" w:hAnsi="Times New Roman" w:cs="Times New Roman"/>
+                <w:color w:val="7030A0"/>
+                <w:szCs w:val="20"/>
+              </w:rPr>
+              <w:t>class.</w:t>
             </w:r>
           </w:p>
         </w:tc>
@@ -5068,7 +5256,15 @@
                 <w:color w:val="7030A0"/>
                 <w:szCs w:val="20"/>
               </w:rPr>
-              <w:t>An example of a new fee is an initiation fee.</w:t>
+              <w:t xml:space="preserve">An example of a new fee is an </w:t>
+            </w:r>
+            <w:r>
+              <w:rPr>
+                <w:rFonts w:ascii="Times New Roman" w:hAnsi="Times New Roman" w:cs="Times New Roman"/>
+                <w:color w:val="7030A0"/>
+                <w:szCs w:val="20"/>
+              </w:rPr>
+              <w:t>initiation fee.</w:t>
             </w:r>
           </w:p>
         </w:tc>
@@ -5287,7 +5483,15 @@
                 <w:color w:val="7030A0"/>
                 <w:szCs w:val="20"/>
               </w:rPr>
-              <w:t>Some job classes are old and are no longer used.  However, they still need to be maintained for legal, contract and historical purposes.</w:t>
+              <w:t xml:space="preserve">Some job classes are old and are no longer used.  However, they still need to be </w:t>
+            </w:r>
+            <w:r>
+              <w:rPr>
+                <w:rFonts w:ascii="Times New Roman" w:hAnsi="Times New Roman" w:cs="Times New Roman"/>
+                <w:color w:val="7030A0"/>
+                <w:szCs w:val="20"/>
+              </w:rPr>
+              <w:t>maintained for legal, contract and historical purposes.</w:t>
             </w:r>
           </w:p>
         </w:tc>
@@ -5418,6 +5622,7 @@
                 <w:sz w:val="16"/>
                 <w:szCs w:val="16"/>
               </w:rPr>
+              <w:lastRenderedPageBreak/>
               <w:t>BR_LR_16</w:t>
             </w:r>
           </w:p>
@@ -5480,7 +5685,15 @@
                 <w:color w:val="7030A0"/>
                 <w:szCs w:val="20"/>
               </w:rPr>
-              <w:t>April 2005 – New requirement. It is one of three new requirements from BR_LR_03.</w:t>
+              <w:t xml:space="preserve">April 2005 – </w:t>
+            </w:r>
+            <w:r>
+              <w:rPr>
+                <w:rFonts w:ascii="Times New Roman" w:hAnsi="Times New Roman" w:cs="Times New Roman"/>
+                <w:color w:val="7030A0"/>
+                <w:szCs w:val="20"/>
+              </w:rPr>
+              <w:t>New requirement. It is one of three new requirements from BR_LR_03.</w:t>
             </w:r>
           </w:p>
         </w:tc>
@@ -5626,7 +5839,15 @@
                 <w:color w:val="7030A0"/>
                 <w:szCs w:val="20"/>
               </w:rPr>
-              <w:t>The system should provide the Labor Relations office with the ability to override the system-derived Bargaining Unit code and the Union Code for to-be-determined employee types, including hourly appointments.</w:t>
+              <w:t>The system should provide the Labor Relations office with the ability to override the system-derived Bargaining Unit code and the Union Code for to-be-determined employee typ</w:t>
+            </w:r>
+            <w:r>
+              <w:rPr>
+                <w:rFonts w:ascii="Times New Roman" w:hAnsi="Times New Roman" w:cs="Times New Roman"/>
+                <w:color w:val="7030A0"/>
+                <w:szCs w:val="20"/>
+              </w:rPr>
+              <w:t>es, including hourly appointments.</w:t>
             </w:r>
           </w:p>
         </w:tc>
@@ -5811,7 +6032,6 @@
         <w:rPr>
           <w:rFonts w:ascii="Times New Roman" w:hAnsi="Times New Roman" w:cs="Times New Roman"/>
         </w:rPr>
-        <w:lastRenderedPageBreak/>
         <w:t>Non-Functional Requirements</w:t>
       </w:r>
     </w:p>
@@ -5829,7 +6049,15 @@
           <w:b/>
           <w:color w:val="FF0000"/>
         </w:rPr>
-        <w:t>In here try to use the Structure given at slide 13 in Requirements Engineering Lecture Slides, with main categories of:</w:t>
+        <w:t xml:space="preserve">In here try to use the Structure given at slide 13 in </w:t>
+      </w:r>
+      <w:r>
+        <w:rPr>
+          <w:rFonts w:ascii="Times New Roman" w:hAnsi="Times New Roman" w:cs="Times New Roman"/>
+          <w:b/>
+          <w:color w:val="FF0000"/>
+        </w:rPr>
+        <w:t>Requirements Engineering Lecture Slides, with main categories of:</w:t>
       </w:r>
     </w:p>
     <w:p>
@@ -5877,21 +6105,7 @@
         <w:rPr>
           <w:rFonts w:ascii="Times New Roman" w:hAnsi="Times New Roman" w:cs="Times New Roman"/>
         </w:rPr>
-        <w:t xml:space="preserve">Requirements which specify that the delivered product must behave in a particular way </w:t>
-      </w:r>
-      <w:proofErr w:type="gramStart"/>
-      <w:r>
-        <w:rPr>
-          <w:rFonts w:ascii="Times New Roman" w:hAnsi="Times New Roman" w:cs="Times New Roman"/>
-        </w:rPr>
-        <w:t>e.g.</w:t>
-      </w:r>
-      <w:proofErr w:type="gramEnd"/>
-      <w:r>
-        <w:rPr>
-          <w:rFonts w:ascii="Times New Roman" w:hAnsi="Times New Roman" w:cs="Times New Roman"/>
-        </w:rPr>
-        <w:t xml:space="preserve"> execution speed, reliability, etc.</w:t>
+        <w:t>Requirements which specify that the delivered product must behave in a particular way e.g. execution speed, reliability, etc.</w:t>
       </w:r>
     </w:p>
     <w:p>
@@ -5967,7 +6181,16 @@
           <w:sz w:val="22"/>
           <w:szCs w:val="22"/>
         </w:rPr>
-        <w:t>In addition to functions required, describe the characteristics of each interface between the product and its users (e.g., required screen formats/organization, report layouts, menu structures, error and other messages, or function keys).</w:t>
+        <w:t xml:space="preserve">In </w:t>
+      </w:r>
+      <w:r>
+        <w:rPr>
+          <w:rFonts w:ascii="Times New Roman" w:hAnsi="Times New Roman" w:cs="Times New Roman"/>
+          <w:color w:val="000000"/>
+          <w:sz w:val="22"/>
+          <w:szCs w:val="22"/>
+        </w:rPr>
+        <w:t>addition to functions required, describe the characteristics of each interface between the product and its users (e.g., required screen formats/organization, report layouts, menu structures, error and other messages, or function keys).</w:t>
       </w:r>
     </w:p>
     <w:p>
@@ -6023,7 +6246,16 @@
           <w:sz w:val="22"/>
           <w:szCs w:val="22"/>
         </w:rPr>
-        <w:t xml:space="preserve">Include any specific usability requirements, for example, </w:t>
+        <w:t>Include a</w:t>
+      </w:r>
+      <w:r>
+        <w:rPr>
+          <w:rFonts w:ascii="Times New Roman" w:hAnsi="Times New Roman" w:cs="Times New Roman"/>
+          <w:color w:val="000000"/>
+          <w:sz w:val="22"/>
+          <w:szCs w:val="22"/>
+        </w:rPr>
+        <w:t xml:space="preserve">ny specific usability requirements, for example, </w:t>
       </w:r>
     </w:p>
     <w:p>
@@ -6303,7 +6535,16 @@
           <w:sz w:val="22"/>
           <w:szCs w:val="22"/>
         </w:rPr>
-        <w:t>Static numerical requirements may include the number of terminals to be supported, the number of simultaneous users to be supported, and the amount and type of information to be handled.</w:t>
+        <w:t>Static numerical requirements m</w:t>
+      </w:r>
+      <w:r>
+        <w:rPr>
+          <w:rFonts w:ascii="Times New Roman" w:hAnsi="Times New Roman" w:cs="Times New Roman"/>
+          <w:color w:val="000000"/>
+          <w:sz w:val="22"/>
+          <w:szCs w:val="22"/>
+        </w:rPr>
+        <w:t>ay include the number of terminals to be supported, the number of simultaneous users to be supported, and the amount and type of information to be handled.</w:t>
       </w:r>
     </w:p>
     <w:p>
@@ -6335,7 +6576,16 @@
           <w:sz w:val="22"/>
           <w:szCs w:val="22"/>
         </w:rPr>
-        <w:t>Dynamic numerical requirements may include the number of transactions and tasks and the amount of data to be processed within certain time period for both normal and peak workload conditions.</w:t>
+        <w:t>Dynamic numerical requirements may include the number of transactions and tasks and the amount of da</w:t>
+      </w:r>
+      <w:r>
+        <w:rPr>
+          <w:rFonts w:ascii="Times New Roman" w:hAnsi="Times New Roman" w:cs="Times New Roman"/>
+          <w:color w:val="000000"/>
+          <w:sz w:val="22"/>
+          <w:szCs w:val="22"/>
+        </w:rPr>
+        <w:t>ta to be processed within certain time period for both normal and peak workload conditions.</w:t>
       </w:r>
     </w:p>
     <w:p>
@@ -6365,7 +6615,16 @@
           <w:sz w:val="22"/>
           <w:szCs w:val="22"/>
         </w:rPr>
-        <w:t>All of these requirements should be stated in measurable form. For example, "95% of the transactions shall be processed in less than 1 second" rather than “an operator shall not have to wait for the transaction to complete”.</w:t>
+        <w:t>All of these requirements should be stated in measurable form. For example, "95% of the transactions shall be processed in less than 1 second" rather than “an opera</w:t>
+      </w:r>
+      <w:r>
+        <w:rPr>
+          <w:rFonts w:ascii="Times New Roman" w:hAnsi="Times New Roman" w:cs="Times New Roman"/>
+          <w:color w:val="000000"/>
+          <w:sz w:val="22"/>
+          <w:szCs w:val="22"/>
+        </w:rPr>
+        <w:t>tor shall not have to wait for the transaction to complete”.</w:t>
       </w:r>
     </w:p>
     <w:p>
@@ -6410,6 +6669,7 @@
           <w:rFonts w:ascii="Times New Roman" w:hAnsi="Times New Roman" w:cs="Times New Roman"/>
           <w:b/>
         </w:rPr>
+        <w:lastRenderedPageBreak/>
         <w:t>Dependability</w:t>
       </w:r>
     </w:p>
@@ -6597,7 +6857,16 @@
           <w:sz w:val="22"/>
           <w:szCs w:val="22"/>
         </w:rPr>
-        <w:t>Impact of downtime on users and business operations</w:t>
+        <w:t xml:space="preserve">Impact of </w:t>
+      </w:r>
+      <w:r>
+        <w:rPr>
+          <w:rFonts w:ascii="Times New Roman" w:hAnsi="Times New Roman" w:cs="Times New Roman"/>
+          <w:color w:val="000000"/>
+          <w:sz w:val="22"/>
+          <w:szCs w:val="22"/>
+        </w:rPr>
+        <w:t>downtime on users and business operations</w:t>
       </w:r>
     </w:p>
     <w:p>
@@ -6661,27 +6930,16 @@
           <w:sz w:val="22"/>
           <w:szCs w:val="22"/>
         </w:rPr>
-        <w:t xml:space="preserve">reliability (e.g., acceptable mean time between failures (MTBF), </w:t>
-      </w:r>
-      <w:proofErr w:type="gramStart"/>
-      <w:r>
-        <w:rPr>
-          <w:rFonts w:ascii="Times New Roman" w:hAnsi="Times New Roman" w:cs="Times New Roman"/>
-          <w:color w:val="000000"/>
-          <w:sz w:val="22"/>
-          <w:szCs w:val="22"/>
-        </w:rPr>
-        <w:t>or  the</w:t>
-      </w:r>
-      <w:proofErr w:type="gramEnd"/>
-      <w:r>
-        <w:rPr>
-          <w:rFonts w:ascii="Times New Roman" w:hAnsi="Times New Roman" w:cs="Times New Roman"/>
-          <w:color w:val="000000"/>
-          <w:sz w:val="22"/>
-          <w:szCs w:val="22"/>
-        </w:rPr>
-        <w:t xml:space="preserve"> maximum permitted number of failures per hour).</w:t>
+        <w:t xml:space="preserve">reliability (e.g., acceptable mean time between failures (MTBF), or  the maximum permitted number of failures per </w:t>
+      </w:r>
+      <w:r>
+        <w:rPr>
+          <w:rFonts w:ascii="Times New Roman" w:hAnsi="Times New Roman" w:cs="Times New Roman"/>
+          <w:color w:val="000000"/>
+          <w:sz w:val="22"/>
+          <w:szCs w:val="22"/>
+        </w:rPr>
+        <w:t>hour).</w:t>
       </w:r>
     </w:p>
     <w:p>
@@ -6704,7 +6962,6 @@
           <w:rFonts w:ascii="Times New Roman" w:hAnsi="Times New Roman" w:cs="Times New Roman"/>
           <w:b/>
         </w:rPr>
-        <w:lastRenderedPageBreak/>
         <w:t>Reliability</w:t>
       </w:r>
     </w:p>
@@ -6779,7 +7036,16 @@
           <w:sz w:val="22"/>
           <w:szCs w:val="22"/>
         </w:rPr>
-        <w:t>Specify attributes of the system that relate to ease of maintenance. These requirements may relate to modularity, complexity, or interface design. Requirements should not be placed here simply because they are thought to be good design practices.</w:t>
+        <w:t xml:space="preserve">Specify attributes of the system that relate to ease of maintenance. These </w:t>
+      </w:r>
+      <w:r>
+        <w:rPr>
+          <w:rFonts w:ascii="Times New Roman" w:hAnsi="Times New Roman" w:cs="Times New Roman"/>
+          <w:color w:val="000000"/>
+          <w:sz w:val="22"/>
+          <w:szCs w:val="22"/>
+        </w:rPr>
+        <w:t>requirements may relate to modularity, complexity, or interface design. Requirements should not be placed here simply because they are thought to be good design practices.</w:t>
       </w:r>
     </w:p>
     <w:p>
@@ -6851,7 +7117,16 @@
           <w:sz w:val="22"/>
           <w:szCs w:val="22"/>
         </w:rPr>
-        <w:t>Specify the factors that will protect the system from malicious or accidental access, modification, disclosure, destruction, or misuse. For example:</w:t>
+        <w:t>Specify the factors that will protect the system from malicious</w:t>
+      </w:r>
+      <w:r>
+        <w:rPr>
+          <w:rFonts w:ascii="Times New Roman" w:hAnsi="Times New Roman" w:cs="Times New Roman"/>
+          <w:color w:val="000000"/>
+          <w:sz w:val="22"/>
+          <w:szCs w:val="22"/>
+        </w:rPr>
+        <w:t xml:space="preserve"> or accidental access, modification, disclosure, destruction, or misuse. For example:</w:t>
       </w:r>
     </w:p>
     <w:p>
@@ -6923,27 +7198,7 @@
           <w:sz w:val="22"/>
           <w:szCs w:val="22"/>
         </w:rPr>
-        <w:t xml:space="preserve">restrictions on </w:t>
-      </w:r>
-      <w:proofErr w:type="spellStart"/>
-      <w:r>
-        <w:rPr>
-          <w:rFonts w:ascii="Times New Roman" w:hAnsi="Times New Roman" w:cs="Times New Roman"/>
-          <w:color w:val="7030A0"/>
-          <w:sz w:val="22"/>
-          <w:szCs w:val="22"/>
-        </w:rPr>
-        <w:t>intermodule</w:t>
-      </w:r>
-      <w:proofErr w:type="spellEnd"/>
-      <w:r>
-        <w:rPr>
-          <w:rFonts w:ascii="Times New Roman" w:hAnsi="Times New Roman" w:cs="Times New Roman"/>
-          <w:color w:val="7030A0"/>
-          <w:sz w:val="22"/>
-          <w:szCs w:val="22"/>
-        </w:rPr>
-        <w:t xml:space="preserve"> communications</w:t>
+        <w:t>restrictions on intermodule communications</w:t>
       </w:r>
     </w:p>
     <w:p>
@@ -6986,27 +7241,16 @@
           <w:sz w:val="22"/>
           <w:szCs w:val="22"/>
         </w:rPr>
-        <w:t xml:space="preserve">Specify the Authorization and Authentication factors. Consider using standard tools such as </w:t>
-      </w:r>
-      <w:proofErr w:type="spellStart"/>
-      <w:r>
-        <w:rPr>
-          <w:rFonts w:ascii="Times New Roman" w:hAnsi="Times New Roman" w:cs="Times New Roman"/>
-          <w:color w:val="000000"/>
-          <w:sz w:val="22"/>
-          <w:szCs w:val="22"/>
-        </w:rPr>
-        <w:t>PubCookie</w:t>
-      </w:r>
-      <w:proofErr w:type="spellEnd"/>
-      <w:r>
-        <w:rPr>
-          <w:rFonts w:ascii="Times New Roman" w:hAnsi="Times New Roman" w:cs="Times New Roman"/>
-          <w:color w:val="000000"/>
-          <w:sz w:val="22"/>
-          <w:szCs w:val="22"/>
-        </w:rPr>
-        <w:t>.</w:t>
+        <w:t>Specify the Authorization and Authentication factors. C</w:t>
+      </w:r>
+      <w:r>
+        <w:rPr>
+          <w:rFonts w:ascii="Times New Roman" w:hAnsi="Times New Roman" w:cs="Times New Roman"/>
+          <w:color w:val="000000"/>
+          <w:sz w:val="22"/>
+          <w:szCs w:val="22"/>
+        </w:rPr>
+        <w:t>onsider using standard tools such as PubCookie.</w:t>
       </w:r>
     </w:p>
     <w:p>
@@ -7051,44 +7295,8 @@
         <w:rPr>
           <w:rFonts w:ascii="Times New Roman" w:hAnsi="Times New Roman" w:cs="Times New Roman"/>
         </w:rPr>
-        <w:t xml:space="preserve">Requirements which are a consequence of </w:t>
-      </w:r>
-      <w:proofErr w:type="spellStart"/>
-      <w:r>
-        <w:rPr>
-          <w:rFonts w:ascii="Times New Roman" w:hAnsi="Times New Roman" w:cs="Times New Roman"/>
-        </w:rPr>
-        <w:t>organisational</w:t>
-      </w:r>
-      <w:proofErr w:type="spellEnd"/>
-      <w:r>
-        <w:rPr>
-          <w:rFonts w:ascii="Times New Roman" w:hAnsi="Times New Roman" w:cs="Times New Roman"/>
-        </w:rPr>
-        <w:t xml:space="preserve"> policies and procedures </w:t>
-      </w:r>
-      <w:proofErr w:type="gramStart"/>
-      <w:r>
-        <w:rPr>
-          <w:rFonts w:ascii="Times New Roman" w:hAnsi="Times New Roman" w:cs="Times New Roman"/>
-        </w:rPr>
-        <w:t>e.g.</w:t>
-      </w:r>
-      <w:proofErr w:type="gramEnd"/>
-      <w:r>
-        <w:rPr>
-          <w:rFonts w:ascii="Times New Roman" w:hAnsi="Times New Roman" w:cs="Times New Roman"/>
-        </w:rPr>
-        <w:t xml:space="preserve"> process standards used, implementation requirements, </w:t>
-      </w:r>
-      <w:proofErr w:type="spellStart"/>
-      <w:r>
-        <w:rPr>
-          <w:rFonts w:ascii="Times New Roman" w:hAnsi="Times New Roman" w:cs="Times New Roman"/>
-        </w:rPr>
-        <w:t>etc</w:t>
-      </w:r>
-      <w:proofErr w:type="spellEnd"/>
+        <w:t>Requirements which are a consequence of organisational policies and procedures e.g. process standards used, implementation requirements, etc</w:t>
+      </w:r>
     </w:p>
     <w:p>
       <w:pPr>
@@ -7129,7 +7337,14 @@
           <w:rFonts w:ascii="Times New Roman" w:hAnsi="Times New Roman" w:cs="Times New Roman"/>
           <w:b/>
         </w:rPr>
-        <w:t>Operational Requirements</w:t>
+        <w:t>Operationa</w:t>
+      </w:r>
+      <w:r>
+        <w:rPr>
+          <w:rFonts w:ascii="Times New Roman" w:hAnsi="Times New Roman" w:cs="Times New Roman"/>
+          <w:b/>
+        </w:rPr>
+        <w:t>l Requirements</w:t>
       </w:r>
     </w:p>
     <w:p>
@@ -7192,21 +7407,7 @@
         <w:rPr>
           <w:rFonts w:ascii="Times New Roman" w:hAnsi="Times New Roman" w:cs="Times New Roman"/>
         </w:rPr>
-        <w:t xml:space="preserve">Requirements which arise from factors which are external to the system and its development process </w:t>
-      </w:r>
-      <w:proofErr w:type="gramStart"/>
-      <w:r>
-        <w:rPr>
-          <w:rFonts w:ascii="Times New Roman" w:hAnsi="Times New Roman" w:cs="Times New Roman"/>
-        </w:rPr>
-        <w:t>e.g.</w:t>
-      </w:r>
-      <w:proofErr w:type="gramEnd"/>
-      <w:r>
-        <w:rPr>
-          <w:rFonts w:ascii="Times New Roman" w:hAnsi="Times New Roman" w:cs="Times New Roman"/>
-        </w:rPr>
-        <w:t xml:space="preserve"> interoperability requirements, legislative requirements, etc.</w:t>
+        <w:t>Requirements which arise from factors which are external to the system and its development process e.g. interoperability requirements, legislative requirements, etc.</w:t>
       </w:r>
     </w:p>
     <w:p>
@@ -7226,6 +7427,7 @@
           <w:rFonts w:ascii="Times New Roman" w:hAnsi="Times New Roman" w:cs="Times New Roman"/>
           <w:b/>
         </w:rPr>
+        <w:lastRenderedPageBreak/>
         <w:t>Regulatory Requirements</w:t>
       </w:r>
     </w:p>
@@ -7300,7 +7502,25 @@
           <w:sz w:val="22"/>
           <w:szCs w:val="22"/>
         </w:rPr>
-        <w:t>Specify the requirements derived from existing standards, policies, regulations, or laws (e.g., report format, data naming, accounting procedures, audit tracing).  For example, this could specify the requirement for software to trace processing activity. Such traces are needed for some applications to meet minimum regulatory or financial standards. An audit trace requirement may, for example, state that all changes to a payroll database must be recorded in a trace file with before and after values</w:t>
+        <w:t xml:space="preserve">Specify the </w:t>
+      </w:r>
+      <w:r>
+        <w:rPr>
+          <w:rFonts w:ascii="Times New Roman" w:hAnsi="Times New Roman" w:cs="Times New Roman"/>
+          <w:color w:val="000000"/>
+          <w:sz w:val="22"/>
+          <w:szCs w:val="22"/>
+        </w:rPr>
+        <w:t>requirements derived from existing standards, policies, regulations, or laws (e.g., report format, data naming, accounting procedures, audit tracing).  For example, this could specify the requirement for software to trace processing activity. Such traces a</w:t>
+      </w:r>
+      <w:r>
+        <w:rPr>
+          <w:rFonts w:ascii="Times New Roman" w:hAnsi="Times New Roman" w:cs="Times New Roman"/>
+          <w:color w:val="000000"/>
+          <w:sz w:val="22"/>
+          <w:szCs w:val="22"/>
+        </w:rPr>
+        <w:t>re needed for some applications to meet minimum regulatory or financial standards. An audit trace requirement may, for example, state that all changes to a payroll database must be recorded in a trace file with before and after values</w:t>
       </w:r>
     </w:p>
     <w:p>
@@ -7325,7 +7545,16 @@
           <w:sz w:val="20"/>
           <w:szCs w:val="20"/>
         </w:rPr>
-        <w:t>Accounting Requirements</w:t>
+        <w:t>Accounting Requiremen</w:t>
+      </w:r>
+      <w:r>
+        <w:rPr>
+          <w:rFonts w:ascii="Times New Roman" w:hAnsi="Times New Roman" w:cs="Times New Roman"/>
+          <w:i w:val="0"/>
+          <w:sz w:val="20"/>
+          <w:szCs w:val="20"/>
+        </w:rPr>
+        <w:t>ts</w:t>
       </w:r>
     </w:p>
     <w:p>
@@ -7383,7 +7612,6 @@
         <w:rPr>
           <w:rFonts w:ascii="Times New Roman" w:hAnsi="Times New Roman" w:cs="Times New Roman"/>
         </w:rPr>
-        <w:lastRenderedPageBreak/>
         <w:t>Domain Requirements</w:t>
       </w:r>
     </w:p>
@@ -7527,27 +7755,16 @@
           <w:sz w:val="22"/>
           <w:szCs w:val="22"/>
         </w:rPr>
-        <w:t xml:space="preserve">Provide a summary of the major functions that the product will perform.  Organize the functions to be understandable to the customer or a </w:t>
-      </w:r>
-      <w:proofErr w:type="gramStart"/>
-      <w:r>
-        <w:rPr>
-          <w:rFonts w:ascii="Times New Roman" w:hAnsi="Times New Roman" w:cs="Times New Roman"/>
-          <w:color w:val="000000"/>
-          <w:sz w:val="22"/>
-          <w:szCs w:val="22"/>
-        </w:rPr>
-        <w:t>first time</w:t>
-      </w:r>
-      <w:proofErr w:type="gramEnd"/>
-      <w:r>
-        <w:rPr>
-          <w:rFonts w:ascii="Times New Roman" w:hAnsi="Times New Roman" w:cs="Times New Roman"/>
-          <w:color w:val="000000"/>
-          <w:sz w:val="22"/>
-          <w:szCs w:val="22"/>
-        </w:rPr>
-        <w:t xml:space="preserve"> reader.  Include use cases and business scenarios, or provide a link to a separate document (or documents).  A business scenario:</w:t>
+        <w:t>Provide a summary of the major functions that the product will perform.  Organize the funct</w:t>
+      </w:r>
+      <w:r>
+        <w:rPr>
+          <w:rFonts w:ascii="Times New Roman" w:hAnsi="Times New Roman" w:cs="Times New Roman"/>
+          <w:color w:val="000000"/>
+          <w:sz w:val="22"/>
+          <w:szCs w:val="22"/>
+        </w:rPr>
+        <w:t>ions to be understandable to the customer or a first time reader.  Include use cases and business scenarios, or provide a link to a separate document (or documents).  A business scenario:</w:t>
       </w:r>
     </w:p>
     <w:p>
@@ -7707,7 +7924,16 @@
           <w:sz w:val="22"/>
           <w:szCs w:val="22"/>
         </w:rPr>
-        <w:t>Shows the “Actors” and where they fit in the business model</w:t>
+        <w:t xml:space="preserve">Shows the “Actors” and where they </w:t>
+      </w:r>
+      <w:r>
+        <w:rPr>
+          <w:rFonts w:ascii="Times New Roman" w:hAnsi="Times New Roman" w:cs="Times New Roman"/>
+          <w:color w:val="000000"/>
+          <w:sz w:val="22"/>
+          <w:szCs w:val="22"/>
+        </w:rPr>
+        <w:t>fit in the business model</w:t>
       </w:r>
     </w:p>
     <w:p>
@@ -7884,7 +8110,16 @@
           <w:sz w:val="22"/>
           <w:szCs w:val="22"/>
         </w:rPr>
-        <w:t>Sample input/output formats, descriptions of cost analysis studies, or results of user surveys;</w:t>
+        <w:t xml:space="preserve">Sample </w:t>
+      </w:r>
+      <w:r>
+        <w:rPr>
+          <w:rFonts w:ascii="Times New Roman" w:hAnsi="Times New Roman" w:cs="Times New Roman"/>
+          <w:color w:val="000000"/>
+          <w:sz w:val="22"/>
+          <w:szCs w:val="22"/>
+        </w:rPr>
+        <w:t>input/output formats, descriptions of cost analysis studies, or results of user surveys;</w:t>
       </w:r>
     </w:p>
     <w:p>
@@ -7980,7 +8215,16 @@
           <w:sz w:val="22"/>
           <w:szCs w:val="22"/>
         </w:rPr>
-        <w:t>Special packaging instructions for the code and the media to meet security, export, initial loading, or other requirements.</w:t>
+        <w:t>Special pac</w:t>
+      </w:r>
+      <w:r>
+        <w:rPr>
+          <w:rFonts w:ascii="Times New Roman" w:hAnsi="Times New Roman" w:cs="Times New Roman"/>
+          <w:color w:val="000000"/>
+          <w:sz w:val="22"/>
+          <w:szCs w:val="22"/>
+        </w:rPr>
+        <w:t>kaging instructions for the code and the media to meet security, export, initial loading, or other requirements.</w:t>
       </w:r>
     </w:p>
     <w:p>
@@ -8010,7 +8254,16 @@
           <w:sz w:val="22"/>
           <w:szCs w:val="22"/>
         </w:rPr>
-        <w:t>When appendixes are included, the Requirements Specification should explicitly state whether or not the appendixes are to be considered part of the requirements.</w:t>
+        <w:t>When appendixes are included, the Requirements Specification should explicitly state whether or not the appendixes are to be considered part of</w:t>
+      </w:r>
+      <w:r>
+        <w:rPr>
+          <w:rFonts w:ascii="Times New Roman" w:hAnsi="Times New Roman" w:cs="Times New Roman"/>
+          <w:color w:val="000000"/>
+          <w:sz w:val="22"/>
+          <w:szCs w:val="22"/>
+        </w:rPr>
+        <w:t xml:space="preserve"> the requirements.</w:t>
       </w:r>
     </w:p>
     <w:p>
@@ -8203,47 +8456,16 @@
           <w:sz w:val="22"/>
           <w:szCs w:val="22"/>
         </w:rPr>
-        <w:t>The following trace matrix examples show one possible use of naming standards for deliverables (</w:t>
-      </w:r>
-      <w:proofErr w:type="spellStart"/>
-      <w:r>
-        <w:rPr>
-          <w:rFonts w:ascii="Times New Roman" w:hAnsi="Times New Roman" w:cs="Times New Roman"/>
-          <w:color w:val="000000"/>
-          <w:sz w:val="22"/>
-          <w:szCs w:val="22"/>
-        </w:rPr>
-        <w:t>FunctionalArea</w:t>
-      </w:r>
-      <w:proofErr w:type="spellEnd"/>
-      <w:r>
-        <w:rPr>
-          <w:rFonts w:ascii="Times New Roman" w:hAnsi="Times New Roman" w:cs="Times New Roman"/>
-          <w:color w:val="000000"/>
-          <w:sz w:val="22"/>
-          <w:szCs w:val="22"/>
-        </w:rPr>
-        <w:t>-</w:t>
-      </w:r>
-      <w:proofErr w:type="spellStart"/>
-      <w:r>
-        <w:rPr>
-          <w:rFonts w:ascii="Times New Roman" w:hAnsi="Times New Roman" w:cs="Times New Roman"/>
-          <w:color w:val="000000"/>
-          <w:sz w:val="22"/>
-          <w:szCs w:val="22"/>
-        </w:rPr>
-        <w:t>DocType</w:t>
-      </w:r>
-      <w:proofErr w:type="spellEnd"/>
-      <w:r>
-        <w:rPr>
-          <w:rFonts w:ascii="Times New Roman" w:hAnsi="Times New Roman" w:cs="Times New Roman"/>
-          <w:color w:val="000000"/>
-          <w:sz w:val="22"/>
-          <w:szCs w:val="22"/>
-        </w:rPr>
-        <w:t>-NN).  The number has no other meaning than to keep the documents unique.  For example, the Bargaining Unit Assignment Process Flow would be BUA-PF-01.</w:t>
+        <w:t>The following trace matrix examples show one possible use of naming standards for deliverables (FunctionalArea-DocType-NN).  The number has no other m</w:t>
+      </w:r>
+      <w:r>
+        <w:rPr>
+          <w:rFonts w:ascii="Times New Roman" w:hAnsi="Times New Roman" w:cs="Times New Roman"/>
+          <w:color w:val="000000"/>
+          <w:sz w:val="22"/>
+          <w:szCs w:val="22"/>
+        </w:rPr>
+        <w:t>eaning than to keep the documents unique.  For example, the Bargaining Unit Assignment Process Flow would be BUA-PF-01.</w:t>
       </w:r>
     </w:p>
     <w:p>
@@ -8454,25 +8676,7 @@
                 <w:color w:val="7030A0"/>
                 <w:szCs w:val="20"/>
               </w:rPr>
-              <w:t xml:space="preserve">The system should validate the relationship between Bargaining Unit/Location and Job </w:t>
-            </w:r>
-            <w:proofErr w:type="gramStart"/>
-            <w:r>
-              <w:rPr>
-                <w:rFonts w:ascii="Times New Roman" w:hAnsi="Times New Roman" w:cs="Times New Roman"/>
-                <w:color w:val="7030A0"/>
-                <w:szCs w:val="20"/>
-              </w:rPr>
-              <w:t>Class.---</w:t>
-            </w:r>
-            <w:proofErr w:type="gramEnd"/>
-            <w:r>
-              <w:rPr>
-                <w:rFonts w:ascii="Times New Roman" w:hAnsi="Times New Roman" w:cs="Times New Roman"/>
-                <w:color w:val="7030A0"/>
-                <w:szCs w:val="20"/>
-              </w:rPr>
-              <w:t>Comments: Business Process = "Assigning a Bargaining Unit to an Appointment" (Priority 1)</w:t>
+              <w:t>The system should validate the relationship between Bargaining Unit/Location and Job Class.---Comments: Business Process = "Assigning a Bargaining Unit to an Appointment" (Priority 1)</w:t>
             </w:r>
           </w:p>
         </w:tc>
@@ -8941,25 +9145,7 @@
                 <w:color w:val="7030A0"/>
                 <w:szCs w:val="20"/>
               </w:rPr>
-              <w:t xml:space="preserve">The system should provide the capability for the Labor Relations Office to maintain the job class/union </w:t>
-            </w:r>
-            <w:proofErr w:type="gramStart"/>
-            <w:r>
-              <w:rPr>
-                <w:rFonts w:ascii="Times New Roman" w:hAnsi="Times New Roman" w:cs="Times New Roman"/>
-                <w:color w:val="7030A0"/>
-                <w:szCs w:val="20"/>
-              </w:rPr>
-              <w:t>relationship.---</w:t>
-            </w:r>
-            <w:proofErr w:type="gramEnd"/>
-            <w:r>
-              <w:rPr>
-                <w:rFonts w:ascii="Times New Roman" w:hAnsi="Times New Roman" w:cs="Times New Roman"/>
-                <w:color w:val="7030A0"/>
-                <w:szCs w:val="20"/>
-              </w:rPr>
-              <w:t>Comments: Business Process = "Maintenance" (Priority 1)</w:t>
+              <w:t>The system should provide the capability for the Labor Relations Office to maintain the job class/union relationship.---Comments: Business Process = "Maintenance" (Priority 1)</w:t>
             </w:r>
           </w:p>
         </w:tc>
@@ -9191,25 +9377,7 @@
                 <w:color w:val="7030A0"/>
                 <w:szCs w:val="20"/>
               </w:rPr>
-              <w:t xml:space="preserve">BU Assignment Rules </w:t>
-            </w:r>
-            <w:proofErr w:type="spellStart"/>
-            <w:r>
-              <w:rPr>
-                <w:rFonts w:ascii="Times New Roman" w:hAnsi="Times New Roman" w:cs="Times New Roman"/>
-                <w:color w:val="7030A0"/>
-                <w:szCs w:val="20"/>
-              </w:rPr>
-              <w:t>Maint</w:t>
-            </w:r>
-            <w:proofErr w:type="spellEnd"/>
-            <w:r>
-              <w:rPr>
-                <w:rFonts w:ascii="Times New Roman" w:hAnsi="Times New Roman" w:cs="Times New Roman"/>
-                <w:color w:val="7030A0"/>
-                <w:szCs w:val="20"/>
-              </w:rPr>
-              <w:t xml:space="preserve"> Process Flow Diagram</w:t>
+              <w:t>BU Assignment Rules Maint Process Flow Diagram</w:t>
             </w:r>
           </w:p>
         </w:tc>
@@ -9234,7 +9402,6 @@
                 <w:szCs w:val="20"/>
               </w:rPr>
             </w:pPr>
-            <w:proofErr w:type="spellStart"/>
             <w:r>
               <w:rPr>
                 <w:rFonts w:ascii="Times New Roman" w:hAnsi="Times New Roman" w:cs="Times New Roman"/>
@@ -9243,7 +9410,6 @@
               </w:rPr>
               <w:t>ReadyForReview</w:t>
             </w:r>
-            <w:proofErr w:type="spellEnd"/>
           </w:p>
         </w:tc>
       </w:tr>
@@ -9326,7 +9492,6 @@
                 <w:sz w:val="24"/>
               </w:rPr>
             </w:pPr>
-            <w:proofErr w:type="spellStart"/>
             <w:r>
               <w:rPr>
                 <w:rFonts w:ascii="Times New Roman" w:hAnsi="Times New Roman" w:cs="Times New Roman"/>
@@ -9335,7 +9500,6 @@
               </w:rPr>
               <w:t>BizReqID</w:t>
             </w:r>
-            <w:proofErr w:type="spellEnd"/>
           </w:p>
         </w:tc>
         <w:tc>
@@ -9360,7 +9524,6 @@
                 <w:sz w:val="24"/>
               </w:rPr>
             </w:pPr>
-            <w:proofErr w:type="spellStart"/>
             <w:r>
               <w:rPr>
                 <w:rFonts w:ascii="Times New Roman" w:hAnsi="Times New Roman" w:cs="Times New Roman"/>
@@ -9369,7 +9532,6 @@
               </w:rPr>
               <w:t>Pri</w:t>
             </w:r>
-            <w:proofErr w:type="spellEnd"/>
           </w:p>
         </w:tc>
         <w:tc>
@@ -9426,34 +9588,14 @@
                 <w:sz w:val="24"/>
               </w:rPr>
             </w:pPr>
-            <w:proofErr w:type="spellStart"/>
             <w:r>
               <w:rPr>
                 <w:rFonts w:ascii="Times New Roman" w:hAnsi="Times New Roman" w:cs="Times New Roman"/>
                 <w:b/>
                 <w:color w:val="7030A0"/>
               </w:rPr>
-              <w:t>DevTstItems</w:t>
-            </w:r>
-            <w:proofErr w:type="spellEnd"/>
-            <w:r>
-              <w:rPr>
-                <w:rFonts w:ascii="Times New Roman" w:hAnsi="Times New Roman" w:cs="Times New Roman"/>
-                <w:b/>
-                <w:color w:val="7030A0"/>
-              </w:rPr>
-              <w:t xml:space="preserve"> </w:t>
-            </w:r>
-            <w:proofErr w:type="spellStart"/>
-            <w:r>
-              <w:rPr>
-                <w:rFonts w:ascii="Times New Roman" w:hAnsi="Times New Roman" w:cs="Times New Roman"/>
-                <w:b/>
-                <w:color w:val="7030A0"/>
-              </w:rPr>
-              <w:t>DelivID</w:t>
-            </w:r>
-            <w:proofErr w:type="spellEnd"/>
+              <w:t>DevTstItems DelivID</w:t>
+            </w:r>
           </w:p>
         </w:tc>
         <w:tc>
@@ -9938,7 +10080,15 @@
                 <w:color w:val="7030A0"/>
                 <w:szCs w:val="20"/>
               </w:rPr>
-              <w:t>Bargaining Unit Assignment DB Modification Description</w:t>
+              <w:t xml:space="preserve">Bargaining Unit </w:t>
+            </w:r>
+            <w:r>
+              <w:rPr>
+                <w:rFonts w:ascii="Times New Roman" w:hAnsi="Times New Roman" w:cs="Times New Roman"/>
+                <w:color w:val="7030A0"/>
+                <w:szCs w:val="20"/>
+              </w:rPr>
+              <w:t>Assignment DB Modification Description</w:t>
             </w:r>
           </w:p>
         </w:tc>
@@ -10398,25 +10548,7 @@
                 <w:color w:val="7030A0"/>
                 <w:szCs w:val="20"/>
               </w:rPr>
-              <w:t xml:space="preserve">BU Assign LR </w:t>
-            </w:r>
-            <w:proofErr w:type="spellStart"/>
-            <w:r>
-              <w:rPr>
-                <w:rFonts w:ascii="Times New Roman" w:hAnsi="Times New Roman" w:cs="Times New Roman"/>
-                <w:color w:val="7030A0"/>
-                <w:szCs w:val="20"/>
-              </w:rPr>
-              <w:t>UseCase</w:t>
-            </w:r>
-            <w:proofErr w:type="spellEnd"/>
-            <w:r>
-              <w:rPr>
-                <w:rFonts w:ascii="Times New Roman" w:hAnsi="Times New Roman" w:cs="Times New Roman"/>
-                <w:color w:val="7030A0"/>
-                <w:szCs w:val="20"/>
-              </w:rPr>
-              <w:t xml:space="preserve"> Diagram</w:t>
+              <w:t>BU Assign LR UseCase Diagram</w:t>
             </w:r>
           </w:p>
         </w:tc>
@@ -10448,7 +10580,6 @@
                 <w:sz w:val="24"/>
               </w:rPr>
             </w:pPr>
-            <w:proofErr w:type="spellStart"/>
             <w:r>
               <w:rPr>
                 <w:rFonts w:ascii="Times New Roman" w:hAnsi="Times New Roman" w:cs="Times New Roman"/>
@@ -10457,7 +10588,6 @@
               </w:rPr>
               <w:t>ReadyForReview</w:t>
             </w:r>
-            <w:proofErr w:type="spellEnd"/>
           </w:p>
         </w:tc>
       </w:tr>
@@ -10649,35 +10779,7 @@
                 <w:color w:val="7030A0"/>
                 <w:szCs w:val="20"/>
               </w:rPr>
-              <w:t xml:space="preserve">BU Assignment by PC </w:t>
-            </w:r>
-            <w:proofErr w:type="spellStart"/>
-            <w:proofErr w:type="gramStart"/>
-            <w:r>
-              <w:rPr>
-                <w:rFonts w:ascii="Times New Roman" w:hAnsi="Times New Roman" w:cs="Times New Roman"/>
-                <w:color w:val="7030A0"/>
-                <w:szCs w:val="20"/>
-              </w:rPr>
-              <w:t>UseCase</w:t>
-            </w:r>
-            <w:proofErr w:type="spellEnd"/>
-            <w:r>
-              <w:rPr>
-                <w:rFonts w:ascii="Times New Roman" w:hAnsi="Times New Roman" w:cs="Times New Roman"/>
-                <w:color w:val="7030A0"/>
-                <w:szCs w:val="20"/>
-              </w:rPr>
-              <w:t xml:space="preserve">  -</w:t>
-            </w:r>
-            <w:proofErr w:type="gramEnd"/>
-            <w:r>
-              <w:rPr>
-                <w:rFonts w:ascii="Times New Roman" w:hAnsi="Times New Roman" w:cs="Times New Roman"/>
-                <w:color w:val="7030A0"/>
-                <w:szCs w:val="20"/>
-              </w:rPr>
-              <w:t xml:space="preserve"> Add Appointment and Derive UBU</w:t>
+              <w:t>BU Assignment by PC UseCase  - Add Appointment and Derive UBU</w:t>
             </w:r>
           </w:p>
         </w:tc>
@@ -10907,35 +11009,7 @@
                 <w:color w:val="7030A0"/>
                 <w:szCs w:val="20"/>
               </w:rPr>
-              <w:t xml:space="preserve">BU Assignment by PC </w:t>
-            </w:r>
-            <w:proofErr w:type="spellStart"/>
-            <w:proofErr w:type="gramStart"/>
-            <w:r>
-              <w:rPr>
-                <w:rFonts w:ascii="Times New Roman" w:hAnsi="Times New Roman" w:cs="Times New Roman"/>
-                <w:color w:val="7030A0"/>
-                <w:szCs w:val="20"/>
-              </w:rPr>
-              <w:t>UseCase</w:t>
-            </w:r>
-            <w:proofErr w:type="spellEnd"/>
-            <w:r>
-              <w:rPr>
-                <w:rFonts w:ascii="Times New Roman" w:hAnsi="Times New Roman" w:cs="Times New Roman"/>
-                <w:color w:val="7030A0"/>
-                <w:szCs w:val="20"/>
-              </w:rPr>
-              <w:t xml:space="preserve">  -</w:t>
-            </w:r>
-            <w:proofErr w:type="gramEnd"/>
-            <w:r>
-              <w:rPr>
-                <w:rFonts w:ascii="Times New Roman" w:hAnsi="Times New Roman" w:cs="Times New Roman"/>
-                <w:color w:val="7030A0"/>
-                <w:szCs w:val="20"/>
-              </w:rPr>
-              <w:t xml:space="preserve"> Add Appointment (UBU Not Found)</w:t>
+              <w:t>BU Assignment by PC UseCase  - Add Appointment (UBU Not Found)</w:t>
             </w:r>
           </w:p>
         </w:tc>
@@ -11165,28 +11239,8 @@
                 <w:color w:val="7030A0"/>
                 <w:szCs w:val="20"/>
               </w:rPr>
-              <w:t xml:space="preserve">BU Assignment by PC </w:t>
-            </w:r>
-            <w:proofErr w:type="spellStart"/>
-            <w:proofErr w:type="gramStart"/>
-            <w:r>
-              <w:rPr>
-                <w:rFonts w:ascii="Times New Roman" w:hAnsi="Times New Roman" w:cs="Times New Roman"/>
-                <w:color w:val="7030A0"/>
-                <w:szCs w:val="20"/>
-              </w:rPr>
-              <w:t>UseCase</w:t>
-            </w:r>
-            <w:proofErr w:type="spellEnd"/>
-            <w:r>
-              <w:rPr>
-                <w:rFonts w:ascii="Times New Roman" w:hAnsi="Times New Roman" w:cs="Times New Roman"/>
-                <w:color w:val="7030A0"/>
-                <w:szCs w:val="20"/>
-              </w:rPr>
-              <w:t xml:space="preserve">  -</w:t>
-            </w:r>
-            <w:proofErr w:type="gramEnd"/>
+              <w:t>BU Assignment by PC UseCase  -</w:t>
+            </w:r>
             <w:r>
               <w:rPr>
                 <w:rFonts w:ascii="Times New Roman" w:hAnsi="Times New Roman" w:cs="Times New Roman"/>
@@ -11883,25 +11937,7 @@
                 <w:color w:val="7030A0"/>
                 <w:szCs w:val="20"/>
               </w:rPr>
-              <w:t xml:space="preserve">BU Assignment Rules </w:t>
-            </w:r>
-            <w:proofErr w:type="spellStart"/>
-            <w:r>
-              <w:rPr>
-                <w:rFonts w:ascii="Times New Roman" w:hAnsi="Times New Roman" w:cs="Times New Roman"/>
-                <w:color w:val="7030A0"/>
-                <w:szCs w:val="20"/>
-              </w:rPr>
-              <w:t>Maint</w:t>
-            </w:r>
-            <w:proofErr w:type="spellEnd"/>
-            <w:r>
-              <w:rPr>
-                <w:rFonts w:ascii="Times New Roman" w:hAnsi="Times New Roman" w:cs="Times New Roman"/>
-                <w:color w:val="7030A0"/>
-                <w:szCs w:val="20"/>
-              </w:rPr>
-              <w:t xml:space="preserve"> Process Flow Diagram</w:t>
+              <w:t>BU Assignment Rules Maint Process Flow Diagram</w:t>
             </w:r>
           </w:p>
         </w:tc>
@@ -12131,43 +12167,7 @@
                 <w:color w:val="7030A0"/>
                 <w:szCs w:val="20"/>
               </w:rPr>
-              <w:t xml:space="preserve">BU Assign Rules </w:t>
-            </w:r>
-            <w:proofErr w:type="spellStart"/>
-            <w:r>
-              <w:rPr>
-                <w:rFonts w:ascii="Times New Roman" w:hAnsi="Times New Roman" w:cs="Times New Roman"/>
-                <w:color w:val="7030A0"/>
-                <w:szCs w:val="20"/>
-              </w:rPr>
-              <w:t>Maint</w:t>
-            </w:r>
-            <w:proofErr w:type="spellEnd"/>
-            <w:r>
-              <w:rPr>
-                <w:rFonts w:ascii="Times New Roman" w:hAnsi="Times New Roman" w:cs="Times New Roman"/>
-                <w:color w:val="7030A0"/>
-                <w:szCs w:val="20"/>
-              </w:rPr>
-              <w:t xml:space="preserve"> </w:t>
-            </w:r>
-            <w:proofErr w:type="spellStart"/>
-            <w:r>
-              <w:rPr>
-                <w:rFonts w:ascii="Times New Roman" w:hAnsi="Times New Roman" w:cs="Times New Roman"/>
-                <w:color w:val="7030A0"/>
-                <w:szCs w:val="20"/>
-              </w:rPr>
-              <w:t>UseCase</w:t>
-            </w:r>
-            <w:proofErr w:type="spellEnd"/>
-            <w:r>
-              <w:rPr>
-                <w:rFonts w:ascii="Times New Roman" w:hAnsi="Times New Roman" w:cs="Times New Roman"/>
-                <w:color w:val="7030A0"/>
-                <w:szCs w:val="20"/>
-              </w:rPr>
-              <w:t xml:space="preserve"> Diagram</w:t>
+              <w:t>BU Assign Rules Maint UseCase Diagram</w:t>
             </w:r>
           </w:p>
         </w:tc>
@@ -12397,25 +12397,7 @@
                 <w:color w:val="7030A0"/>
                 <w:szCs w:val="20"/>
               </w:rPr>
-              <w:t xml:space="preserve">BU Assignment Rules </w:t>
-            </w:r>
-            <w:proofErr w:type="spellStart"/>
-            <w:r>
-              <w:rPr>
-                <w:rFonts w:ascii="Times New Roman" w:hAnsi="Times New Roman" w:cs="Times New Roman"/>
-                <w:color w:val="7030A0"/>
-                <w:szCs w:val="20"/>
-              </w:rPr>
-              <w:t>Maint</w:t>
-            </w:r>
-            <w:proofErr w:type="spellEnd"/>
-            <w:r>
-              <w:rPr>
-                <w:rFonts w:ascii="Times New Roman" w:hAnsi="Times New Roman" w:cs="Times New Roman"/>
-                <w:color w:val="7030A0"/>
-                <w:szCs w:val="20"/>
-              </w:rPr>
-              <w:t>: Successfully Add New Assignment Rule</w:t>
+              <w:t>BU Assignment Rules Maint: Successfully Add New Assignment Rule</w:t>
             </w:r>
           </w:p>
         </w:tc>
@@ -12645,25 +12627,7 @@
                 <w:color w:val="7030A0"/>
                 <w:szCs w:val="20"/>
               </w:rPr>
-              <w:t xml:space="preserve">BU Assignment Rules </w:t>
-            </w:r>
-            <w:proofErr w:type="spellStart"/>
-            <w:r>
-              <w:rPr>
-                <w:rFonts w:ascii="Times New Roman" w:hAnsi="Times New Roman" w:cs="Times New Roman"/>
-                <w:color w:val="7030A0"/>
-                <w:szCs w:val="20"/>
-              </w:rPr>
-              <w:t>MaintUseCase</w:t>
-            </w:r>
-            <w:proofErr w:type="spellEnd"/>
-            <w:r>
-              <w:rPr>
-                <w:rFonts w:ascii="Times New Roman" w:hAnsi="Times New Roman" w:cs="Times New Roman"/>
-                <w:color w:val="7030A0"/>
-                <w:szCs w:val="20"/>
-              </w:rPr>
-              <w:t>: Modify Rule</w:t>
+              <w:t>BU Assignment Rules MaintUseCase: Modify Rule</w:t>
             </w:r>
           </w:p>
         </w:tc>
@@ -12893,25 +12857,7 @@
                 <w:color w:val="7030A0"/>
                 <w:szCs w:val="20"/>
               </w:rPr>
-              <w:t xml:space="preserve">BU Assignment Rules </w:t>
-            </w:r>
-            <w:proofErr w:type="spellStart"/>
-            <w:r>
-              <w:rPr>
-                <w:rFonts w:ascii="Times New Roman" w:hAnsi="Times New Roman" w:cs="Times New Roman"/>
-                <w:color w:val="7030A0"/>
-                <w:szCs w:val="20"/>
-              </w:rPr>
-              <w:t>MaintUseCase</w:t>
-            </w:r>
-            <w:proofErr w:type="spellEnd"/>
-            <w:r>
-              <w:rPr>
-                <w:rFonts w:ascii="Times New Roman" w:hAnsi="Times New Roman" w:cs="Times New Roman"/>
-                <w:color w:val="7030A0"/>
-                <w:szCs w:val="20"/>
-              </w:rPr>
-              <w:t xml:space="preserve"> - Review Assignment Rules</w:t>
+              <w:t>BU Assignment Rules MaintUseCase - Review Assignment Rules</w:t>
             </w:r>
           </w:p>
         </w:tc>
@@ -13141,25 +13087,7 @@
                 <w:color w:val="7030A0"/>
                 <w:szCs w:val="20"/>
               </w:rPr>
-              <w:t xml:space="preserve">BU Assignment Rules </w:t>
-            </w:r>
-            <w:proofErr w:type="spellStart"/>
-            <w:r>
-              <w:rPr>
-                <w:rFonts w:ascii="Times New Roman" w:hAnsi="Times New Roman" w:cs="Times New Roman"/>
-                <w:color w:val="7030A0"/>
-                <w:szCs w:val="20"/>
-              </w:rPr>
-              <w:t>MaintUseCase</w:t>
-            </w:r>
-            <w:proofErr w:type="spellEnd"/>
-            <w:r>
-              <w:rPr>
-                <w:rFonts w:ascii="Times New Roman" w:hAnsi="Times New Roman" w:cs="Times New Roman"/>
-                <w:color w:val="7030A0"/>
-                <w:szCs w:val="20"/>
-              </w:rPr>
-              <w:t>: Inactivate Last Rule for a BU</w:t>
+              <w:t>BU Assignment Rules MaintUseCase: Inactivate Last Rule for a BU</w:t>
             </w:r>
           </w:p>
         </w:tc>
@@ -13389,43 +13317,7 @@
                 <w:color w:val="7030A0"/>
                 <w:szCs w:val="20"/>
               </w:rPr>
-              <w:t xml:space="preserve">BU </w:t>
-            </w:r>
-            <w:proofErr w:type="spellStart"/>
-            <w:r>
-              <w:rPr>
-                <w:rFonts w:ascii="Times New Roman" w:hAnsi="Times New Roman" w:cs="Times New Roman"/>
-                <w:color w:val="7030A0"/>
-                <w:szCs w:val="20"/>
-              </w:rPr>
-              <w:t>AssignRules</w:t>
-            </w:r>
-            <w:proofErr w:type="spellEnd"/>
-            <w:r>
-              <w:rPr>
-                <w:rFonts w:ascii="Times New Roman" w:hAnsi="Times New Roman" w:cs="Times New Roman"/>
-                <w:color w:val="7030A0"/>
-                <w:szCs w:val="20"/>
-              </w:rPr>
-              <w:t xml:space="preserve"> </w:t>
-            </w:r>
-            <w:proofErr w:type="spellStart"/>
-            <w:r>
-              <w:rPr>
-                <w:rFonts w:ascii="Times New Roman" w:hAnsi="Times New Roman" w:cs="Times New Roman"/>
-                <w:color w:val="7030A0"/>
-                <w:szCs w:val="20"/>
-              </w:rPr>
-              <w:t>Maint</w:t>
-            </w:r>
-            <w:proofErr w:type="spellEnd"/>
-            <w:r>
-              <w:rPr>
-                <w:rFonts w:ascii="Times New Roman" w:hAnsi="Times New Roman" w:cs="Times New Roman"/>
-                <w:color w:val="7030A0"/>
-                <w:szCs w:val="20"/>
-              </w:rPr>
-              <w:t xml:space="preserve"> UI Mockups</w:t>
+              <w:t>BU AssignRules Maint UI Mockups</w:t>
             </w:r>
           </w:p>
         </w:tc>
@@ -13457,7 +13349,6 @@
                 <w:sz w:val="24"/>
               </w:rPr>
             </w:pPr>
-            <w:proofErr w:type="spellStart"/>
             <w:r>
               <w:rPr>
                 <w:rFonts w:ascii="Times New Roman" w:hAnsi="Times New Roman" w:cs="Times New Roman"/>
@@ -13466,7 +13357,6 @@
               </w:rPr>
               <w:t>ReadyForReview</w:t>
             </w:r>
-            <w:proofErr w:type="spellEnd"/>
           </w:p>
         </w:tc>
       </w:tr>
@@ -13657,43 +13547,7 @@
                 <w:color w:val="7030A0"/>
                 <w:szCs w:val="20"/>
               </w:rPr>
-              <w:t xml:space="preserve">BU Assignment Rules </w:t>
-            </w:r>
-            <w:proofErr w:type="spellStart"/>
-            <w:r>
-              <w:rPr>
-                <w:rFonts w:ascii="Times New Roman" w:hAnsi="Times New Roman" w:cs="Times New Roman"/>
-                <w:color w:val="7030A0"/>
-                <w:szCs w:val="20"/>
-              </w:rPr>
-              <w:t>Maint</w:t>
-            </w:r>
-            <w:proofErr w:type="spellEnd"/>
-            <w:r>
-              <w:rPr>
-                <w:rFonts w:ascii="Times New Roman" w:hAnsi="Times New Roman" w:cs="Times New Roman"/>
-                <w:color w:val="7030A0"/>
-                <w:szCs w:val="20"/>
-              </w:rPr>
-              <w:t xml:space="preserve"> </w:t>
-            </w:r>
-            <w:proofErr w:type="spellStart"/>
-            <w:r>
-              <w:rPr>
-                <w:rFonts w:ascii="Times New Roman" w:hAnsi="Times New Roman" w:cs="Times New Roman"/>
-                <w:color w:val="7030A0"/>
-                <w:szCs w:val="20"/>
-              </w:rPr>
-              <w:t>TestCase</w:t>
-            </w:r>
-            <w:proofErr w:type="spellEnd"/>
-            <w:r>
-              <w:rPr>
-                <w:rFonts w:ascii="Times New Roman" w:hAnsi="Times New Roman" w:cs="Times New Roman"/>
-                <w:color w:val="7030A0"/>
-                <w:szCs w:val="20"/>
-              </w:rPr>
-              <w:t>: Add New Rule (Associated Job Class Does Not Exist) - Success</w:t>
+              <w:t>BU Assignment Rules Maint TestCase: Add New Rule (Associated Job Class Does Not Exist) - Success</w:t>
             </w:r>
           </w:p>
         </w:tc>
@@ -13725,7 +13579,6 @@
                 <w:sz w:val="24"/>
               </w:rPr>
             </w:pPr>
-            <w:proofErr w:type="spellStart"/>
             <w:r>
               <w:rPr>
                 <w:rFonts w:ascii="Times New Roman" w:hAnsi="Times New Roman" w:cs="Times New Roman"/>
@@ -13734,7 +13587,6 @@
               </w:rPr>
               <w:t>ReadyForReview</w:t>
             </w:r>
-            <w:proofErr w:type="spellEnd"/>
           </w:p>
         </w:tc>
       </w:tr>
@@ -13925,43 +13777,7 @@
                 <w:color w:val="7030A0"/>
                 <w:szCs w:val="20"/>
               </w:rPr>
-              <w:t xml:space="preserve">BU Assignment Rules </w:t>
-            </w:r>
-            <w:proofErr w:type="spellStart"/>
-            <w:r>
-              <w:rPr>
-                <w:rFonts w:ascii="Times New Roman" w:hAnsi="Times New Roman" w:cs="Times New Roman"/>
-                <w:color w:val="7030A0"/>
-                <w:szCs w:val="20"/>
-              </w:rPr>
-              <w:t>Maint</w:t>
-            </w:r>
-            <w:proofErr w:type="spellEnd"/>
-            <w:r>
-              <w:rPr>
-                <w:rFonts w:ascii="Times New Roman" w:hAnsi="Times New Roman" w:cs="Times New Roman"/>
-                <w:color w:val="7030A0"/>
-                <w:szCs w:val="20"/>
-              </w:rPr>
-              <w:t xml:space="preserve"> </w:t>
-            </w:r>
-            <w:proofErr w:type="spellStart"/>
-            <w:r>
-              <w:rPr>
-                <w:rFonts w:ascii="Times New Roman" w:hAnsi="Times New Roman" w:cs="Times New Roman"/>
-                <w:color w:val="7030A0"/>
-                <w:szCs w:val="20"/>
-              </w:rPr>
-              <w:t>TestCase</w:t>
-            </w:r>
-            <w:proofErr w:type="spellEnd"/>
-            <w:r>
-              <w:rPr>
-                <w:rFonts w:ascii="Times New Roman" w:hAnsi="Times New Roman" w:cs="Times New Roman"/>
-                <w:color w:val="7030A0"/>
-                <w:szCs w:val="20"/>
-              </w:rPr>
-              <w:t>: Modify Rule - Success</w:t>
+              <w:t>BU Assignment Rules Maint TestCase: Modify Rule - Success</w:t>
             </w:r>
           </w:p>
         </w:tc>
@@ -13993,7 +13809,6 @@
                 <w:sz w:val="24"/>
               </w:rPr>
             </w:pPr>
-            <w:proofErr w:type="spellStart"/>
             <w:r>
               <w:rPr>
                 <w:rFonts w:ascii="Times New Roman" w:hAnsi="Times New Roman" w:cs="Times New Roman"/>
@@ -14002,7 +13817,6 @@
               </w:rPr>
               <w:t>ReadyForReview</w:t>
             </w:r>
-            <w:proofErr w:type="spellEnd"/>
           </w:p>
         </w:tc>
       </w:tr>
@@ -14193,43 +14007,7 @@
                 <w:color w:val="7030A0"/>
                 <w:szCs w:val="20"/>
               </w:rPr>
-              <w:t xml:space="preserve">BU Assignment Rules </w:t>
-            </w:r>
-            <w:proofErr w:type="spellStart"/>
-            <w:r>
-              <w:rPr>
-                <w:rFonts w:ascii="Times New Roman" w:hAnsi="Times New Roman" w:cs="Times New Roman"/>
-                <w:color w:val="7030A0"/>
-                <w:szCs w:val="20"/>
-              </w:rPr>
-              <w:t>Maint</w:t>
-            </w:r>
-            <w:proofErr w:type="spellEnd"/>
-            <w:r>
-              <w:rPr>
-                <w:rFonts w:ascii="Times New Roman" w:hAnsi="Times New Roman" w:cs="Times New Roman"/>
-                <w:color w:val="7030A0"/>
-                <w:szCs w:val="20"/>
-              </w:rPr>
-              <w:t xml:space="preserve"> </w:t>
-            </w:r>
-            <w:proofErr w:type="spellStart"/>
-            <w:r>
-              <w:rPr>
-                <w:rFonts w:ascii="Times New Roman" w:hAnsi="Times New Roman" w:cs="Times New Roman"/>
-                <w:color w:val="7030A0"/>
-                <w:szCs w:val="20"/>
-              </w:rPr>
-              <w:t>TestCase</w:t>
-            </w:r>
-            <w:proofErr w:type="spellEnd"/>
-            <w:r>
-              <w:rPr>
-                <w:rFonts w:ascii="Times New Roman" w:hAnsi="Times New Roman" w:cs="Times New Roman"/>
-                <w:color w:val="7030A0"/>
-                <w:szCs w:val="20"/>
-              </w:rPr>
-              <w:t>: Add New Rule (Associated Job Class Does Not Exist) - Error Condition</w:t>
+              <w:t>BU Assignment Rules Maint TestCase: Add New Rule (Associated Job Class Does Not Exist) - Error Condition</w:t>
             </w:r>
           </w:p>
         </w:tc>
@@ -14261,7 +14039,6 @@
                 <w:sz w:val="24"/>
               </w:rPr>
             </w:pPr>
-            <w:proofErr w:type="spellStart"/>
             <w:r>
               <w:rPr>
                 <w:rFonts w:ascii="Times New Roman" w:hAnsi="Times New Roman" w:cs="Times New Roman"/>
@@ -14270,7 +14047,6 @@
               </w:rPr>
               <w:t>ReadyForReview</w:t>
             </w:r>
-            <w:proofErr w:type="spellEnd"/>
           </w:p>
         </w:tc>
       </w:tr>
@@ -14461,43 +14237,7 @@
                 <w:color w:val="7030A0"/>
                 <w:szCs w:val="20"/>
               </w:rPr>
-              <w:t xml:space="preserve">BU Assignment Rules </w:t>
-            </w:r>
-            <w:proofErr w:type="spellStart"/>
-            <w:r>
-              <w:rPr>
-                <w:rFonts w:ascii="Times New Roman" w:hAnsi="Times New Roman" w:cs="Times New Roman"/>
-                <w:color w:val="7030A0"/>
-                <w:szCs w:val="20"/>
-              </w:rPr>
-              <w:t>Maint</w:t>
-            </w:r>
-            <w:proofErr w:type="spellEnd"/>
-            <w:r>
-              <w:rPr>
-                <w:rFonts w:ascii="Times New Roman" w:hAnsi="Times New Roman" w:cs="Times New Roman"/>
-                <w:color w:val="7030A0"/>
-                <w:szCs w:val="20"/>
-              </w:rPr>
-              <w:t xml:space="preserve"> </w:t>
-            </w:r>
-            <w:proofErr w:type="spellStart"/>
-            <w:r>
-              <w:rPr>
-                <w:rFonts w:ascii="Times New Roman" w:hAnsi="Times New Roman" w:cs="Times New Roman"/>
-                <w:color w:val="7030A0"/>
-                <w:szCs w:val="20"/>
-              </w:rPr>
-              <w:t>TestCase</w:t>
-            </w:r>
-            <w:proofErr w:type="spellEnd"/>
-            <w:r>
-              <w:rPr>
-                <w:rFonts w:ascii="Times New Roman" w:hAnsi="Times New Roman" w:cs="Times New Roman"/>
-                <w:color w:val="7030A0"/>
-                <w:szCs w:val="20"/>
-              </w:rPr>
-              <w:t>: Modify Rule - Error Condition</w:t>
+              <w:t>BU Assignment Rules Maint TestCase: Modify Rule - Error Condition</w:t>
             </w:r>
           </w:p>
         </w:tc>
@@ -14529,7 +14269,6 @@
                 <w:sz w:val="24"/>
               </w:rPr>
             </w:pPr>
-            <w:proofErr w:type="spellStart"/>
             <w:r>
               <w:rPr>
                 <w:rFonts w:ascii="Times New Roman" w:hAnsi="Times New Roman" w:cs="Times New Roman"/>
@@ -14538,7 +14277,6 @@
               </w:rPr>
               <w:t>ReadyForReview</w:t>
             </w:r>
-            <w:proofErr w:type="spellEnd"/>
           </w:p>
         </w:tc>
       </w:tr>
@@ -14623,7 +14361,6 @@
                 <w:sz w:val="24"/>
               </w:rPr>
             </w:pPr>
-            <w:proofErr w:type="spellStart"/>
             <w:r>
               <w:rPr>
                 <w:rFonts w:ascii="Times New Roman" w:hAnsi="Times New Roman" w:cs="Times New Roman"/>
@@ -14632,7 +14369,6 @@
               </w:rPr>
               <w:t>BizReqID</w:t>
             </w:r>
-            <w:proofErr w:type="spellEnd"/>
           </w:p>
         </w:tc>
         <w:tc>
@@ -16586,7 +16322,16 @@
           <w:sz w:val="22"/>
           <w:szCs w:val="22"/>
         </w:rPr>
-        <w:t>Detailed requirements tend to be extensive. Give careful consideration to your organization scheme.  Some examples of organization schemes are described below:</w:t>
+        <w:t xml:space="preserve">Detailed requirements tend to be extensive. Give careful consideration to your </w:t>
+      </w:r>
+      <w:r>
+        <w:rPr>
+          <w:rFonts w:ascii="Times New Roman" w:hAnsi="Times New Roman" w:cs="Times New Roman"/>
+          <w:color w:val="000000"/>
+          <w:sz w:val="22"/>
+          <w:szCs w:val="22"/>
+        </w:rPr>
+        <w:t>organization scheme.  Some examples of organization schemes are described below:</w:t>
       </w:r>
     </w:p>
     <w:p>
@@ -16644,7 +16389,16 @@
           <w:sz w:val="22"/>
           <w:szCs w:val="22"/>
         </w:rPr>
-        <w:t xml:space="preserve">Some systems behave quite differently depending on the mode of operation. For example, a control system may have different sets of functions depending on its mode: training, normal, or emergency. </w:t>
+        <w:t>Some systems behave quite differently depending on the mode of operation. For example, a control system may have different sets of functions depending on its mo</w:t>
+      </w:r>
+      <w:r>
+        <w:rPr>
+          <w:rFonts w:ascii="Times New Roman" w:hAnsi="Times New Roman" w:cs="Times New Roman"/>
+          <w:color w:val="000000"/>
+          <w:sz w:val="22"/>
+          <w:szCs w:val="22"/>
+        </w:rPr>
+        <w:t xml:space="preserve">de: training, normal, or emergency. </w:t>
       </w:r>
     </w:p>
     <w:p>
@@ -16702,7 +16456,16 @@
           <w:sz w:val="22"/>
           <w:szCs w:val="22"/>
         </w:rPr>
-        <w:t xml:space="preserve">Some systems provide different sets of functions to different classes of users. For example, an elevator control system presents different capabilities to passengers, maintenance workers, and fire fighters. </w:t>
+        <w:t>Some systems provide different sets of functions to different classes of users. For example, an elevator control system presents different capabilities to passengers, maintenance workers, and fire fighters</w:t>
+      </w:r>
+      <w:r>
+        <w:rPr>
+          <w:rFonts w:ascii="Times New Roman" w:hAnsi="Times New Roman" w:cs="Times New Roman"/>
+          <w:color w:val="000000"/>
+          <w:sz w:val="22"/>
+          <w:szCs w:val="22"/>
+        </w:rPr>
+        <w:t xml:space="preserve">. </w:t>
       </w:r>
     </w:p>
     <w:p>
@@ -16760,7 +16523,16 @@
           <w:sz w:val="22"/>
           <w:szCs w:val="22"/>
         </w:rPr>
-        <w:t>Objects are real-world entities that have a counterpart within the system. For example, in a patient monitoring system, objects include patients, sensors, nurses, rooms, physicians, medicines, etc. Associated with each object is a set of attributes (of that object) and functions (performed by that object). These functions are also called services, methods, or processes. Note that sets of objects may share attributes and services. These are grouped together as classes.</w:t>
+        <w:t>Objects are real-world entities that have a counterpart within the system. For example, in a patient monitoring system, objects include patients, sensors, nurses, rooms, physicians, medicines, etc. Associated with each object is a set of attr</w:t>
+      </w:r>
+      <w:r>
+        <w:rPr>
+          <w:rFonts w:ascii="Times New Roman" w:hAnsi="Times New Roman" w:cs="Times New Roman"/>
+          <w:color w:val="000000"/>
+          <w:sz w:val="22"/>
+          <w:szCs w:val="22"/>
+        </w:rPr>
+        <w:t>ibutes (of that object) and functions (performed by that object). These functions are also called services, methods, or processes. Note that sets of objects may share attributes and services. These are grouped together as classes.</w:t>
       </w:r>
     </w:p>
     <w:p>
@@ -16818,7 +16590,34 @@
           <w:sz w:val="22"/>
           <w:szCs w:val="22"/>
         </w:rPr>
-        <w:t>A feature is an externally desired service by the system that may require a sequence of inputs to affect the desired result. For example, in a telephone system, features include local call, call forwarding, and conference call. Each feature is generally described in a sequence of stimulus-response pairs, and may include validity checks on inputs, exact sequencing of operations, responses to abnormal situations, including error handling and recovery, effects of parameters, relationships of inputs to outputs, including input/output sequences and formulas for input to output.</w:t>
+        <w:t>A feature is a</w:t>
+      </w:r>
+      <w:r>
+        <w:rPr>
+          <w:rFonts w:ascii="Times New Roman" w:hAnsi="Times New Roman" w:cs="Times New Roman"/>
+          <w:color w:val="000000"/>
+          <w:sz w:val="22"/>
+          <w:szCs w:val="22"/>
+        </w:rPr>
+        <w:t>n externally desired service by the system that may require a sequence of inputs to affect the desired result. For example, in a telephone system, features include local call, call forwarding, and conference call. Each feature is generally described in a s</w:t>
+      </w:r>
+      <w:r>
+        <w:rPr>
+          <w:rFonts w:ascii="Times New Roman" w:hAnsi="Times New Roman" w:cs="Times New Roman"/>
+          <w:color w:val="000000"/>
+          <w:sz w:val="22"/>
+          <w:szCs w:val="22"/>
+        </w:rPr>
+        <w:t>equence of stimulus-response pairs, and may include validity checks on inputs, exact sequencing of operations, responses to abnormal situations, including error handling and recovery, effects of parameters, relationships of inputs to outputs, including inp</w:t>
+      </w:r>
+      <w:r>
+        <w:rPr>
+          <w:rFonts w:ascii="Times New Roman" w:hAnsi="Times New Roman" w:cs="Times New Roman"/>
+          <w:color w:val="000000"/>
+          <w:sz w:val="22"/>
+          <w:szCs w:val="22"/>
+        </w:rPr>
+        <w:t>ut/output sequences and formulas for input to output.</w:t>
       </w:r>
     </w:p>
     <w:p>
@@ -16876,7 +16675,16 @@
           <w:sz w:val="22"/>
           <w:szCs w:val="22"/>
         </w:rPr>
-        <w:t xml:space="preserve">Some systems can be best organized by describing their functions in terms of stimuli. For example, the functions of an automatic aircraft landing system may be organized into sections for loss of power, wind shear, sudden change in roll, vertical velocity excessive, etc. </w:t>
+        <w:t>Some systems can be best organized by describing their functions in terms of stimuli. For example, the functions of an automatic aircraft landing system may be organized into sections for lo</w:t>
+      </w:r>
+      <w:r>
+        <w:rPr>
+          <w:rFonts w:ascii="Times New Roman" w:hAnsi="Times New Roman" w:cs="Times New Roman"/>
+          <w:color w:val="000000"/>
+          <w:sz w:val="22"/>
+          <w:szCs w:val="22"/>
+        </w:rPr>
+        <w:t xml:space="preserve">ss of power, wind shear, sudden change in roll, vertical velocity excessive, etc. </w:t>
       </w:r>
     </w:p>
     <w:p>
@@ -16934,7 +16742,16 @@
           <w:sz w:val="22"/>
           <w:szCs w:val="22"/>
         </w:rPr>
-        <w:t xml:space="preserve">Some systems can be best organized by describing all the functions in support of the generation of a response. For example, the functions of a personnel system may be organized into sections corresponding to all functions associated with generating paychecks, all functions associated with generating a current list of employees, etc. </w:t>
+        <w:t>Some systems can be best organized by describing all the functions in support of the generation of a response. For example, the functions of a personnel system m</w:t>
+      </w:r>
+      <w:r>
+        <w:rPr>
+          <w:rFonts w:ascii="Times New Roman" w:hAnsi="Times New Roman" w:cs="Times New Roman"/>
+          <w:color w:val="000000"/>
+          <w:sz w:val="22"/>
+          <w:szCs w:val="22"/>
+        </w:rPr>
+        <w:t xml:space="preserve">ay be organized into sections corresponding to all functions associated with generating paychecks, all functions associated with generating a current list of employees, etc. </w:t>
       </w:r>
     </w:p>
     <w:p>
@@ -16992,7 +16809,25 @@
           <w:sz w:val="22"/>
           <w:szCs w:val="22"/>
         </w:rPr>
-        <w:t>When none of the above organizational schemes prove helpful, the overall functionality can be organized into a hierarchy of functions organized by common inputs, common outputs, or common internal data access. Data flow diagrams and data dictionaries can be used to show the relationships between and among the functions and data.</w:t>
+        <w:t>When none of the above organizational schemes prove helpf</w:t>
+      </w:r>
+      <w:r>
+        <w:rPr>
+          <w:rFonts w:ascii="Times New Roman" w:hAnsi="Times New Roman" w:cs="Times New Roman"/>
+          <w:color w:val="000000"/>
+          <w:sz w:val="22"/>
+          <w:szCs w:val="22"/>
+        </w:rPr>
+        <w:t>ul, the overall functionality can be organized into a hierarchy of functions organized by common inputs, common outputs, or common internal data access. Data flow diagrams and data dictionaries can be used to show the relationships between and among the fu</w:t>
+      </w:r>
+      <w:r>
+        <w:rPr>
+          <w:rFonts w:ascii="Times New Roman" w:hAnsi="Times New Roman" w:cs="Times New Roman"/>
+          <w:color w:val="000000"/>
+          <w:sz w:val="22"/>
+          <w:szCs w:val="22"/>
+        </w:rPr>
+        <w:t>nctions and data.</w:t>
       </w:r>
     </w:p>
     <w:p>
@@ -17050,7 +16885,16 @@
           <w:sz w:val="22"/>
           <w:szCs w:val="22"/>
         </w:rPr>
-        <w:t xml:space="preserve">Whenever a new Requirements Specification is contemplated, more than one of the organizational techniques given above may be appropriate. In such cases, organize the specific requirements for multiple hierarchies tailored to the specific needs of the system under specification. </w:t>
+        <w:t>Whenever a new Requirements Specification is contemplated, more than one of the organizational techniques given above may be appropriate. In such cases, organize the specific requirements for multiple hierarchies tailored to the specific needs of the syste</w:t>
+      </w:r>
+      <w:r>
+        <w:rPr>
+          <w:rFonts w:ascii="Times New Roman" w:hAnsi="Times New Roman" w:cs="Times New Roman"/>
+          <w:color w:val="000000"/>
+          <w:sz w:val="22"/>
+          <w:szCs w:val="22"/>
+        </w:rPr>
+        <w:t xml:space="preserve">m under specification. </w:t>
       </w:r>
     </w:p>
     <w:p>
@@ -17080,7 +16924,25 @@
           <w:sz w:val="22"/>
           <w:szCs w:val="22"/>
         </w:rPr>
-        <w:t>There are many notations, methods, and automated support tools available to aid in the documentation of requirements. For the most part, their usefulness is a function of organization. For example, when organizing by mode, finite state machines or state charts may prove helpful; when organizing by object, object-oriented analysis may prove helpful; when organizing by feature, stimulus-response sequences may prove helpful; and when organizing by functional hierarchy, data flow diagrams and data dictionaries may prove helpful.</w:t>
+        <w:t>There are many notations, methods, and automated support tools available to aid in the documentation of requirements. For the most part, their usefulness is a function of organization. For example, when organizing by mode, finite st</w:t>
+      </w:r>
+      <w:r>
+        <w:rPr>
+          <w:rFonts w:ascii="Times New Roman" w:hAnsi="Times New Roman" w:cs="Times New Roman"/>
+          <w:color w:val="000000"/>
+          <w:sz w:val="22"/>
+          <w:szCs w:val="22"/>
+        </w:rPr>
+        <w:t>ate machines or state charts may prove helpful; when organizing by object, object-oriented analysis may prove helpful; when organizing by feature, stimulus-response sequences may prove helpful; and when organizing by functional hierarchy, data flow diagram</w:t>
+      </w:r>
+      <w:r>
+        <w:rPr>
+          <w:rFonts w:ascii="Times New Roman" w:hAnsi="Times New Roman" w:cs="Times New Roman"/>
+          <w:color w:val="000000"/>
+          <w:sz w:val="22"/>
+          <w:szCs w:val="22"/>
+        </w:rPr>
+        <w:t>s and data dictionaries may prove helpful.</w:t>
       </w:r>
     </w:p>
     <w:sectPr>
@@ -17100,7 +16962,7 @@
 </file>
 
 <file path=word/endnotes.xml><?xml version="1.0" encoding="utf-8"?>
-<w:endnotes xmlns:wpc="http://schemas.microsoft.com/office/word/2010/wordprocessingCanvas" xmlns:cx="http://schemas.microsoft.com/office/drawing/2014/chartex" xmlns:cx1="http://schemas.microsoft.com/office/drawing/2015/9/8/chartex" xmlns:cx2="http://schemas.microsoft.com/office/drawing/2015/10/21/chartex" xmlns:cx3="http://schemas.microsoft.com/office/drawing/2016/5/9/chartex" xmlns:cx4="http://schemas.microsoft.com/office/drawing/2016/5/10/chartex" xmlns:cx5="http://schemas.microsoft.com/office/drawing/2016/5/11/chartex" xmlns:cx6="http://schemas.microsoft.com/office/drawing/2016/5/12/chartex" xmlns:cx7="http://schemas.microsoft.com/office/drawing/2016/5/13/chartex" xmlns:cx8="http://schemas.microsoft.com/office/drawing/2016/5/14/chartex" xmlns:mc="http://schemas.openxmlformats.org/markup-compatibility/2006" xmlns:aink="http://schemas.microsoft.com/office/drawing/2016/ink" xmlns:am3d="http://schemas.microsoft.com/office/drawing/2017/model3d" xmlns:o="urn:schemas-microsoft-com:office:office" xmlns:oel="http://schemas.microsoft.com/office/2019/extlst" xmlns:r="http://schemas.openxmlformats.org/officeDocument/2006/relationships" xmlns:m="http://schemas.openxmlformats.org/officeDocument/2006/math" xmlns:v="urn:schemas-microsoft-com:vml" xmlns:wp14="http://schemas.microsoft.com/office/word/2010/wordprocessingDrawing" xmlns:wp="http://schemas.openxmlformats.org/drawingml/2006/wordprocessingDrawing" xmlns:w10="urn:schemas-microsoft-com:office:word" xmlns:w="http://schemas.openxmlformats.org/wordprocessingml/2006/main" xmlns:w14="http://schemas.microsoft.com/office/word/2010/wordml" xmlns:w15="http://schemas.microsoft.com/office/word/2012/wordml" xmlns:w16cex="http://schemas.microsoft.com/office/word/2018/wordml/cex" xmlns:w16cid="http://schemas.microsoft.com/office/word/2016/wordml/cid" xmlns:w16="http://schemas.microsoft.com/office/word/2018/wordml" xmlns:w16sdtdh="http://schemas.microsoft.com/office/word/2020/wordml/sdtdatahash" xmlns:w16se="http://schemas.microsoft.com/office/word/2015/wordml/symex" xmlns:wpg="http://schemas.microsoft.com/office/word/2010/wordprocessingGroup" xmlns:wpi="http://schemas.microsoft.com/office/word/2010/wordprocessingInk" xmlns:wne="http://schemas.microsoft.com/office/word/2006/wordml" xmlns:wps="http://schemas.microsoft.com/office/word/2010/wordprocessingShape" mc:Ignorable="w14 w15 w16se w16cid w16 w16cex w16sdtdh wp14">
+<w:endnotes xmlns:wpc="http://schemas.microsoft.com/office/word/2010/wordprocessingCanvas" xmlns:cx="http://schemas.microsoft.com/office/drawing/2014/chartex" xmlns:cx1="http://schemas.microsoft.com/office/drawing/2015/9/8/chartex" xmlns:cx2="http://schemas.microsoft.com/office/drawing/2015/10/21/chartex" xmlns:cx3="http://schemas.microsoft.com/office/drawing/2016/5/9/chartex" xmlns:cx4="http://schemas.microsoft.com/office/drawing/2016/5/10/chartex" xmlns:cx5="http://schemas.microsoft.com/office/drawing/2016/5/11/chartex" xmlns:cx6="http://schemas.microsoft.com/office/drawing/2016/5/12/chartex" xmlns:cx7="http://schemas.microsoft.com/office/drawing/2016/5/13/chartex" xmlns:cx8="http://schemas.microsoft.com/office/drawing/2016/5/14/chartex" xmlns:mc="http://schemas.openxmlformats.org/markup-compatibility/2006" xmlns:aink="http://schemas.microsoft.com/office/drawing/2016/ink" xmlns:am3d="http://schemas.microsoft.com/office/drawing/2017/model3d" xmlns:o="urn:schemas-microsoft-com:office:office" xmlns:r="http://schemas.openxmlformats.org/officeDocument/2006/relationships" xmlns:m="http://schemas.openxmlformats.org/officeDocument/2006/math" xmlns:v="urn:schemas-microsoft-com:vml" xmlns:wp14="http://schemas.microsoft.com/office/word/2010/wordprocessingDrawing" xmlns:wp="http://schemas.openxmlformats.org/drawingml/2006/wordprocessingDrawing" xmlns:w10="urn:schemas-microsoft-com:office:word" xmlns:w="http://schemas.openxmlformats.org/wordprocessingml/2006/main" xmlns:w14="http://schemas.microsoft.com/office/word/2010/wordml" xmlns:w15="http://schemas.microsoft.com/office/word/2012/wordml" xmlns:w16cex="http://schemas.microsoft.com/office/word/2018/wordml/cex" xmlns:w16cid="http://schemas.microsoft.com/office/word/2016/wordml/cid" xmlns:w16="http://schemas.microsoft.com/office/word/2018/wordml" xmlns:w16se="http://schemas.microsoft.com/office/word/2015/wordml/symex" xmlns:wpg="http://schemas.microsoft.com/office/word/2010/wordprocessingGroup" xmlns:wpi="http://schemas.microsoft.com/office/word/2010/wordprocessingInk" xmlns:wne="http://schemas.microsoft.com/office/word/2006/wordml" xmlns:wps="http://schemas.microsoft.com/office/word/2010/wordprocessingShape" mc:Ignorable="w14 w15 w16se w16cid w16 w16cex wp14">
   <w:endnote w:type="separator" w:id="-1">
     <w:p>
       <w:pPr>
@@ -17127,7 +16989,7 @@
 </file>
 
 <file path=word/footer1.xml><?xml version="1.0" encoding="utf-8"?>
-<w:ftr xmlns:wpc="http://schemas.microsoft.com/office/word/2010/wordprocessingCanvas" xmlns:cx="http://schemas.microsoft.com/office/drawing/2014/chartex" xmlns:cx1="http://schemas.microsoft.com/office/drawing/2015/9/8/chartex" xmlns:cx2="http://schemas.microsoft.com/office/drawing/2015/10/21/chartex" xmlns:cx3="http://schemas.microsoft.com/office/drawing/2016/5/9/chartex" xmlns:cx4="http://schemas.microsoft.com/office/drawing/2016/5/10/chartex" xmlns:cx5="http://schemas.microsoft.com/office/drawing/2016/5/11/chartex" xmlns:cx6="http://schemas.microsoft.com/office/drawing/2016/5/12/chartex" xmlns:cx7="http://schemas.microsoft.com/office/drawing/2016/5/13/chartex" xmlns:cx8="http://schemas.microsoft.com/office/drawing/2016/5/14/chartex" xmlns:mc="http://schemas.openxmlformats.org/markup-compatibility/2006" xmlns:aink="http://schemas.microsoft.com/office/drawing/2016/ink" xmlns:am3d="http://schemas.microsoft.com/office/drawing/2017/model3d" xmlns:o="urn:schemas-microsoft-com:office:office" xmlns:oel="http://schemas.microsoft.com/office/2019/extlst" xmlns:r="http://schemas.openxmlformats.org/officeDocument/2006/relationships" xmlns:m="http://schemas.openxmlformats.org/officeDocument/2006/math" xmlns:v="urn:schemas-microsoft-com:vml" xmlns:wp14="http://schemas.microsoft.com/office/word/2010/wordprocessingDrawing" xmlns:wp="http://schemas.openxmlformats.org/drawingml/2006/wordprocessingDrawing" xmlns:w10="urn:schemas-microsoft-com:office:word" xmlns:w="http://schemas.openxmlformats.org/wordprocessingml/2006/main" xmlns:w14="http://schemas.microsoft.com/office/word/2010/wordml" xmlns:w15="http://schemas.microsoft.com/office/word/2012/wordml" xmlns:w16cex="http://schemas.microsoft.com/office/word/2018/wordml/cex" xmlns:w16cid="http://schemas.microsoft.com/office/word/2016/wordml/cid" xmlns:w16="http://schemas.microsoft.com/office/word/2018/wordml" xmlns:w16sdtdh="http://schemas.microsoft.com/office/word/2020/wordml/sdtdatahash" xmlns:w16se="http://schemas.microsoft.com/office/word/2015/wordml/symex" xmlns:wpg="http://schemas.microsoft.com/office/word/2010/wordprocessingGroup" xmlns:wpi="http://schemas.microsoft.com/office/word/2010/wordprocessingInk" xmlns:wne="http://schemas.microsoft.com/office/word/2006/wordml" xmlns:wps="http://schemas.microsoft.com/office/word/2010/wordprocessingShape" mc:Ignorable="w14 w15 w16se w16cid w16 w16cex w16sdtdh wp14">
+<w:ftr xmlns:wpc="http://schemas.microsoft.com/office/word/2010/wordprocessingCanvas" xmlns:cx="http://schemas.microsoft.com/office/drawing/2014/chartex" xmlns:cx1="http://schemas.microsoft.com/office/drawing/2015/9/8/chartex" xmlns:cx2="http://schemas.microsoft.com/office/drawing/2015/10/21/chartex" xmlns:cx3="http://schemas.microsoft.com/office/drawing/2016/5/9/chartex" xmlns:cx4="http://schemas.microsoft.com/office/drawing/2016/5/10/chartex" xmlns:cx5="http://schemas.microsoft.com/office/drawing/2016/5/11/chartex" xmlns:cx6="http://schemas.microsoft.com/office/drawing/2016/5/12/chartex" xmlns:cx7="http://schemas.microsoft.com/office/drawing/2016/5/13/chartex" xmlns:cx8="http://schemas.microsoft.com/office/drawing/2016/5/14/chartex" xmlns:mc="http://schemas.openxmlformats.org/markup-compatibility/2006" xmlns:aink="http://schemas.microsoft.com/office/drawing/2016/ink" xmlns:am3d="http://schemas.microsoft.com/office/drawing/2017/model3d" xmlns:o="urn:schemas-microsoft-com:office:office" xmlns:r="http://schemas.openxmlformats.org/officeDocument/2006/relationships" xmlns:m="http://schemas.openxmlformats.org/officeDocument/2006/math" xmlns:v="urn:schemas-microsoft-com:vml" xmlns:wp14="http://schemas.microsoft.com/office/word/2010/wordprocessingDrawing" xmlns:wp="http://schemas.openxmlformats.org/drawingml/2006/wordprocessingDrawing" xmlns:w10="urn:schemas-microsoft-com:office:word" xmlns:w="http://schemas.openxmlformats.org/wordprocessingml/2006/main" xmlns:w14="http://schemas.microsoft.com/office/word/2010/wordml" xmlns:w15="http://schemas.microsoft.com/office/word/2012/wordml" xmlns:w16cex="http://schemas.microsoft.com/office/word/2018/wordml/cex" xmlns:w16cid="http://schemas.microsoft.com/office/word/2016/wordml/cid" xmlns:w16="http://schemas.microsoft.com/office/word/2018/wordml" xmlns:w16se="http://schemas.microsoft.com/office/word/2015/wordml/symex" xmlns:wpg="http://schemas.microsoft.com/office/word/2010/wordprocessingGroup" xmlns:wpi="http://schemas.microsoft.com/office/word/2010/wordprocessingInk" xmlns:wne="http://schemas.microsoft.com/office/word/2006/wordml" xmlns:wps="http://schemas.microsoft.com/office/word/2010/wordprocessingShape" mc:Ignorable="w14 w15 w16se w16cid w16 w16cex wp14">
   <w:p>
     <w:pPr>
       <w:pStyle w:val="Footer"/>
@@ -17138,7 +17000,7 @@
 </file>
 
 <file path=word/footer2.xml><?xml version="1.0" encoding="utf-8"?>
-<w:ftr xmlns:wpc="http://schemas.microsoft.com/office/word/2010/wordprocessingCanvas" xmlns:cx="http://schemas.microsoft.com/office/drawing/2014/chartex" xmlns:cx1="http://schemas.microsoft.com/office/drawing/2015/9/8/chartex" xmlns:cx2="http://schemas.microsoft.com/office/drawing/2015/10/21/chartex" xmlns:cx3="http://schemas.microsoft.com/office/drawing/2016/5/9/chartex" xmlns:cx4="http://schemas.microsoft.com/office/drawing/2016/5/10/chartex" xmlns:cx5="http://schemas.microsoft.com/office/drawing/2016/5/11/chartex" xmlns:cx6="http://schemas.microsoft.com/office/drawing/2016/5/12/chartex" xmlns:cx7="http://schemas.microsoft.com/office/drawing/2016/5/13/chartex" xmlns:cx8="http://schemas.microsoft.com/office/drawing/2016/5/14/chartex" xmlns:mc="http://schemas.openxmlformats.org/markup-compatibility/2006" xmlns:aink="http://schemas.microsoft.com/office/drawing/2016/ink" xmlns:am3d="http://schemas.microsoft.com/office/drawing/2017/model3d" xmlns:o="urn:schemas-microsoft-com:office:office" xmlns:oel="http://schemas.microsoft.com/office/2019/extlst" xmlns:r="http://schemas.openxmlformats.org/officeDocument/2006/relationships" xmlns:m="http://schemas.openxmlformats.org/officeDocument/2006/math" xmlns:v="urn:schemas-microsoft-com:vml" xmlns:wp14="http://schemas.microsoft.com/office/word/2010/wordprocessingDrawing" xmlns:wp="http://schemas.openxmlformats.org/drawingml/2006/wordprocessingDrawing" xmlns:w10="urn:schemas-microsoft-com:office:word" xmlns:w="http://schemas.openxmlformats.org/wordprocessingml/2006/main" xmlns:w14="http://schemas.microsoft.com/office/word/2010/wordml" xmlns:w15="http://schemas.microsoft.com/office/word/2012/wordml" xmlns:w16cex="http://schemas.microsoft.com/office/word/2018/wordml/cex" xmlns:w16cid="http://schemas.microsoft.com/office/word/2016/wordml/cid" xmlns:w16="http://schemas.microsoft.com/office/word/2018/wordml" xmlns:w16sdtdh="http://schemas.microsoft.com/office/word/2020/wordml/sdtdatahash" xmlns:w16se="http://schemas.microsoft.com/office/word/2015/wordml/symex" xmlns:wpg="http://schemas.microsoft.com/office/word/2010/wordprocessingGroup" xmlns:wpi="http://schemas.microsoft.com/office/word/2010/wordprocessingInk" xmlns:wne="http://schemas.microsoft.com/office/word/2006/wordml" xmlns:wps="http://schemas.microsoft.com/office/word/2010/wordprocessingShape" mc:Ignorable="w14 w15 w16se w16cid w16 w16cex w16sdtdh wp14">
+<w:ftr xmlns:wpc="http://schemas.microsoft.com/office/word/2010/wordprocessingCanvas" xmlns:cx="http://schemas.microsoft.com/office/drawing/2014/chartex" xmlns:cx1="http://schemas.microsoft.com/office/drawing/2015/9/8/chartex" xmlns:cx2="http://schemas.microsoft.com/office/drawing/2015/10/21/chartex" xmlns:cx3="http://schemas.microsoft.com/office/drawing/2016/5/9/chartex" xmlns:cx4="http://schemas.microsoft.com/office/drawing/2016/5/10/chartex" xmlns:cx5="http://schemas.microsoft.com/office/drawing/2016/5/11/chartex" xmlns:cx6="http://schemas.microsoft.com/office/drawing/2016/5/12/chartex" xmlns:cx7="http://schemas.microsoft.com/office/drawing/2016/5/13/chartex" xmlns:cx8="http://schemas.microsoft.com/office/drawing/2016/5/14/chartex" xmlns:mc="http://schemas.openxmlformats.org/markup-compatibility/2006" xmlns:aink="http://schemas.microsoft.com/office/drawing/2016/ink" xmlns:am3d="http://schemas.microsoft.com/office/drawing/2017/model3d" xmlns:o="urn:schemas-microsoft-com:office:office" xmlns:r="http://schemas.openxmlformats.org/officeDocument/2006/relationships" xmlns:m="http://schemas.openxmlformats.org/officeDocument/2006/math" xmlns:v="urn:schemas-microsoft-com:vml" xmlns:wp14="http://schemas.microsoft.com/office/word/2010/wordprocessingDrawing" xmlns:wp="http://schemas.openxmlformats.org/drawingml/2006/wordprocessingDrawing" xmlns:w10="urn:schemas-microsoft-com:office:word" xmlns:w="http://schemas.openxmlformats.org/wordprocessingml/2006/main" xmlns:w14="http://schemas.microsoft.com/office/word/2010/wordml" xmlns:w15="http://schemas.microsoft.com/office/word/2012/wordml" xmlns:w16cex="http://schemas.microsoft.com/office/word/2018/wordml/cex" xmlns:w16cid="http://schemas.microsoft.com/office/word/2016/wordml/cid" xmlns:w16="http://schemas.microsoft.com/office/word/2018/wordml" xmlns:w16se="http://schemas.microsoft.com/office/word/2015/wordml/symex" xmlns:wpg="http://schemas.microsoft.com/office/word/2010/wordprocessingGroup" xmlns:wpi="http://schemas.microsoft.com/office/word/2010/wordprocessingInk" xmlns:wne="http://schemas.microsoft.com/office/word/2006/wordml" xmlns:wps="http://schemas.microsoft.com/office/word/2010/wordprocessingShape" mc:Ignorable="w14 w15 w16se w16cid w16 w16cex wp14">
   <w:p>
     <w:pPr>
       <w:pBdr>
@@ -17210,23 +17072,14 @@
         <w:sz w:val="18"/>
         <w:szCs w:val="18"/>
       </w:rPr>
-      <w:t xml:space="preserve"> </w:t>
+      <w:t xml:space="preserve"> o</w:t>
     </w:r>
-    <w:proofErr w:type="spellStart"/>
     <w:r>
       <w:rPr>
         <w:sz w:val="18"/>
         <w:szCs w:val="18"/>
       </w:rPr>
-      <w:t>o f</w:t>
-    </w:r>
-    <w:proofErr w:type="spellEnd"/>
-    <w:r>
-      <w:rPr>
-        <w:sz w:val="18"/>
-        <w:szCs w:val="18"/>
-      </w:rPr>
-      <w:t xml:space="preserve">  </w:t>
+      <w:t xml:space="preserve">f  </w:t>
     </w:r>
     <w:r>
       <w:rPr>
@@ -17269,7 +17122,7 @@
 </file>
 
 <file path=word/footer3.xml><?xml version="1.0" encoding="utf-8"?>
-<w:ftr xmlns:wpc="http://schemas.microsoft.com/office/word/2010/wordprocessingCanvas" xmlns:cx="http://schemas.microsoft.com/office/drawing/2014/chartex" xmlns:cx1="http://schemas.microsoft.com/office/drawing/2015/9/8/chartex" xmlns:cx2="http://schemas.microsoft.com/office/drawing/2015/10/21/chartex" xmlns:cx3="http://schemas.microsoft.com/office/drawing/2016/5/9/chartex" xmlns:cx4="http://schemas.microsoft.com/office/drawing/2016/5/10/chartex" xmlns:cx5="http://schemas.microsoft.com/office/drawing/2016/5/11/chartex" xmlns:cx6="http://schemas.microsoft.com/office/drawing/2016/5/12/chartex" xmlns:cx7="http://schemas.microsoft.com/office/drawing/2016/5/13/chartex" xmlns:cx8="http://schemas.microsoft.com/office/drawing/2016/5/14/chartex" xmlns:mc="http://schemas.openxmlformats.org/markup-compatibility/2006" xmlns:aink="http://schemas.microsoft.com/office/drawing/2016/ink" xmlns:am3d="http://schemas.microsoft.com/office/drawing/2017/model3d" xmlns:o="urn:schemas-microsoft-com:office:office" xmlns:oel="http://schemas.microsoft.com/office/2019/extlst" xmlns:r="http://schemas.openxmlformats.org/officeDocument/2006/relationships" xmlns:m="http://schemas.openxmlformats.org/officeDocument/2006/math" xmlns:v="urn:schemas-microsoft-com:vml" xmlns:wp14="http://schemas.microsoft.com/office/word/2010/wordprocessingDrawing" xmlns:wp="http://schemas.openxmlformats.org/drawingml/2006/wordprocessingDrawing" xmlns:w10="urn:schemas-microsoft-com:office:word" xmlns:w="http://schemas.openxmlformats.org/wordprocessingml/2006/main" xmlns:w14="http://schemas.microsoft.com/office/word/2010/wordml" xmlns:w15="http://schemas.microsoft.com/office/word/2012/wordml" xmlns:w16cex="http://schemas.microsoft.com/office/word/2018/wordml/cex" xmlns:w16cid="http://schemas.microsoft.com/office/word/2016/wordml/cid" xmlns:w16="http://schemas.microsoft.com/office/word/2018/wordml" xmlns:w16sdtdh="http://schemas.microsoft.com/office/word/2020/wordml/sdtdatahash" xmlns:w16se="http://schemas.microsoft.com/office/word/2015/wordml/symex" xmlns:wpg="http://schemas.microsoft.com/office/word/2010/wordprocessingGroup" xmlns:wpi="http://schemas.microsoft.com/office/word/2010/wordprocessingInk" xmlns:wne="http://schemas.microsoft.com/office/word/2006/wordml" xmlns:wps="http://schemas.microsoft.com/office/word/2010/wordprocessingShape" mc:Ignorable="w14 w15 w16se w16cid w16 w16cex w16sdtdh wp14">
+<w:ftr xmlns:wpc="http://schemas.microsoft.com/office/word/2010/wordprocessingCanvas" xmlns:cx="http://schemas.microsoft.com/office/drawing/2014/chartex" xmlns:cx1="http://schemas.microsoft.com/office/drawing/2015/9/8/chartex" xmlns:cx2="http://schemas.microsoft.com/office/drawing/2015/10/21/chartex" xmlns:cx3="http://schemas.microsoft.com/office/drawing/2016/5/9/chartex" xmlns:cx4="http://schemas.microsoft.com/office/drawing/2016/5/10/chartex" xmlns:cx5="http://schemas.microsoft.com/office/drawing/2016/5/11/chartex" xmlns:cx6="http://schemas.microsoft.com/office/drawing/2016/5/12/chartex" xmlns:cx7="http://schemas.microsoft.com/office/drawing/2016/5/13/chartex" xmlns:cx8="http://schemas.microsoft.com/office/drawing/2016/5/14/chartex" xmlns:mc="http://schemas.openxmlformats.org/markup-compatibility/2006" xmlns:aink="http://schemas.microsoft.com/office/drawing/2016/ink" xmlns:am3d="http://schemas.microsoft.com/office/drawing/2017/model3d" xmlns:o="urn:schemas-microsoft-com:office:office" xmlns:r="http://schemas.openxmlformats.org/officeDocument/2006/relationships" xmlns:m="http://schemas.openxmlformats.org/officeDocument/2006/math" xmlns:v="urn:schemas-microsoft-com:vml" xmlns:wp14="http://schemas.microsoft.com/office/word/2010/wordprocessingDrawing" xmlns:wp="http://schemas.openxmlformats.org/drawingml/2006/wordprocessingDrawing" xmlns:w10="urn:schemas-microsoft-com:office:word" xmlns:w="http://schemas.openxmlformats.org/wordprocessingml/2006/main" xmlns:w14="http://schemas.microsoft.com/office/word/2010/wordml" xmlns:w15="http://schemas.microsoft.com/office/word/2012/wordml" xmlns:w16cex="http://schemas.microsoft.com/office/word/2018/wordml/cex" xmlns:w16cid="http://schemas.microsoft.com/office/word/2016/wordml/cid" xmlns:w16="http://schemas.microsoft.com/office/word/2018/wordml" xmlns:w16se="http://schemas.microsoft.com/office/word/2015/wordml/symex" xmlns:wpg="http://schemas.microsoft.com/office/word/2010/wordprocessingGroup" xmlns:wpi="http://schemas.microsoft.com/office/word/2010/wordprocessingInk" xmlns:wne="http://schemas.microsoft.com/office/word/2006/wordml" xmlns:wps="http://schemas.microsoft.com/office/word/2010/wordprocessingShape" mc:Ignorable="w14 w15 w16se w16cid w16 w16cex wp14">
   <w:p>
     <w:pPr>
       <w:pStyle w:val="Footer"/>
@@ -17280,7 +17133,7 @@
 </file>
 
 <file path=word/footnotes.xml><?xml version="1.0" encoding="utf-8"?>
-<w:footnotes xmlns:wpc="http://schemas.microsoft.com/office/word/2010/wordprocessingCanvas" xmlns:cx="http://schemas.microsoft.com/office/drawing/2014/chartex" xmlns:cx1="http://schemas.microsoft.com/office/drawing/2015/9/8/chartex" xmlns:cx2="http://schemas.microsoft.com/office/drawing/2015/10/21/chartex" xmlns:cx3="http://schemas.microsoft.com/office/drawing/2016/5/9/chartex" xmlns:cx4="http://schemas.microsoft.com/office/drawing/2016/5/10/chartex" xmlns:cx5="http://schemas.microsoft.com/office/drawing/2016/5/11/chartex" xmlns:cx6="http://schemas.microsoft.com/office/drawing/2016/5/12/chartex" xmlns:cx7="http://schemas.microsoft.com/office/drawing/2016/5/13/chartex" xmlns:cx8="http://schemas.microsoft.com/office/drawing/2016/5/14/chartex" xmlns:mc="http://schemas.openxmlformats.org/markup-compatibility/2006" xmlns:aink="http://schemas.microsoft.com/office/drawing/2016/ink" xmlns:am3d="http://schemas.microsoft.com/office/drawing/2017/model3d" xmlns:o="urn:schemas-microsoft-com:office:office" xmlns:oel="http://schemas.microsoft.com/office/2019/extlst" xmlns:r="http://schemas.openxmlformats.org/officeDocument/2006/relationships" xmlns:m="http://schemas.openxmlformats.org/officeDocument/2006/math" xmlns:v="urn:schemas-microsoft-com:vml" xmlns:wp14="http://schemas.microsoft.com/office/word/2010/wordprocessingDrawing" xmlns:wp="http://schemas.openxmlformats.org/drawingml/2006/wordprocessingDrawing" xmlns:w10="urn:schemas-microsoft-com:office:word" xmlns:w="http://schemas.openxmlformats.org/wordprocessingml/2006/main" xmlns:w14="http://schemas.microsoft.com/office/word/2010/wordml" xmlns:w15="http://schemas.microsoft.com/office/word/2012/wordml" xmlns:w16cex="http://schemas.microsoft.com/office/word/2018/wordml/cex" xmlns:w16cid="http://schemas.microsoft.com/office/word/2016/wordml/cid" xmlns:w16="http://schemas.microsoft.com/office/word/2018/wordml" xmlns:w16sdtdh="http://schemas.microsoft.com/office/word/2020/wordml/sdtdatahash" xmlns:w16se="http://schemas.microsoft.com/office/word/2015/wordml/symex" xmlns:wpg="http://schemas.microsoft.com/office/word/2010/wordprocessingGroup" xmlns:wpi="http://schemas.microsoft.com/office/word/2010/wordprocessingInk" xmlns:wne="http://schemas.microsoft.com/office/word/2006/wordml" xmlns:wps="http://schemas.microsoft.com/office/word/2010/wordprocessingShape" mc:Ignorable="w14 w15 w16se w16cid w16 w16cex w16sdtdh wp14">
+<w:footnotes xmlns:wpc="http://schemas.microsoft.com/office/word/2010/wordprocessingCanvas" xmlns:cx="http://schemas.microsoft.com/office/drawing/2014/chartex" xmlns:cx1="http://schemas.microsoft.com/office/drawing/2015/9/8/chartex" xmlns:cx2="http://schemas.microsoft.com/office/drawing/2015/10/21/chartex" xmlns:cx3="http://schemas.microsoft.com/office/drawing/2016/5/9/chartex" xmlns:cx4="http://schemas.microsoft.com/office/drawing/2016/5/10/chartex" xmlns:cx5="http://schemas.microsoft.com/office/drawing/2016/5/11/chartex" xmlns:cx6="http://schemas.microsoft.com/office/drawing/2016/5/12/chartex" xmlns:cx7="http://schemas.microsoft.com/office/drawing/2016/5/13/chartex" xmlns:cx8="http://schemas.microsoft.com/office/drawing/2016/5/14/chartex" xmlns:mc="http://schemas.openxmlformats.org/markup-compatibility/2006" xmlns:aink="http://schemas.microsoft.com/office/drawing/2016/ink" xmlns:am3d="http://schemas.microsoft.com/office/drawing/2017/model3d" xmlns:o="urn:schemas-microsoft-com:office:office" xmlns:r="http://schemas.openxmlformats.org/officeDocument/2006/relationships" xmlns:m="http://schemas.openxmlformats.org/officeDocument/2006/math" xmlns:v="urn:schemas-microsoft-com:vml" xmlns:wp14="http://schemas.microsoft.com/office/word/2010/wordprocessingDrawing" xmlns:wp="http://schemas.openxmlformats.org/drawingml/2006/wordprocessingDrawing" xmlns:w10="urn:schemas-microsoft-com:office:word" xmlns:w="http://schemas.openxmlformats.org/wordprocessingml/2006/main" xmlns:w14="http://schemas.microsoft.com/office/word/2010/wordml" xmlns:w15="http://schemas.microsoft.com/office/word/2012/wordml" xmlns:w16cex="http://schemas.microsoft.com/office/word/2018/wordml/cex" xmlns:w16cid="http://schemas.microsoft.com/office/word/2016/wordml/cid" xmlns:w16="http://schemas.microsoft.com/office/word/2018/wordml" xmlns:w16se="http://schemas.microsoft.com/office/word/2015/wordml/symex" xmlns:wpg="http://schemas.microsoft.com/office/word/2010/wordprocessingGroup" xmlns:wpi="http://schemas.microsoft.com/office/word/2010/wordprocessingInk" xmlns:wne="http://schemas.microsoft.com/office/word/2006/wordml" xmlns:wps="http://schemas.microsoft.com/office/word/2010/wordprocessingShape" mc:Ignorable="w14 w15 w16se w16cid w16 w16cex wp14">
   <w:footnote w:type="separator" w:id="-1">
     <w:p>
       <w:pPr>
@@ -17307,7 +17160,7 @@
 </file>
 
 <file path=word/header1.xml><?xml version="1.0" encoding="utf-8"?>
-<w:hdr xmlns:wpc="http://schemas.microsoft.com/office/word/2010/wordprocessingCanvas" xmlns:cx="http://schemas.microsoft.com/office/drawing/2014/chartex" xmlns:cx1="http://schemas.microsoft.com/office/drawing/2015/9/8/chartex" xmlns:cx2="http://schemas.microsoft.com/office/drawing/2015/10/21/chartex" xmlns:cx3="http://schemas.microsoft.com/office/drawing/2016/5/9/chartex" xmlns:cx4="http://schemas.microsoft.com/office/drawing/2016/5/10/chartex" xmlns:cx5="http://schemas.microsoft.com/office/drawing/2016/5/11/chartex" xmlns:cx6="http://schemas.microsoft.com/office/drawing/2016/5/12/chartex" xmlns:cx7="http://schemas.microsoft.com/office/drawing/2016/5/13/chartex" xmlns:cx8="http://schemas.microsoft.com/office/drawing/2016/5/14/chartex" xmlns:mc="http://schemas.openxmlformats.org/markup-compatibility/2006" xmlns:aink="http://schemas.microsoft.com/office/drawing/2016/ink" xmlns:am3d="http://schemas.microsoft.com/office/drawing/2017/model3d" xmlns:o="urn:schemas-microsoft-com:office:office" xmlns:oel="http://schemas.microsoft.com/office/2019/extlst" xmlns:r="http://schemas.openxmlformats.org/officeDocument/2006/relationships" xmlns:m="http://schemas.openxmlformats.org/officeDocument/2006/math" xmlns:v="urn:schemas-microsoft-com:vml" xmlns:wp14="http://schemas.microsoft.com/office/word/2010/wordprocessingDrawing" xmlns:wp="http://schemas.openxmlformats.org/drawingml/2006/wordprocessingDrawing" xmlns:w10="urn:schemas-microsoft-com:office:word" xmlns:w="http://schemas.openxmlformats.org/wordprocessingml/2006/main" xmlns:w14="http://schemas.microsoft.com/office/word/2010/wordml" xmlns:w15="http://schemas.microsoft.com/office/word/2012/wordml" xmlns:w16cex="http://schemas.microsoft.com/office/word/2018/wordml/cex" xmlns:w16cid="http://schemas.microsoft.com/office/word/2016/wordml/cid" xmlns:w16="http://schemas.microsoft.com/office/word/2018/wordml" xmlns:w16sdtdh="http://schemas.microsoft.com/office/word/2020/wordml/sdtdatahash" xmlns:w16se="http://schemas.microsoft.com/office/word/2015/wordml/symex" xmlns:wpg="http://schemas.microsoft.com/office/word/2010/wordprocessingGroup" xmlns:wpi="http://schemas.microsoft.com/office/word/2010/wordprocessingInk" xmlns:wne="http://schemas.microsoft.com/office/word/2006/wordml" xmlns:wps="http://schemas.microsoft.com/office/word/2010/wordprocessingShape" mc:Ignorable="w14 w15 w16se w16cid w16 w16cex w16sdtdh wp14">
+<w:hdr xmlns:wpc="http://schemas.microsoft.com/office/word/2010/wordprocessingCanvas" xmlns:cx="http://schemas.microsoft.com/office/drawing/2014/chartex" xmlns:cx1="http://schemas.microsoft.com/office/drawing/2015/9/8/chartex" xmlns:cx2="http://schemas.microsoft.com/office/drawing/2015/10/21/chartex" xmlns:cx3="http://schemas.microsoft.com/office/drawing/2016/5/9/chartex" xmlns:cx4="http://schemas.microsoft.com/office/drawing/2016/5/10/chartex" xmlns:cx5="http://schemas.microsoft.com/office/drawing/2016/5/11/chartex" xmlns:cx6="http://schemas.microsoft.com/office/drawing/2016/5/12/chartex" xmlns:cx7="http://schemas.microsoft.com/office/drawing/2016/5/13/chartex" xmlns:cx8="http://schemas.microsoft.com/office/drawing/2016/5/14/chartex" xmlns:mc="http://schemas.openxmlformats.org/markup-compatibility/2006" xmlns:aink="http://schemas.microsoft.com/office/drawing/2016/ink" xmlns:am3d="http://schemas.microsoft.com/office/drawing/2017/model3d" xmlns:o="urn:schemas-microsoft-com:office:office" xmlns:r="http://schemas.openxmlformats.org/officeDocument/2006/relationships" xmlns:m="http://schemas.openxmlformats.org/officeDocument/2006/math" xmlns:v="urn:schemas-microsoft-com:vml" xmlns:wp14="http://schemas.microsoft.com/office/word/2010/wordprocessingDrawing" xmlns:wp="http://schemas.openxmlformats.org/drawingml/2006/wordprocessingDrawing" xmlns:w10="urn:schemas-microsoft-com:office:word" xmlns:w="http://schemas.openxmlformats.org/wordprocessingml/2006/main" xmlns:w14="http://schemas.microsoft.com/office/word/2010/wordml" xmlns:w15="http://schemas.microsoft.com/office/word/2012/wordml" xmlns:w16cex="http://schemas.microsoft.com/office/word/2018/wordml/cex" xmlns:w16cid="http://schemas.microsoft.com/office/word/2016/wordml/cid" xmlns:w16="http://schemas.microsoft.com/office/word/2018/wordml" xmlns:w16se="http://schemas.microsoft.com/office/word/2015/wordml/symex" xmlns:wpg="http://schemas.microsoft.com/office/word/2010/wordprocessingGroup" xmlns:wpi="http://schemas.microsoft.com/office/word/2010/wordprocessingInk" xmlns:wne="http://schemas.microsoft.com/office/word/2006/wordml" xmlns:wps="http://schemas.microsoft.com/office/word/2010/wordprocessingShape" mc:Ignorable="w14 w15 w16se w16cid w16 w16cex wp14">
   <w:p>
     <w:pPr>
       <w:ind w:left="0" w:hanging="2"/>
@@ -17317,7 +17170,7 @@
 </file>
 
 <file path=word/header2.xml><?xml version="1.0" encoding="utf-8"?>
-<w:hdr xmlns:wpc="http://schemas.microsoft.com/office/word/2010/wordprocessingCanvas" xmlns:cx="http://schemas.microsoft.com/office/drawing/2014/chartex" xmlns:cx1="http://schemas.microsoft.com/office/drawing/2015/9/8/chartex" xmlns:cx2="http://schemas.microsoft.com/office/drawing/2015/10/21/chartex" xmlns:cx3="http://schemas.microsoft.com/office/drawing/2016/5/9/chartex" xmlns:cx4="http://schemas.microsoft.com/office/drawing/2016/5/10/chartex" xmlns:cx5="http://schemas.microsoft.com/office/drawing/2016/5/11/chartex" xmlns:cx6="http://schemas.microsoft.com/office/drawing/2016/5/12/chartex" xmlns:cx7="http://schemas.microsoft.com/office/drawing/2016/5/13/chartex" xmlns:cx8="http://schemas.microsoft.com/office/drawing/2016/5/14/chartex" xmlns:mc="http://schemas.openxmlformats.org/markup-compatibility/2006" xmlns:aink="http://schemas.microsoft.com/office/drawing/2016/ink" xmlns:am3d="http://schemas.microsoft.com/office/drawing/2017/model3d" xmlns:o="urn:schemas-microsoft-com:office:office" xmlns:oel="http://schemas.microsoft.com/office/2019/extlst" xmlns:r="http://schemas.openxmlformats.org/officeDocument/2006/relationships" xmlns:m="http://schemas.openxmlformats.org/officeDocument/2006/math" xmlns:v="urn:schemas-microsoft-com:vml" xmlns:wp14="http://schemas.microsoft.com/office/word/2010/wordprocessingDrawing" xmlns:wp="http://schemas.openxmlformats.org/drawingml/2006/wordprocessingDrawing" xmlns:w10="urn:schemas-microsoft-com:office:word" xmlns:w="http://schemas.openxmlformats.org/wordprocessingml/2006/main" xmlns:w14="http://schemas.microsoft.com/office/word/2010/wordml" xmlns:w15="http://schemas.microsoft.com/office/word/2012/wordml" xmlns:w16cex="http://schemas.microsoft.com/office/word/2018/wordml/cex" xmlns:w16cid="http://schemas.microsoft.com/office/word/2016/wordml/cid" xmlns:w16="http://schemas.microsoft.com/office/word/2018/wordml" xmlns:w16sdtdh="http://schemas.microsoft.com/office/word/2020/wordml/sdtdatahash" xmlns:w16se="http://schemas.microsoft.com/office/word/2015/wordml/symex" xmlns:wpg="http://schemas.microsoft.com/office/word/2010/wordprocessingGroup" xmlns:wpi="http://schemas.microsoft.com/office/word/2010/wordprocessingInk" xmlns:wne="http://schemas.microsoft.com/office/word/2006/wordml" xmlns:wps="http://schemas.microsoft.com/office/word/2010/wordprocessingShape" mc:Ignorable="w14 w15 w16se w16cid w16 w16cex w16sdtdh wp14">
+<w:hdr xmlns:wpc="http://schemas.microsoft.com/office/word/2010/wordprocessingCanvas" xmlns:cx="http://schemas.microsoft.com/office/drawing/2014/chartex" xmlns:cx1="http://schemas.microsoft.com/office/drawing/2015/9/8/chartex" xmlns:cx2="http://schemas.microsoft.com/office/drawing/2015/10/21/chartex" xmlns:cx3="http://schemas.microsoft.com/office/drawing/2016/5/9/chartex" xmlns:cx4="http://schemas.microsoft.com/office/drawing/2016/5/10/chartex" xmlns:cx5="http://schemas.microsoft.com/office/drawing/2016/5/11/chartex" xmlns:cx6="http://schemas.microsoft.com/office/drawing/2016/5/12/chartex" xmlns:cx7="http://schemas.microsoft.com/office/drawing/2016/5/13/chartex" xmlns:cx8="http://schemas.microsoft.com/office/drawing/2016/5/14/chartex" xmlns:mc="http://schemas.openxmlformats.org/markup-compatibility/2006" xmlns:aink="http://schemas.microsoft.com/office/drawing/2016/ink" xmlns:am3d="http://schemas.microsoft.com/office/drawing/2017/model3d" xmlns:o="urn:schemas-microsoft-com:office:office" xmlns:r="http://schemas.openxmlformats.org/officeDocument/2006/relationships" xmlns:m="http://schemas.openxmlformats.org/officeDocument/2006/math" xmlns:v="urn:schemas-microsoft-com:vml" xmlns:wp14="http://schemas.microsoft.com/office/word/2010/wordprocessingDrawing" xmlns:wp="http://schemas.openxmlformats.org/drawingml/2006/wordprocessingDrawing" xmlns:w10="urn:schemas-microsoft-com:office:word" xmlns:w="http://schemas.openxmlformats.org/wordprocessingml/2006/main" xmlns:w14="http://schemas.microsoft.com/office/word/2010/wordml" xmlns:w15="http://schemas.microsoft.com/office/word/2012/wordml" xmlns:w16cex="http://schemas.microsoft.com/office/word/2018/wordml/cex" xmlns:w16cid="http://schemas.microsoft.com/office/word/2016/wordml/cid" xmlns:w16="http://schemas.microsoft.com/office/word/2018/wordml" xmlns:w16se="http://schemas.microsoft.com/office/word/2015/wordml/symex" xmlns:wpg="http://schemas.microsoft.com/office/word/2010/wordprocessingGroup" xmlns:wpi="http://schemas.microsoft.com/office/word/2010/wordprocessingInk" xmlns:wne="http://schemas.microsoft.com/office/word/2006/wordml" xmlns:wps="http://schemas.microsoft.com/office/word/2010/wordprocessingShape" mc:Ignorable="w14 w15 w16se w16cid w16 w16cex wp14">
   <w:p>
     <w:pPr>
       <w:ind w:left="0" w:hanging="2"/>
@@ -17328,21 +17181,14 @@
         <w:b/>
         <w:i/>
       </w:rPr>
-      <w:t>Skillshare360 website</w:t>
-    </w:r>
-    <w:r>
-      <w:rPr>
-        <w:b/>
-        <w:i/>
-      </w:rPr>
-      <w:t xml:space="preserve"> Requirements Specification</w:t>
+      <w:t>Skillshare360 website Requirements Specification</w:t>
     </w:r>
   </w:p>
 </w:hdr>
 </file>
 
 <file path=word/header3.xml><?xml version="1.0" encoding="utf-8"?>
-<w:hdr xmlns:wpc="http://schemas.microsoft.com/office/word/2010/wordprocessingCanvas" xmlns:cx="http://schemas.microsoft.com/office/drawing/2014/chartex" xmlns:cx1="http://schemas.microsoft.com/office/drawing/2015/9/8/chartex" xmlns:cx2="http://schemas.microsoft.com/office/drawing/2015/10/21/chartex" xmlns:cx3="http://schemas.microsoft.com/office/drawing/2016/5/9/chartex" xmlns:cx4="http://schemas.microsoft.com/office/drawing/2016/5/10/chartex" xmlns:cx5="http://schemas.microsoft.com/office/drawing/2016/5/11/chartex" xmlns:cx6="http://schemas.microsoft.com/office/drawing/2016/5/12/chartex" xmlns:cx7="http://schemas.microsoft.com/office/drawing/2016/5/13/chartex" xmlns:cx8="http://schemas.microsoft.com/office/drawing/2016/5/14/chartex" xmlns:mc="http://schemas.openxmlformats.org/markup-compatibility/2006" xmlns:aink="http://schemas.microsoft.com/office/drawing/2016/ink" xmlns:am3d="http://schemas.microsoft.com/office/drawing/2017/model3d" xmlns:o="urn:schemas-microsoft-com:office:office" xmlns:oel="http://schemas.microsoft.com/office/2019/extlst" xmlns:r="http://schemas.openxmlformats.org/officeDocument/2006/relationships" xmlns:m="http://schemas.openxmlformats.org/officeDocument/2006/math" xmlns:v="urn:schemas-microsoft-com:vml" xmlns:wp14="http://schemas.microsoft.com/office/word/2010/wordprocessingDrawing" xmlns:wp="http://schemas.openxmlformats.org/drawingml/2006/wordprocessingDrawing" xmlns:w10="urn:schemas-microsoft-com:office:word" xmlns:w="http://schemas.openxmlformats.org/wordprocessingml/2006/main" xmlns:w14="http://schemas.microsoft.com/office/word/2010/wordml" xmlns:w15="http://schemas.microsoft.com/office/word/2012/wordml" xmlns:w16cex="http://schemas.microsoft.com/office/word/2018/wordml/cex" xmlns:w16cid="http://schemas.microsoft.com/office/word/2016/wordml/cid" xmlns:w16="http://schemas.microsoft.com/office/word/2018/wordml" xmlns:w16sdtdh="http://schemas.microsoft.com/office/word/2020/wordml/sdtdatahash" xmlns:w16se="http://schemas.microsoft.com/office/word/2015/wordml/symex" xmlns:wpg="http://schemas.microsoft.com/office/word/2010/wordprocessingGroup" xmlns:wpi="http://schemas.microsoft.com/office/word/2010/wordprocessingInk" xmlns:wne="http://schemas.microsoft.com/office/word/2006/wordml" xmlns:wps="http://schemas.microsoft.com/office/word/2010/wordprocessingShape" mc:Ignorable="w14 w15 w16se w16cid w16 w16cex w16sdtdh wp14">
+<w:hdr xmlns:wpc="http://schemas.microsoft.com/office/word/2010/wordprocessingCanvas" xmlns:cx="http://schemas.microsoft.com/office/drawing/2014/chartex" xmlns:cx1="http://schemas.microsoft.com/office/drawing/2015/9/8/chartex" xmlns:cx2="http://schemas.microsoft.com/office/drawing/2015/10/21/chartex" xmlns:cx3="http://schemas.microsoft.com/office/drawing/2016/5/9/chartex" xmlns:cx4="http://schemas.microsoft.com/office/drawing/2016/5/10/chartex" xmlns:cx5="http://schemas.microsoft.com/office/drawing/2016/5/11/chartex" xmlns:cx6="http://schemas.microsoft.com/office/drawing/2016/5/12/chartex" xmlns:cx7="http://schemas.microsoft.com/office/drawing/2016/5/13/chartex" xmlns:cx8="http://schemas.microsoft.com/office/drawing/2016/5/14/chartex" xmlns:mc="http://schemas.openxmlformats.org/markup-compatibility/2006" xmlns:aink="http://schemas.microsoft.com/office/drawing/2016/ink" xmlns:am3d="http://schemas.microsoft.com/office/drawing/2017/model3d" xmlns:o="urn:schemas-microsoft-com:office:office" xmlns:r="http://schemas.openxmlformats.org/officeDocument/2006/relationships" xmlns:m="http://schemas.openxmlformats.org/officeDocument/2006/math" xmlns:v="urn:schemas-microsoft-com:vml" xmlns:wp14="http://schemas.microsoft.com/office/word/2010/wordprocessingDrawing" xmlns:wp="http://schemas.openxmlformats.org/drawingml/2006/wordprocessingDrawing" xmlns:w10="urn:schemas-microsoft-com:office:word" xmlns:w="http://schemas.openxmlformats.org/wordprocessingml/2006/main" xmlns:w14="http://schemas.microsoft.com/office/word/2010/wordml" xmlns:w15="http://schemas.microsoft.com/office/word/2012/wordml" xmlns:w16cex="http://schemas.microsoft.com/office/word/2018/wordml/cex" xmlns:w16cid="http://schemas.microsoft.com/office/word/2016/wordml/cid" xmlns:w16="http://schemas.microsoft.com/office/word/2018/wordml" xmlns:w16se="http://schemas.microsoft.com/office/word/2015/wordml/symex" xmlns:wpg="http://schemas.microsoft.com/office/word/2010/wordprocessingGroup" xmlns:wpi="http://schemas.microsoft.com/office/word/2010/wordprocessingInk" xmlns:wne="http://schemas.microsoft.com/office/word/2006/wordml" xmlns:wps="http://schemas.microsoft.com/office/word/2010/wordprocessingShape" mc:Ignorable="w14 w15 w16se w16cid w16 w16cex wp14">
   <w:p>
     <w:pPr>
       <w:ind w:left="0" w:hanging="2"/>
@@ -17352,7 +17198,7 @@
 </file>
 
 <file path=word/numbering.xml><?xml version="1.0" encoding="utf-8"?>
-<w:numbering xmlns:wpc="http://schemas.microsoft.com/office/word/2010/wordprocessingCanvas" xmlns:cx="http://schemas.microsoft.com/office/drawing/2014/chartex" xmlns:cx1="http://schemas.microsoft.com/office/drawing/2015/9/8/chartex" xmlns:cx2="http://schemas.microsoft.com/office/drawing/2015/10/21/chartex" xmlns:cx3="http://schemas.microsoft.com/office/drawing/2016/5/9/chartex" xmlns:cx4="http://schemas.microsoft.com/office/drawing/2016/5/10/chartex" xmlns:cx5="http://schemas.microsoft.com/office/drawing/2016/5/11/chartex" xmlns:cx6="http://schemas.microsoft.com/office/drawing/2016/5/12/chartex" xmlns:cx7="http://schemas.microsoft.com/office/drawing/2016/5/13/chartex" xmlns:cx8="http://schemas.microsoft.com/office/drawing/2016/5/14/chartex" xmlns:mc="http://schemas.openxmlformats.org/markup-compatibility/2006" xmlns:aink="http://schemas.microsoft.com/office/drawing/2016/ink" xmlns:am3d="http://schemas.microsoft.com/office/drawing/2017/model3d" xmlns:o="urn:schemas-microsoft-com:office:office" xmlns:oel="http://schemas.microsoft.com/office/2019/extlst" xmlns:r="http://schemas.openxmlformats.org/officeDocument/2006/relationships" xmlns:m="http://schemas.openxmlformats.org/officeDocument/2006/math" xmlns:v="urn:schemas-microsoft-com:vml" xmlns:wp14="http://schemas.microsoft.com/office/word/2010/wordprocessingDrawing" xmlns:wp="http://schemas.openxmlformats.org/drawingml/2006/wordprocessingDrawing" xmlns:w10="urn:schemas-microsoft-com:office:word" xmlns:w="http://schemas.openxmlformats.org/wordprocessingml/2006/main" xmlns:w14="http://schemas.microsoft.com/office/word/2010/wordml" xmlns:w15="http://schemas.microsoft.com/office/word/2012/wordml" xmlns:w16cex="http://schemas.microsoft.com/office/word/2018/wordml/cex" xmlns:w16cid="http://schemas.microsoft.com/office/word/2016/wordml/cid" xmlns:w16="http://schemas.microsoft.com/office/word/2018/wordml" xmlns:w16sdtdh="http://schemas.microsoft.com/office/word/2020/wordml/sdtdatahash" xmlns:w16se="http://schemas.microsoft.com/office/word/2015/wordml/symex" xmlns:wpg="http://schemas.microsoft.com/office/word/2010/wordprocessingGroup" xmlns:wpi="http://schemas.microsoft.com/office/word/2010/wordprocessingInk" xmlns:wne="http://schemas.microsoft.com/office/word/2006/wordml" xmlns:wps="http://schemas.microsoft.com/office/word/2010/wordprocessingShape" mc:Ignorable="w14 w15 w16se w16cid w16 w16cex w16sdtdh wp14">
+<w:numbering xmlns:wpc="http://schemas.microsoft.com/office/word/2010/wordprocessingCanvas" xmlns:cx="http://schemas.microsoft.com/office/drawing/2014/chartex" xmlns:cx1="http://schemas.microsoft.com/office/drawing/2015/9/8/chartex" xmlns:cx2="http://schemas.microsoft.com/office/drawing/2015/10/21/chartex" xmlns:cx3="http://schemas.microsoft.com/office/drawing/2016/5/9/chartex" xmlns:cx4="http://schemas.microsoft.com/office/drawing/2016/5/10/chartex" xmlns:cx5="http://schemas.microsoft.com/office/drawing/2016/5/11/chartex" xmlns:cx6="http://schemas.microsoft.com/office/drawing/2016/5/12/chartex" xmlns:cx7="http://schemas.microsoft.com/office/drawing/2016/5/13/chartex" xmlns:cx8="http://schemas.microsoft.com/office/drawing/2016/5/14/chartex" xmlns:mc="http://schemas.openxmlformats.org/markup-compatibility/2006" xmlns:aink="http://schemas.microsoft.com/office/drawing/2016/ink" xmlns:am3d="http://schemas.microsoft.com/office/drawing/2017/model3d" xmlns:o="urn:schemas-microsoft-com:office:office" xmlns:r="http://schemas.openxmlformats.org/officeDocument/2006/relationships" xmlns:m="http://schemas.openxmlformats.org/officeDocument/2006/math" xmlns:v="urn:schemas-microsoft-com:vml" xmlns:wp14="http://schemas.microsoft.com/office/word/2010/wordprocessingDrawing" xmlns:wp="http://schemas.openxmlformats.org/drawingml/2006/wordprocessingDrawing" xmlns:w10="urn:schemas-microsoft-com:office:word" xmlns:w="http://schemas.openxmlformats.org/wordprocessingml/2006/main" xmlns:w14="http://schemas.microsoft.com/office/word/2010/wordml" xmlns:w15="http://schemas.microsoft.com/office/word/2012/wordml" xmlns:w16cex="http://schemas.microsoft.com/office/word/2018/wordml/cex" xmlns:w16cid="http://schemas.microsoft.com/office/word/2016/wordml/cid" xmlns:w16="http://schemas.microsoft.com/office/word/2018/wordml" xmlns:w16se="http://schemas.microsoft.com/office/word/2015/wordml/symex" xmlns:wpg="http://schemas.microsoft.com/office/word/2010/wordprocessingGroup" xmlns:wpi="http://schemas.microsoft.com/office/word/2010/wordprocessingInk" xmlns:wne="http://schemas.microsoft.com/office/word/2006/wordml" xmlns:wps="http://schemas.microsoft.com/office/word/2010/wordprocessingShape" mc:Ignorable="w14 w15 w16se w16cid w16 w16cex wp14">
   <w:abstractNum w:abstractNumId="0" w15:restartNumberingAfterBreak="0">
     <w:nsid w:val="00847027"/>
     <w:multiLevelType w:val="multilevel"/>
@@ -18306,31 +18152,31 @@
       </w:pPr>
     </w:lvl>
   </w:abstractNum>
-  <w:num w:numId="1" w16cid:durableId="1903324752">
+  <w:num w:numId="1">
     <w:abstractNumId w:val="0"/>
   </w:num>
-  <w:num w:numId="2" w16cid:durableId="2012442650">
+  <w:num w:numId="2">
     <w:abstractNumId w:val="5"/>
   </w:num>
-  <w:num w:numId="3" w16cid:durableId="1849784926">
+  <w:num w:numId="3">
     <w:abstractNumId w:val="3"/>
   </w:num>
-  <w:num w:numId="4" w16cid:durableId="1487936789">
+  <w:num w:numId="4">
     <w:abstractNumId w:val="6"/>
   </w:num>
-  <w:num w:numId="5" w16cid:durableId="1438449744">
+  <w:num w:numId="5">
     <w:abstractNumId w:val="7"/>
   </w:num>
-  <w:num w:numId="6" w16cid:durableId="1186674426">
+  <w:num w:numId="6">
     <w:abstractNumId w:val="1"/>
   </w:num>
-  <w:num w:numId="7" w16cid:durableId="1779986333">
+  <w:num w:numId="7">
     <w:abstractNumId w:val="4"/>
   </w:num>
-  <w:num w:numId="8" w16cid:durableId="1811627736">
+  <w:num w:numId="8">
     <w:abstractNumId w:val="2"/>
   </w:num>
-  <w:num w:numId="9" w16cid:durableId="451946299">
+  <w:num w:numId="9">
     <w:abstractNumId w:val="2"/>
     <w:lvlOverride w:ilvl="0">
       <w:startOverride w:val="1"/>
@@ -18364,7 +18210,7 @@
 </file>
 
 <file path=word/styles.xml><?xml version="1.0" encoding="utf-8"?>
-<w:styles xmlns:mc="http://schemas.openxmlformats.org/markup-compatibility/2006" xmlns:r="http://schemas.openxmlformats.org/officeDocument/2006/relationships" xmlns:w="http://schemas.openxmlformats.org/wordprocessingml/2006/main" xmlns:w14="http://schemas.microsoft.com/office/word/2010/wordml" xmlns:w15="http://schemas.microsoft.com/office/word/2012/wordml" xmlns:w16cex="http://schemas.microsoft.com/office/word/2018/wordml/cex" xmlns:w16cid="http://schemas.microsoft.com/office/word/2016/wordml/cid" xmlns:w16="http://schemas.microsoft.com/office/word/2018/wordml" xmlns:w16sdtdh="http://schemas.microsoft.com/office/word/2020/wordml/sdtdatahash" xmlns:w16se="http://schemas.microsoft.com/office/word/2015/wordml/symex" mc:Ignorable="w14 w15 w16se w16cid w16 w16cex w16sdtdh">
+<w:styles xmlns:mc="http://schemas.openxmlformats.org/markup-compatibility/2006" xmlns:r="http://schemas.openxmlformats.org/officeDocument/2006/relationships" xmlns:w="http://schemas.openxmlformats.org/wordprocessingml/2006/main" xmlns:w14="http://schemas.microsoft.com/office/word/2010/wordml" xmlns:w15="http://schemas.microsoft.com/office/word/2012/wordml" xmlns:w16cex="http://schemas.microsoft.com/office/word/2018/wordml/cex" xmlns:w16cid="http://schemas.microsoft.com/office/word/2016/wordml/cid" xmlns:w16="http://schemas.microsoft.com/office/word/2018/wordml" xmlns:w16se="http://schemas.microsoft.com/office/word/2015/wordml/symex" mc:Ignorable="w14 w15 w16se w16cid w16 w16cex">
   <w:docDefaults>
     <w:rPrDefault>
       <w:rPr>
@@ -18964,6 +18810,7 @@
   <w:style w:type="character" w:default="1" w:styleId="DefaultParagraphFont">
     <w:name w:val="Default Paragraph Font"/>
     <w:uiPriority w:val="1"/>
+    <w:semiHidden/>
     <w:unhideWhenUsed/>
   </w:style>
   <w:style w:type="table" w:default="1" w:styleId="TableNormal">
@@ -19395,7 +19242,6 @@
       <w:b/>
       <w:noProof/>
       <w:szCs w:val="20"/>
-      <w:lang/>
     </w:rPr>
   </w:style>
   <w:style w:type="paragraph" w:styleId="BodyText3">

</xml_diff>

<commit_message>
Small changes at product context
</commit_message>
<xml_diff>
--- a/Requirements/REQUIREMENTS TEST (1) (1).docx
+++ b/Requirements/REQUIREMENTS TEST (1) (1).docx
@@ -1,6 +1,6 @@
 
 <file path=word/document.xml><?xml version="1.0" encoding="utf-8"?>
-<w:document xmlns:wpc="http://schemas.microsoft.com/office/word/2010/wordprocessingCanvas" xmlns:cx="http://schemas.microsoft.com/office/drawing/2014/chartex" xmlns:cx1="http://schemas.microsoft.com/office/drawing/2015/9/8/chartex" xmlns:cx2="http://schemas.microsoft.com/office/drawing/2015/10/21/chartex" xmlns:cx3="http://schemas.microsoft.com/office/drawing/2016/5/9/chartex" xmlns:cx4="http://schemas.microsoft.com/office/drawing/2016/5/10/chartex" xmlns:cx5="http://schemas.microsoft.com/office/drawing/2016/5/11/chartex" xmlns:cx6="http://schemas.microsoft.com/office/drawing/2016/5/12/chartex" xmlns:cx7="http://schemas.microsoft.com/office/drawing/2016/5/13/chartex" xmlns:cx8="http://schemas.microsoft.com/office/drawing/2016/5/14/chartex" xmlns:mc="http://schemas.openxmlformats.org/markup-compatibility/2006" xmlns:aink="http://schemas.microsoft.com/office/drawing/2016/ink" xmlns:am3d="http://schemas.microsoft.com/office/drawing/2017/model3d" xmlns:o="urn:schemas-microsoft-com:office:office" xmlns:r="http://schemas.openxmlformats.org/officeDocument/2006/relationships" xmlns:m="http://schemas.openxmlformats.org/officeDocument/2006/math" xmlns:v="urn:schemas-microsoft-com:vml" xmlns:wp14="http://schemas.microsoft.com/office/word/2010/wordprocessingDrawing" xmlns:wp="http://schemas.openxmlformats.org/drawingml/2006/wordprocessingDrawing" xmlns:w10="urn:schemas-microsoft-com:office:word" xmlns:w="http://schemas.openxmlformats.org/wordprocessingml/2006/main" xmlns:w14="http://schemas.microsoft.com/office/word/2010/wordml" xmlns:w15="http://schemas.microsoft.com/office/word/2012/wordml" xmlns:w16cex="http://schemas.microsoft.com/office/word/2018/wordml/cex" xmlns:w16cid="http://schemas.microsoft.com/office/word/2016/wordml/cid" xmlns:w16="http://schemas.microsoft.com/office/word/2018/wordml" xmlns:w16se="http://schemas.microsoft.com/office/word/2015/wordml/symex" xmlns:wpg="http://schemas.microsoft.com/office/word/2010/wordprocessingGroup" xmlns:wpi="http://schemas.microsoft.com/office/word/2010/wordprocessingInk" xmlns:wne="http://schemas.microsoft.com/office/word/2006/wordml" xmlns:wps="http://schemas.microsoft.com/office/word/2010/wordprocessingShape" mc:Ignorable="w14 w15 w16se w16cid w16 w16cex wp14">
+<w:document xmlns:wpc="http://schemas.microsoft.com/office/word/2010/wordprocessingCanvas" xmlns:cx="http://schemas.microsoft.com/office/drawing/2014/chartex" xmlns:cx1="http://schemas.microsoft.com/office/drawing/2015/9/8/chartex" xmlns:cx2="http://schemas.microsoft.com/office/drawing/2015/10/21/chartex" xmlns:cx3="http://schemas.microsoft.com/office/drawing/2016/5/9/chartex" xmlns:cx4="http://schemas.microsoft.com/office/drawing/2016/5/10/chartex" xmlns:cx5="http://schemas.microsoft.com/office/drawing/2016/5/11/chartex" xmlns:cx6="http://schemas.microsoft.com/office/drawing/2016/5/12/chartex" xmlns:cx7="http://schemas.microsoft.com/office/drawing/2016/5/13/chartex" xmlns:cx8="http://schemas.microsoft.com/office/drawing/2016/5/14/chartex" xmlns:mc="http://schemas.openxmlformats.org/markup-compatibility/2006" xmlns:aink="http://schemas.microsoft.com/office/drawing/2016/ink" xmlns:am3d="http://schemas.microsoft.com/office/drawing/2017/model3d" xmlns:o="urn:schemas-microsoft-com:office:office" xmlns:oel="http://schemas.microsoft.com/office/2019/extlst" xmlns:r="http://schemas.openxmlformats.org/officeDocument/2006/relationships" xmlns:m="http://schemas.openxmlformats.org/officeDocument/2006/math" xmlns:v="urn:schemas-microsoft-com:vml" xmlns:wp14="http://schemas.microsoft.com/office/word/2010/wordprocessingDrawing" xmlns:wp="http://schemas.openxmlformats.org/drawingml/2006/wordprocessingDrawing" xmlns:w10="urn:schemas-microsoft-com:office:word" xmlns:w="http://schemas.openxmlformats.org/wordprocessingml/2006/main" xmlns:w14="http://schemas.microsoft.com/office/word/2010/wordml" xmlns:w15="http://schemas.microsoft.com/office/word/2012/wordml" xmlns:w16cex="http://schemas.microsoft.com/office/word/2018/wordml/cex" xmlns:w16cid="http://schemas.microsoft.com/office/word/2016/wordml/cid" xmlns:w16="http://schemas.microsoft.com/office/word/2018/wordml" xmlns:w16sdtdh="http://schemas.microsoft.com/office/word/2020/wordml/sdtdatahash" xmlns:w16se="http://schemas.microsoft.com/office/word/2015/wordml/symex" xmlns:wpg="http://schemas.microsoft.com/office/word/2010/wordprocessingGroup" xmlns:wpi="http://schemas.microsoft.com/office/word/2010/wordprocessingInk" xmlns:wne="http://schemas.microsoft.com/office/word/2006/wordml" xmlns:wps="http://schemas.microsoft.com/office/word/2010/wordprocessingShape" mc:Ignorable="w14 w15 w16se w16cid w16 w16cex w16sdtdh wp14">
   <w:body>
     <w:p>
       <w:pPr>
@@ -144,16 +144,7 @@
           <w:sz w:val="22"/>
           <w:szCs w:val="22"/>
         </w:rPr>
-        <w:t>Use this Requirements Specification template to document the requirements for your product or service, including priority and approval.  Tailor the specification to suit your project, organizing the applicable sections in a way that works best, and use the</w:t>
-      </w:r>
-      <w:r>
-        <w:rPr>
-          <w:rFonts w:ascii="Times New Roman" w:hAnsi="Times New Roman" w:cs="Times New Roman"/>
-          <w:color w:val="7030A0"/>
-          <w:sz w:val="22"/>
-          <w:szCs w:val="22"/>
-        </w:rPr>
-        <w:t xml:space="preserve"> checklist to record the decisions about what is applicable and what isn't. </w:t>
+        <w:t xml:space="preserve">Use this Requirements Specification template to document the requirements for your product or service, including priority and approval.  Tailor the specification to suit your project, organizing the applicable sections in a way that works best, and use the checklist to record the decisions about what is applicable and what isn't. </w:t>
       </w:r>
     </w:p>
     <w:p>
@@ -209,16 +200,7 @@
           <w:sz w:val="22"/>
           <w:szCs w:val="22"/>
         </w:rPr>
-        <w:t>This document contains instructions and examples which are for the benefit of the person writing the do</w:t>
-      </w:r>
-      <w:r>
-        <w:rPr>
-          <w:rFonts w:ascii="Times New Roman" w:hAnsi="Times New Roman" w:cs="Times New Roman"/>
-          <w:color w:val="7030A0"/>
-          <w:sz w:val="22"/>
-          <w:szCs w:val="22"/>
-        </w:rPr>
-        <w:t xml:space="preserve">cument and should be removed before the document is finalized. </w:t>
+        <w:t xml:space="preserve">This document contains instructions and examples which are for the benefit of the person writing the document and should be removed before the document is finalized. </w:t>
       </w:r>
     </w:p>
     <w:p>
@@ -301,7 +283,6 @@
           <w:docPartUnique/>
         </w:docPartObj>
       </w:sdtPr>
-      <w:sdtEndPr/>
       <w:sdtContent>
         <w:p>
           <w:pPr>
@@ -2371,16 +2352,7 @@
           <w:sz w:val="22"/>
           <w:szCs w:val="22"/>
         </w:rPr>
-        <w:t>Describe the purpose of this specification and its intended audience.   Include a description of wha</w:t>
-      </w:r>
-      <w:r>
-        <w:rPr>
-          <w:rFonts w:ascii="Times New Roman" w:hAnsi="Times New Roman" w:cs="Times New Roman"/>
-          <w:color w:val="000000"/>
-          <w:sz w:val="22"/>
-          <w:szCs w:val="22"/>
-        </w:rPr>
-        <w:t xml:space="preserve">t is within the scope what is outside of the scope of these specifications. </w:t>
+        <w:t xml:space="preserve">Describe the purpose of this specification and its intended audience.   Include a description of what is within the scope what is outside of the scope of these specifications. </w:t>
       </w:r>
     </w:p>
     <w:p>
@@ -2644,15 +2616,7 @@
           <w:color w:val="7030A0"/>
           <w:szCs w:val="20"/>
         </w:rPr>
-        <w:t>modification of Labor Relation</w:t>
-      </w:r>
-      <w:r>
-        <w:rPr>
-          <w:rFonts w:ascii="Times New Roman" w:hAnsi="Times New Roman" w:cs="Times New Roman"/>
-          <w:color w:val="7030A0"/>
-          <w:szCs w:val="20"/>
-        </w:rPr>
-        <w:t>s Processing to meet legislative mandate XYZ.</w:t>
+        <w:t>modification of Labor Relations Processing to meet legislative mandate XYZ.</w:t>
       </w:r>
     </w:p>
     <w:p>
@@ -2959,27 +2923,6 @@
     </w:p>
     <w:p>
       <w:pPr>
-        <w:pStyle w:val="Heading2"/>
-        <w:numPr>
-          <w:ilvl w:val="1"/>
-          <w:numId w:val="7"/>
-        </w:numPr>
-        <w:ind w:left="0" w:hanging="2"/>
-        <w:rPr>
-          <w:rFonts w:ascii="Times New Roman" w:hAnsi="Times New Roman" w:cs="Times New Roman"/>
-        </w:rPr>
-      </w:pPr>
-      <w:r>
-        <w:rPr>
-          <w:rFonts w:ascii="Times New Roman" w:hAnsi="Times New Roman" w:cs="Times New Roman"/>
-        </w:rPr>
-        <w:t>Product Context</w:t>
-      </w:r>
-      <w:bookmarkStart w:id="8" w:name="_heading=h.4d34og8" w:colFirst="0" w:colLast="0"/>
-      <w:bookmarkEnd w:id="8"/>
-    </w:p>
-    <w:p>
-      <w:pPr>
         <w:pBdr>
           <w:top w:val="nil"/>
           <w:left w:val="nil"/>
@@ -2991,29 +2934,11 @@
         <w:ind w:left="0" w:hanging="2"/>
         <w:rPr>
           <w:rFonts w:ascii="Times New Roman" w:hAnsi="Times New Roman" w:cs="Times New Roman"/>
-          <w:color w:val="000000"/>
-          <w:sz w:val="22"/>
-          <w:szCs w:val="22"/>
-        </w:rPr>
-      </w:pPr>
-      <w:r>
-        <w:rPr>
-          <w:rFonts w:ascii="Times New Roman" w:hAnsi="Times New Roman" w:cs="Times New Roman"/>
-          <w:color w:val="000000"/>
-          <w:sz w:val="22"/>
-          <w:szCs w:val="22"/>
-        </w:rPr>
-        <w:t>The online learning platform called Skillshare360 provides both students and teachers with a huge selection of courses and services. It does, however, connect to and communicate with other systems in various ways.</w:t>
-      </w:r>
-      <w:r>
-        <w:rPr>
-          <w:rFonts w:ascii="Times New Roman" w:hAnsi="Times New Roman" w:cs="Times New Roman"/>
-          <w:color w:val="000000"/>
-          <w:sz w:val="22"/>
-          <w:szCs w:val="22"/>
-        </w:rPr>
-        <w:t xml:space="preserve"> Here are a few examples:</w:t>
-      </w:r>
+          <w:color w:val="FF0000"/>
+          <w:sz w:val="22"/>
+          <w:szCs w:val="22"/>
+        </w:rPr>
+      </w:pPr>
     </w:p>
     <w:p>
       <w:pPr>
@@ -3028,21 +2953,11 @@
         <w:ind w:left="0" w:hanging="2"/>
         <w:rPr>
           <w:rFonts w:ascii="Times New Roman" w:hAnsi="Times New Roman" w:cs="Times New Roman"/>
-          <w:color w:val="000000"/>
-          <w:sz w:val="22"/>
-          <w:szCs w:val="22"/>
-        </w:rPr>
-      </w:pPr>
-      <w:r>
-        <w:rPr>
-          <w:rFonts w:ascii="Times New Roman" w:hAnsi="Times New Roman" w:cs="Times New Roman"/>
-          <w:color w:val="000000"/>
-          <w:sz w:val="22"/>
-          <w:szCs w:val="22"/>
-        </w:rPr>
-        <w:lastRenderedPageBreak/>
-        <w:t>Payment Gateway: To enable safe online transactions between students and instructors, Skillshare360 has integrated with a payment gateway. The payment gateway monitors refunds, processes payments, and guarantees the security of financial data.</w:t>
-      </w:r>
+          <w:color w:val="FF0000"/>
+          <w:sz w:val="22"/>
+          <w:szCs w:val="22"/>
+        </w:rPr>
+      </w:pPr>
     </w:p>
     <w:p>
       <w:pPr>
@@ -3057,20 +2972,42 @@
         <w:ind w:left="0" w:hanging="2"/>
         <w:rPr>
           <w:rFonts w:ascii="Times New Roman" w:hAnsi="Times New Roman" w:cs="Times New Roman"/>
-          <w:color w:val="000000"/>
-          <w:sz w:val="22"/>
-          <w:szCs w:val="22"/>
-        </w:rPr>
-      </w:pPr>
-      <w:r>
-        <w:rPr>
-          <w:rFonts w:ascii="Times New Roman" w:hAnsi="Times New Roman" w:cs="Times New Roman"/>
-          <w:color w:val="000000"/>
-          <w:sz w:val="22"/>
-          <w:szCs w:val="22"/>
-        </w:rPr>
-        <w:t>Social Media Platforms: Facebook, Twitter, and LinkedIn, among others, can be integrated with Skillshare360. By sharing their progress, accomplishments, and course recommendations on their social media profiles, learners and instructors can broaden the platform's audience and visibility.</w:t>
-      </w:r>
+          <w:color w:val="FF0000"/>
+          <w:sz w:val="22"/>
+          <w:szCs w:val="22"/>
+        </w:rPr>
+      </w:pPr>
+      <w:r>
+        <w:rPr>
+          <w:rFonts w:ascii="Times New Roman" w:hAnsi="Times New Roman" w:cs="Times New Roman"/>
+          <w:color w:val="FF0000"/>
+          <w:sz w:val="22"/>
+          <w:szCs w:val="22"/>
+        </w:rPr>
+        <w:t xml:space="preserve"> </w:t>
+      </w:r>
+    </w:p>
+    <w:p>
+      <w:pPr>
+        <w:pStyle w:val="Heading2"/>
+        <w:numPr>
+          <w:ilvl w:val="1"/>
+          <w:numId w:val="7"/>
+        </w:numPr>
+        <w:ind w:left="0" w:hanging="2"/>
+        <w:rPr>
+          <w:rFonts w:ascii="Times New Roman" w:hAnsi="Times New Roman" w:cs="Times New Roman"/>
+        </w:rPr>
+      </w:pPr>
+      <w:r>
+        <w:rPr>
+          <w:rFonts w:ascii="Times New Roman" w:hAnsi="Times New Roman" w:cs="Times New Roman"/>
+        </w:rPr>
+        <w:lastRenderedPageBreak/>
+        <w:t>Product Context</w:t>
+      </w:r>
+      <w:bookmarkStart w:id="8" w:name="_heading=h.4d34og8" w:colFirst="0" w:colLast="0"/>
+      <w:bookmarkEnd w:id="8"/>
     </w:p>
     <w:p>
       <w:pPr>
@@ -3085,19 +3022,64 @@
         <w:ind w:left="0" w:hanging="2"/>
         <w:rPr>
           <w:rFonts w:ascii="Times New Roman" w:hAnsi="Times New Roman" w:cs="Times New Roman"/>
-          <w:color w:val="000000"/>
-          <w:sz w:val="22"/>
-          <w:szCs w:val="22"/>
-        </w:rPr>
-      </w:pPr>
-      <w:r>
-        <w:rPr>
-          <w:rFonts w:ascii="Times New Roman" w:hAnsi="Times New Roman" w:cs="Times New Roman"/>
-          <w:color w:val="000000"/>
-          <w:sz w:val="22"/>
-          <w:szCs w:val="22"/>
-        </w:rPr>
-        <w:t>Tools for email marketing can be integrated with Skillshare360, like Mailchimp and Constant Contact. By this connectivity, the platform may inform teachers and students about forthcoming classes, new features, and promotions.</w:t>
+          <w:color w:val="000000" w:themeColor="text1"/>
+          <w:sz w:val="22"/>
+          <w:szCs w:val="22"/>
+        </w:rPr>
+      </w:pPr>
+      <w:r>
+        <w:rPr>
+          <w:rFonts w:ascii="Times New Roman" w:hAnsi="Times New Roman" w:cs="Times New Roman"/>
+          <w:color w:val="000000" w:themeColor="text1"/>
+          <w:sz w:val="22"/>
+          <w:szCs w:val="22"/>
+        </w:rPr>
+        <w:t xml:space="preserve">The website is an online learning platform whose purpose is to enable the learner to participate in online courses provided </w:t>
+      </w:r>
+      <w:r>
+        <w:rPr>
+          <w:rFonts w:ascii="Times New Roman" w:hAnsi="Times New Roman" w:cs="Times New Roman"/>
+          <w:color w:val="000000" w:themeColor="text1"/>
+          <w:sz w:val="22"/>
+          <w:szCs w:val="22"/>
+        </w:rPr>
+        <w:t>b</w:t>
+      </w:r>
+      <w:r>
+        <w:rPr>
+          <w:rFonts w:ascii="Times New Roman" w:hAnsi="Times New Roman" w:cs="Times New Roman"/>
+          <w:color w:val="000000" w:themeColor="text1"/>
+          <w:sz w:val="22"/>
+          <w:szCs w:val="22"/>
+        </w:rPr>
+        <w:t xml:space="preserve">y numerous instructors and facilitate the interaction between the learners with instructors and other learners as well. Because the technology is advancing the idea was created to make it more convenient for the </w:t>
+      </w:r>
+      <w:r>
+        <w:rPr>
+          <w:rFonts w:ascii="Times New Roman" w:hAnsi="Times New Roman" w:cs="Times New Roman"/>
+          <w:color w:val="000000" w:themeColor="text1"/>
+          <w:sz w:val="22"/>
+          <w:szCs w:val="22"/>
+        </w:rPr>
+        <w:t xml:space="preserve">learners </w:t>
+      </w:r>
+      <w:r>
+        <w:rPr>
+          <w:rFonts w:ascii="Times New Roman" w:hAnsi="Times New Roman" w:cs="Times New Roman"/>
+          <w:color w:val="000000" w:themeColor="text1"/>
+          <w:sz w:val="22"/>
+          <w:szCs w:val="22"/>
+        </w:rPr>
+        <w:t>to</w:t>
+      </w:r>
+      <w:r>
+        <w:rPr>
+          <w:rFonts w:ascii="Times New Roman" w:hAnsi="Times New Roman" w:cs="Times New Roman"/>
+          <w:color w:val="000000" w:themeColor="text1"/>
+          <w:sz w:val="22"/>
+          <w:szCs w:val="22"/>
+        </w:rPr>
+        <w:t xml:space="preserve"> take courses from the comfort of their own home, on their own schedule. This makes it easier for people to learn new skills and gain knowledge that can help them in their personal and professional lives.</w:t>
       </w:r>
     </w:p>
     <w:p>
@@ -3113,20 +3095,104 @@
         <w:ind w:left="0" w:hanging="2"/>
         <w:rPr>
           <w:rFonts w:ascii="Times New Roman" w:hAnsi="Times New Roman" w:cs="Times New Roman"/>
-          <w:color w:val="000000"/>
-          <w:sz w:val="22"/>
-          <w:szCs w:val="22"/>
-        </w:rPr>
-      </w:pPr>
-      <w:r>
-        <w:rPr>
-          <w:rFonts w:ascii="Times New Roman" w:hAnsi="Times New Roman" w:cs="Times New Roman"/>
-          <w:color w:val="000000"/>
-          <w:sz w:val="22"/>
-          <w:szCs w:val="22"/>
-        </w:rPr>
-        <w:t>Learning Management Systems: Skillshare360 may connect to other LMSs to give students and teachers a complete range of tools for organizing and delivering courses.</w:t>
-      </w:r>
+          <w:color w:val="000000" w:themeColor="text1"/>
+          <w:sz w:val="22"/>
+          <w:szCs w:val="22"/>
+        </w:rPr>
+      </w:pPr>
+      <w:r>
+        <w:rPr>
+          <w:rFonts w:ascii="Times New Roman" w:hAnsi="Times New Roman" w:cs="Times New Roman"/>
+          <w:color w:val="000000" w:themeColor="text1"/>
+          <w:sz w:val="22"/>
+          <w:szCs w:val="22"/>
+        </w:rPr>
+        <w:t>The platform is designed to be user-friendly, providing learners with a seamless and engaging learning experience that can be accessed anytime, anywhere.</w:t>
+      </w:r>
+    </w:p>
+    <w:p>
+      <w:pPr>
+        <w:pBdr>
+          <w:top w:val="nil"/>
+          <w:left w:val="nil"/>
+          <w:bottom w:val="nil"/>
+          <w:right w:val="nil"/>
+          <w:between w:val="nil"/>
+        </w:pBdr>
+        <w:spacing w:after="120" w:line="240" w:lineRule="auto"/>
+        <w:ind w:left="0" w:hanging="2"/>
+        <w:rPr>
+          <w:rFonts w:ascii="Times New Roman" w:hAnsi="Times New Roman" w:cs="Times New Roman"/>
+          <w:color w:val="000000" w:themeColor="text1"/>
+          <w:sz w:val="22"/>
+          <w:szCs w:val="22"/>
+        </w:rPr>
+      </w:pPr>
+      <w:r>
+        <w:rPr>
+          <w:rFonts w:ascii="Times New Roman" w:hAnsi="Times New Roman" w:cs="Times New Roman"/>
+          <w:color w:val="000000" w:themeColor="text1"/>
+          <w:sz w:val="22"/>
+          <w:szCs w:val="22"/>
+        </w:rPr>
+        <w:t>Skillshare360 provides learners with a variety of tools and resources to enhance their learning experience. In addition to course materials, learners can take quizzes and complete assignments to test their knowledge and skills. If they need to revisit a previous lesson, they can easily access it through the platform and rewatch it at their own pace</w:t>
+      </w:r>
+      <w:r>
+        <w:rPr>
+          <w:rFonts w:ascii="Times New Roman" w:hAnsi="Times New Roman" w:cs="Times New Roman"/>
+          <w:color w:val="000000" w:themeColor="text1"/>
+          <w:sz w:val="22"/>
+          <w:szCs w:val="22"/>
+        </w:rPr>
+        <w:t xml:space="preserve">. </w:t>
+      </w:r>
+      <w:r>
+        <w:rPr>
+          <w:rFonts w:ascii="Times New Roman" w:hAnsi="Times New Roman" w:cs="Times New Roman"/>
+          <w:color w:val="000000" w:themeColor="text1"/>
+          <w:sz w:val="22"/>
+          <w:szCs w:val="22"/>
+        </w:rPr>
+        <w:t>With a diverse range of courses, expert instructors, and a supportive learning community, Skillshare360 is changing the way people learn and helping them to achieve their goals.</w:t>
+      </w:r>
+    </w:p>
+    <w:p>
+      <w:pPr>
+        <w:pBdr>
+          <w:top w:val="nil"/>
+          <w:left w:val="nil"/>
+          <w:bottom w:val="nil"/>
+          <w:right w:val="nil"/>
+          <w:between w:val="nil"/>
+        </w:pBdr>
+        <w:spacing w:after="120" w:line="240" w:lineRule="auto"/>
+        <w:ind w:left="0" w:hanging="2"/>
+        <w:rPr>
+          <w:rFonts w:ascii="Times New Roman" w:hAnsi="Times New Roman" w:cs="Times New Roman"/>
+          <w:color w:val="FF0000"/>
+          <w:sz w:val="22"/>
+          <w:szCs w:val="22"/>
+        </w:rPr>
+      </w:pPr>
+    </w:p>
+    <w:p>
+      <w:pPr>
+        <w:pBdr>
+          <w:top w:val="nil"/>
+          <w:left w:val="nil"/>
+          <w:bottom w:val="nil"/>
+          <w:right w:val="nil"/>
+          <w:between w:val="nil"/>
+        </w:pBdr>
+        <w:spacing w:after="120" w:line="240" w:lineRule="auto"/>
+        <w:ind w:left="0" w:hanging="2"/>
+        <w:rPr>
+          <w:rFonts w:ascii="Times New Roman" w:hAnsi="Times New Roman" w:cs="Times New Roman"/>
+          <w:color w:val="FF0000"/>
+          <w:sz w:val="22"/>
+          <w:szCs w:val="22"/>
+        </w:rPr>
+      </w:pPr>
     </w:p>
     <w:p>
       <w:pPr>
@@ -3351,16 +3417,27 @@
           <w:sz w:val="22"/>
           <w:szCs w:val="22"/>
         </w:rPr>
-        <w:t>List any assumptions that affect the requirements, for example, equipment availability, user expertise, etc.  For example, a specific operating system is assumed to be available; if  the operating system is not available, the Requirements Specification wou</w:t>
-      </w:r>
-      <w:r>
-        <w:rPr>
-          <w:rFonts w:ascii="Times New Roman" w:hAnsi="Times New Roman" w:cs="Times New Roman"/>
-          <w:color w:val="000000"/>
-          <w:sz w:val="22"/>
-          <w:szCs w:val="22"/>
-        </w:rPr>
-        <w:t>ld then have to change accordingly.</w:t>
+        <w:t xml:space="preserve">List any assumptions that affect the requirements, for example, equipment availability, user expertise, etc.  For example, a specific operating system is assumed to be available; </w:t>
+      </w:r>
+      <w:proofErr w:type="gramStart"/>
+      <w:r>
+        <w:rPr>
+          <w:rFonts w:ascii="Times New Roman" w:hAnsi="Times New Roman" w:cs="Times New Roman"/>
+          <w:color w:val="000000"/>
+          <w:sz w:val="22"/>
+          <w:szCs w:val="22"/>
+        </w:rPr>
+        <w:t>if  the</w:t>
+      </w:r>
+      <w:proofErr w:type="gramEnd"/>
+      <w:r>
+        <w:rPr>
+          <w:rFonts w:ascii="Times New Roman" w:hAnsi="Times New Roman" w:cs="Times New Roman"/>
+          <w:color w:val="000000"/>
+          <w:sz w:val="22"/>
+          <w:szCs w:val="22"/>
+        </w:rPr>
+        <w:t xml:space="preserve"> operating system is not available, the Requirements Specification would then have to change accordingly.</w:t>
       </w:r>
     </w:p>
     <w:p>
@@ -3535,16 +3612,7 @@
           <w:sz w:val="22"/>
           <w:szCs w:val="22"/>
         </w:rPr>
-        <w:t xml:space="preserve">criticality of the </w:t>
-      </w:r>
-      <w:r>
-        <w:rPr>
-          <w:rFonts w:ascii="Times New Roman" w:hAnsi="Times New Roman" w:cs="Times New Roman"/>
-          <w:color w:val="000000"/>
-          <w:sz w:val="22"/>
-          <w:szCs w:val="22"/>
-        </w:rPr>
-        <w:t>application</w:t>
+        <w:t>criticality of the application</w:t>
       </w:r>
     </w:p>
     <w:p>
@@ -3657,16 +3725,7 @@
           <w:sz w:val="22"/>
           <w:szCs w:val="22"/>
         </w:rPr>
-        <w:t>List dependencies that affect the requirem</w:t>
-      </w:r>
-      <w:r>
-        <w:rPr>
-          <w:rFonts w:ascii="Times New Roman" w:hAnsi="Times New Roman" w:cs="Times New Roman"/>
-          <w:color w:val="000000"/>
-          <w:sz w:val="22"/>
-          <w:szCs w:val="22"/>
-        </w:rPr>
-        <w:t>ents.  Examples:</w:t>
+        <w:t>List dependencies that affect the requirements.  Examples:</w:t>
       </w:r>
     </w:p>
     <w:p>
@@ -3779,16 +3838,7 @@
           <w:sz w:val="22"/>
           <w:szCs w:val="22"/>
         </w:rPr>
-        <w:t>Describe all system requirements in enough detail for designers to design a system satisfying the</w:t>
-      </w:r>
-      <w:r>
-        <w:rPr>
-          <w:rFonts w:ascii="Times New Roman" w:hAnsi="Times New Roman" w:cs="Times New Roman"/>
-          <w:color w:val="000000"/>
-          <w:sz w:val="22"/>
-          <w:szCs w:val="22"/>
-        </w:rPr>
-        <w:t xml:space="preserve"> requirements and testers to verify that the system satisfies requirements.</w:t>
+        <w:t>Describe all system requirements in enough detail for designers to design a system satisfying the requirements and testers to verify that the system satisfies requirements.</w:t>
       </w:r>
     </w:p>
     <w:p>
@@ -3830,16 +3880,59 @@
           <w:szCs w:val="22"/>
           <w:u w:val="single"/>
         </w:rPr>
-        <w:t>Appendix DAppendix D, Organizing the Requirements</w:t>
-      </w:r>
-      <w:r>
-        <w:rPr>
-          <w:rFonts w:ascii="Times New Roman" w:hAnsi="Times New Roman" w:cs="Times New Roman"/>
-          <w:color w:val="000000"/>
-          <w:sz w:val="22"/>
-          <w:szCs w:val="22"/>
-        </w:rPr>
-        <w:t xml:space="preserve">  for different ways to organize these requirements.</w:t>
+        <w:t xml:space="preserve">Appendix </w:t>
+      </w:r>
+      <w:proofErr w:type="spellStart"/>
+      <w:r>
+        <w:rPr>
+          <w:rFonts w:ascii="Times New Roman" w:hAnsi="Times New Roman" w:cs="Times New Roman"/>
+          <w:color w:val="000000"/>
+          <w:sz w:val="22"/>
+          <w:szCs w:val="22"/>
+          <w:u w:val="single"/>
+        </w:rPr>
+        <w:t>DAppendix</w:t>
+      </w:r>
+      <w:proofErr w:type="spellEnd"/>
+      <w:r>
+        <w:rPr>
+          <w:rFonts w:ascii="Times New Roman" w:hAnsi="Times New Roman" w:cs="Times New Roman"/>
+          <w:color w:val="000000"/>
+          <w:sz w:val="22"/>
+          <w:szCs w:val="22"/>
+          <w:u w:val="single"/>
+        </w:rPr>
+        <w:t xml:space="preserve"> D, Organizing the </w:t>
+      </w:r>
+      <w:proofErr w:type="gramStart"/>
+      <w:r>
+        <w:rPr>
+          <w:rFonts w:ascii="Times New Roman" w:hAnsi="Times New Roman" w:cs="Times New Roman"/>
+          <w:color w:val="000000"/>
+          <w:sz w:val="22"/>
+          <w:szCs w:val="22"/>
+          <w:u w:val="single"/>
+        </w:rPr>
+        <w:t>Requirements</w:t>
+      </w:r>
+      <w:r>
+        <w:rPr>
+          <w:rFonts w:ascii="Times New Roman" w:hAnsi="Times New Roman" w:cs="Times New Roman"/>
+          <w:color w:val="000000"/>
+          <w:sz w:val="22"/>
+          <w:szCs w:val="22"/>
+        </w:rPr>
+        <w:t xml:space="preserve">  for</w:t>
+      </w:r>
+      <w:proofErr w:type="gramEnd"/>
+      <w:r>
+        <w:rPr>
+          <w:rFonts w:ascii="Times New Roman" w:hAnsi="Times New Roman" w:cs="Times New Roman"/>
+          <w:color w:val="000000"/>
+          <w:sz w:val="22"/>
+          <w:szCs w:val="22"/>
+        </w:rPr>
+        <w:t xml:space="preserve"> different ways to organize these requirements.</w:t>
       </w:r>
     </w:p>
     <w:p>
@@ -3871,25 +3964,8 @@
           <w:sz w:val="22"/>
           <w:szCs w:val="22"/>
         </w:rPr>
-        <w:t>De</w:t>
-      </w:r>
-      <w:r>
-        <w:rPr>
-          <w:rFonts w:ascii="Times New Roman" w:hAnsi="Times New Roman" w:cs="Times New Roman"/>
-          <w:color w:val="000000"/>
-          <w:sz w:val="22"/>
-          <w:szCs w:val="22"/>
-        </w:rPr>
-        <w:t>scribe every input into the system, every output from the system, and every function performed by the system in response to an input or in support of an output.  (Specify what functions are to be performed on what data to produce what results at what locat</w:t>
-      </w:r>
-      <w:r>
-        <w:rPr>
-          <w:rFonts w:ascii="Times New Roman" w:hAnsi="Times New Roman" w:cs="Times New Roman"/>
-          <w:color w:val="000000"/>
-          <w:sz w:val="22"/>
-          <w:szCs w:val="22"/>
-        </w:rPr>
-        <w:t>ion for whom.)</w:t>
+        <w:lastRenderedPageBreak/>
+        <w:t>Describe every input into the system, every output from the system, and every function performed by the system in response to an input or in support of an output.  (Specify what functions are to be performed on what data to produce what results at what location for whom.)</w:t>
       </w:r>
     </w:p>
     <w:p>
@@ -3982,18 +4058,7 @@
           <w:sz w:val="22"/>
           <w:szCs w:val="22"/>
         </w:rPr>
-        <w:lastRenderedPageBreak/>
-        <w:t xml:space="preserve">Priority </w:t>
-      </w:r>
-      <w:r>
-        <w:rPr>
-          <w:rFonts w:ascii="Times New Roman" w:hAnsi="Times New Roman" w:cs="Times New Roman"/>
-          <w:b/>
-          <w:color w:val="000000"/>
-          <w:sz w:val="22"/>
-          <w:szCs w:val="22"/>
-        </w:rPr>
-        <w:t>Definitions</w:t>
+        <w:t>Priority Definitions</w:t>
       </w:r>
     </w:p>
     <w:p>
@@ -4085,16 +4150,7 @@
           <w:sz w:val="22"/>
           <w:szCs w:val="22"/>
         </w:rPr>
-        <w:t xml:space="preserve">Priority 2 – The requirement is needed for improved processing, and the </w:t>
-      </w:r>
-      <w:r>
-        <w:rPr>
-          <w:rFonts w:ascii="Times New Roman" w:hAnsi="Times New Roman" w:cs="Times New Roman"/>
-          <w:color w:val="000000"/>
-          <w:sz w:val="22"/>
-          <w:szCs w:val="22"/>
-        </w:rPr>
-        <w:t>fulfillment of the requirement will create immediate benefits</w:t>
+        <w:t>Priority 2 – The requirement is needed for improved processing, and the fulfillment of the requirement will create immediate benefits</w:t>
       </w:r>
     </w:p>
     <w:p>
@@ -4126,7 +4182,27 @@
           <w:sz w:val="22"/>
           <w:szCs w:val="22"/>
         </w:rPr>
-        <w:t>Priority 3 – The requirement is a “nice to have”  which may include new functionality</w:t>
+        <w:t xml:space="preserve">Priority 3 – The requirement is a “nice to </w:t>
+      </w:r>
+      <w:proofErr w:type="gramStart"/>
+      <w:r>
+        <w:rPr>
+          <w:rFonts w:ascii="Times New Roman" w:hAnsi="Times New Roman" w:cs="Times New Roman"/>
+          <w:color w:val="000000"/>
+          <w:sz w:val="22"/>
+          <w:szCs w:val="22"/>
+        </w:rPr>
+        <w:t>have”  which</w:t>
+      </w:r>
+      <w:proofErr w:type="gramEnd"/>
+      <w:r>
+        <w:rPr>
+          <w:rFonts w:ascii="Times New Roman" w:hAnsi="Times New Roman" w:cs="Times New Roman"/>
+          <w:color w:val="000000"/>
+          <w:sz w:val="22"/>
+          <w:szCs w:val="22"/>
+        </w:rPr>
+        <w:t xml:space="preserve"> may include new functionality</w:t>
       </w:r>
     </w:p>
     <w:p>
@@ -4154,16 +4230,7 @@
           <w:sz w:val="22"/>
           <w:szCs w:val="22"/>
         </w:rPr>
-        <w:t>It may be helpful to phrase the requirement in terms of its priority, e.g., "The value of the employee statu</w:t>
-      </w:r>
-      <w:r>
-        <w:rPr>
-          <w:rFonts w:ascii="Times New Roman" w:hAnsi="Times New Roman" w:cs="Times New Roman"/>
-          <w:color w:val="000000"/>
-          <w:sz w:val="22"/>
-          <w:szCs w:val="22"/>
-        </w:rPr>
-        <w:t xml:space="preserve">s sent to DIS </w:t>
+        <w:t xml:space="preserve">It may be helpful to phrase the requirement in terms of its priority, e.g., "The value of the employee status sent to DIS </w:t>
       </w:r>
       <w:r>
         <w:rPr>
@@ -4297,16 +4364,7 @@
           <w:sz w:val="22"/>
           <w:szCs w:val="22"/>
         </w:rPr>
-        <w:t>Unambiguou</w:t>
-      </w:r>
-      <w:r>
-        <w:rPr>
-          <w:rFonts w:ascii="Times New Roman" w:hAnsi="Times New Roman" w:cs="Times New Roman"/>
-          <w:color w:val="000000"/>
-          <w:sz w:val="22"/>
-          <w:szCs w:val="22"/>
-        </w:rPr>
-        <w:t>s (all statements have exactly one interpretation)</w:t>
+        <w:t>Unambiguous (all statements have exactly one interpretation)</w:t>
       </w:r>
     </w:p>
     <w:p>
@@ -4466,16 +4524,7 @@
           <w:sz w:val="22"/>
           <w:szCs w:val="22"/>
         </w:rPr>
-        <w:t>Modifiable (evolve the Requirements Specification only via a formal change process, preserving a complete audit trail of change</w:t>
-      </w:r>
-      <w:r>
-        <w:rPr>
-          <w:rFonts w:ascii="Times New Roman" w:hAnsi="Times New Roman" w:cs="Times New Roman"/>
-          <w:color w:val="000000"/>
-          <w:sz w:val="22"/>
-          <w:szCs w:val="22"/>
-        </w:rPr>
-        <w:t>s)</w:t>
+        <w:t>Modifiable (evolve the Requirements Specification only via a formal change process, preserving a complete audit trail of changes)</w:t>
       </w:r>
     </w:p>
     <w:p>
@@ -4588,16 +4637,7 @@
           <w:sz w:val="22"/>
           <w:szCs w:val="22"/>
         </w:rPr>
-        <w:t>In the example below, the requirement numbering has a scheme - BR_LR_0## (BR for Business Requirement, LR for Labor R</w:t>
-      </w:r>
-      <w:r>
-        <w:rPr>
-          <w:rFonts w:ascii="Times New Roman" w:hAnsi="Times New Roman" w:cs="Times New Roman"/>
-          <w:color w:val="000000"/>
-          <w:sz w:val="22"/>
-          <w:szCs w:val="22"/>
-        </w:rPr>
-        <w:t>elations).  For small projects simply BR-## would suffice. Keep in mind that if no prefix is used, the traceability matrix may be difficult to create (e.g., no differentiation between '02' as a business requirement vs. a test case)</w:t>
+        <w:t>In the example below, the requirement numbering has a scheme - BR_LR_0## (BR for Business Requirement, LR for Labor Relations).  For small projects simply BR-## would suffice. Keep in mind that if no prefix is used, the traceability matrix may be difficult to create (e.g., no differentiation between '02' as a business requirement vs. a test case)</w:t>
       </w:r>
     </w:p>
     <w:p>
@@ -4625,16 +4665,7 @@
           <w:sz w:val="22"/>
           <w:szCs w:val="22"/>
         </w:rPr>
-        <w:t>The following table is a</w:t>
-      </w:r>
-      <w:r>
-        <w:rPr>
-          <w:rFonts w:ascii="Times New Roman" w:hAnsi="Times New Roman" w:cs="Times New Roman"/>
-          <w:color w:val="000000"/>
-          <w:sz w:val="22"/>
-          <w:szCs w:val="22"/>
-        </w:rPr>
-        <w:t>n example format for requirements.  Choose whatever format works best for your project.</w:t>
+        <w:t>The following table is an example format for requirements.  Choose whatever format works best for your project.</w:t>
       </w:r>
     </w:p>
     <w:p>
@@ -4874,8 +4905,20 @@
                 <w:sz w:val="18"/>
                 <w:szCs w:val="18"/>
               </w:rPr>
-              <w:t>Date Rvwd</w:t>
-            </w:r>
+              <w:t xml:space="preserve">Date </w:t>
+            </w:r>
+            <w:proofErr w:type="spellStart"/>
+            <w:r>
+              <w:rPr>
+                <w:rFonts w:ascii="Times New Roman" w:hAnsi="Times New Roman" w:cs="Times New Roman"/>
+                <w:b/>
+                <w:color w:val="7030A0"/>
+                <w:sz w:val="18"/>
+                <w:szCs w:val="18"/>
+              </w:rPr>
+              <w:t>Rvwd</w:t>
+            </w:r>
+            <w:proofErr w:type="spellEnd"/>
           </w:p>
         </w:tc>
         <w:tc>
@@ -4980,15 +5023,7 @@
                 <w:color w:val="7030A0"/>
                 <w:szCs w:val="20"/>
               </w:rPr>
-              <w:t xml:space="preserve">The system should associate a supervisor indicator with each job </w:t>
-            </w:r>
-            <w:r>
-              <w:rPr>
-                <w:rFonts w:ascii="Times New Roman" w:hAnsi="Times New Roman" w:cs="Times New Roman"/>
-                <w:color w:val="7030A0"/>
-                <w:szCs w:val="20"/>
-              </w:rPr>
-              <w:t>class.</w:t>
+              <w:t>The system should associate a supervisor indicator with each job class.</w:t>
             </w:r>
           </w:p>
         </w:tc>
@@ -5256,15 +5291,7 @@
                 <w:color w:val="7030A0"/>
                 <w:szCs w:val="20"/>
               </w:rPr>
-              <w:t xml:space="preserve">An example of a new fee is an </w:t>
-            </w:r>
-            <w:r>
-              <w:rPr>
-                <w:rFonts w:ascii="Times New Roman" w:hAnsi="Times New Roman" w:cs="Times New Roman"/>
-                <w:color w:val="7030A0"/>
-                <w:szCs w:val="20"/>
-              </w:rPr>
-              <w:t>initiation fee.</w:t>
+              <w:t>An example of a new fee is an initiation fee.</w:t>
             </w:r>
           </w:p>
         </w:tc>
@@ -5395,6 +5422,7 @@
                 <w:sz w:val="16"/>
                 <w:szCs w:val="16"/>
               </w:rPr>
+              <w:lastRenderedPageBreak/>
               <w:t>BR_LR_10</w:t>
             </w:r>
           </w:p>
@@ -5483,15 +5511,7 @@
                 <w:color w:val="7030A0"/>
                 <w:szCs w:val="20"/>
               </w:rPr>
-              <w:t xml:space="preserve">Some job classes are old and are no longer used.  However, they still need to be </w:t>
-            </w:r>
-            <w:r>
-              <w:rPr>
-                <w:rFonts w:ascii="Times New Roman" w:hAnsi="Times New Roman" w:cs="Times New Roman"/>
-                <w:color w:val="7030A0"/>
-                <w:szCs w:val="20"/>
-              </w:rPr>
-              <w:t>maintained for legal, contract and historical purposes.</w:t>
+              <w:t>Some job classes are old and are no longer used.  However, they still need to be maintained for legal, contract and historical purposes.</w:t>
             </w:r>
           </w:p>
         </w:tc>
@@ -5622,7 +5642,6 @@
                 <w:sz w:val="16"/>
                 <w:szCs w:val="16"/>
               </w:rPr>
-              <w:lastRenderedPageBreak/>
               <w:t>BR_LR_16</w:t>
             </w:r>
           </w:p>
@@ -5685,15 +5704,7 @@
                 <w:color w:val="7030A0"/>
                 <w:szCs w:val="20"/>
               </w:rPr>
-              <w:t xml:space="preserve">April 2005 – </w:t>
-            </w:r>
-            <w:r>
-              <w:rPr>
-                <w:rFonts w:ascii="Times New Roman" w:hAnsi="Times New Roman" w:cs="Times New Roman"/>
-                <w:color w:val="7030A0"/>
-                <w:szCs w:val="20"/>
-              </w:rPr>
-              <w:t>New requirement. It is one of three new requirements from BR_LR_03.</w:t>
+              <w:t>April 2005 – New requirement. It is one of three new requirements from BR_LR_03.</w:t>
             </w:r>
           </w:p>
         </w:tc>
@@ -5839,15 +5850,7 @@
                 <w:color w:val="7030A0"/>
                 <w:szCs w:val="20"/>
               </w:rPr>
-              <w:t>The system should provide the Labor Relations office with the ability to override the system-derived Bargaining Unit code and the Union Code for to-be-determined employee typ</w:t>
-            </w:r>
-            <w:r>
-              <w:rPr>
-                <w:rFonts w:ascii="Times New Roman" w:hAnsi="Times New Roman" w:cs="Times New Roman"/>
-                <w:color w:val="7030A0"/>
-                <w:szCs w:val="20"/>
-              </w:rPr>
-              <w:t>es, including hourly appointments.</w:t>
+              <w:t>The system should provide the Labor Relations office with the ability to override the system-derived Bargaining Unit code and the Union Code for to-be-determined employee types, including hourly appointments.</w:t>
             </w:r>
           </w:p>
         </w:tc>
@@ -6049,15 +6052,7 @@
           <w:b/>
           <w:color w:val="FF0000"/>
         </w:rPr>
-        <w:t xml:space="preserve">In here try to use the Structure given at slide 13 in </w:t>
-      </w:r>
-      <w:r>
-        <w:rPr>
-          <w:rFonts w:ascii="Times New Roman" w:hAnsi="Times New Roman" w:cs="Times New Roman"/>
-          <w:b/>
-          <w:color w:val="FF0000"/>
-        </w:rPr>
-        <w:t>Requirements Engineering Lecture Slides, with main categories of:</w:t>
+        <w:t>In here try to use the Structure given at slide 13 in Requirements Engineering Lecture Slides, with main categories of:</w:t>
       </w:r>
     </w:p>
     <w:p>
@@ -6105,7 +6100,21 @@
         <w:rPr>
           <w:rFonts w:ascii="Times New Roman" w:hAnsi="Times New Roman" w:cs="Times New Roman"/>
         </w:rPr>
-        <w:t>Requirements which specify that the delivered product must behave in a particular way e.g. execution speed, reliability, etc.</w:t>
+        <w:t xml:space="preserve">Requirements which specify that the delivered product must behave in a particular way </w:t>
+      </w:r>
+      <w:proofErr w:type="gramStart"/>
+      <w:r>
+        <w:rPr>
+          <w:rFonts w:ascii="Times New Roman" w:hAnsi="Times New Roman" w:cs="Times New Roman"/>
+        </w:rPr>
+        <w:t>e.g.</w:t>
+      </w:r>
+      <w:proofErr w:type="gramEnd"/>
+      <w:r>
+        <w:rPr>
+          <w:rFonts w:ascii="Times New Roman" w:hAnsi="Times New Roman" w:cs="Times New Roman"/>
+        </w:rPr>
+        <w:t xml:space="preserve"> execution speed, reliability, etc.</w:t>
       </w:r>
     </w:p>
     <w:p>
@@ -6181,16 +6190,7 @@
           <w:sz w:val="22"/>
           <w:szCs w:val="22"/>
         </w:rPr>
-        <w:t xml:space="preserve">In </w:t>
-      </w:r>
-      <w:r>
-        <w:rPr>
-          <w:rFonts w:ascii="Times New Roman" w:hAnsi="Times New Roman" w:cs="Times New Roman"/>
-          <w:color w:val="000000"/>
-          <w:sz w:val="22"/>
-          <w:szCs w:val="22"/>
-        </w:rPr>
-        <w:t>addition to functions required, describe the characteristics of each interface between the product and its users (e.g., required screen formats/organization, report layouts, menu structures, error and other messages, or function keys).</w:t>
+        <w:t>In addition to functions required, describe the characteristics of each interface between the product and its users (e.g., required screen formats/organization, report layouts, menu structures, error and other messages, or function keys).</w:t>
       </w:r>
     </w:p>
     <w:p>
@@ -6246,16 +6246,7 @@
           <w:sz w:val="22"/>
           <w:szCs w:val="22"/>
         </w:rPr>
-        <w:t>Include a</w:t>
-      </w:r>
-      <w:r>
-        <w:rPr>
-          <w:rFonts w:ascii="Times New Roman" w:hAnsi="Times New Roman" w:cs="Times New Roman"/>
-          <w:color w:val="000000"/>
-          <w:sz w:val="22"/>
-          <w:szCs w:val="22"/>
-        </w:rPr>
-        <w:t xml:space="preserve">ny specific usability requirements, for example, </w:t>
+        <w:t xml:space="preserve">Include any specific usability requirements, for example, </w:t>
       </w:r>
     </w:p>
     <w:p>
@@ -6535,16 +6526,8 @@
           <w:sz w:val="22"/>
           <w:szCs w:val="22"/>
         </w:rPr>
-        <w:t>Static numerical requirements m</w:t>
-      </w:r>
-      <w:r>
-        <w:rPr>
-          <w:rFonts w:ascii="Times New Roman" w:hAnsi="Times New Roman" w:cs="Times New Roman"/>
-          <w:color w:val="000000"/>
-          <w:sz w:val="22"/>
-          <w:szCs w:val="22"/>
-        </w:rPr>
-        <w:t>ay include the number of terminals to be supported, the number of simultaneous users to be supported, and the amount and type of information to be handled.</w:t>
+        <w:lastRenderedPageBreak/>
+        <w:t>Static numerical requirements may include the number of terminals to be supported, the number of simultaneous users to be supported, and the amount and type of information to be handled.</w:t>
       </w:r>
     </w:p>
     <w:p>
@@ -6576,16 +6559,7 @@
           <w:sz w:val="22"/>
           <w:szCs w:val="22"/>
         </w:rPr>
-        <w:t>Dynamic numerical requirements may include the number of transactions and tasks and the amount of da</w:t>
-      </w:r>
-      <w:r>
-        <w:rPr>
-          <w:rFonts w:ascii="Times New Roman" w:hAnsi="Times New Roman" w:cs="Times New Roman"/>
-          <w:color w:val="000000"/>
-          <w:sz w:val="22"/>
-          <w:szCs w:val="22"/>
-        </w:rPr>
-        <w:t>ta to be processed within certain time period for both normal and peak workload conditions.</w:t>
+        <w:t>Dynamic numerical requirements may include the number of transactions and tasks and the amount of data to be processed within certain time period for both normal and peak workload conditions.</w:t>
       </w:r>
     </w:p>
     <w:p>
@@ -6615,16 +6589,7 @@
           <w:sz w:val="22"/>
           <w:szCs w:val="22"/>
         </w:rPr>
-        <w:t>All of these requirements should be stated in measurable form. For example, "95% of the transactions shall be processed in less than 1 second" rather than “an opera</w:t>
-      </w:r>
-      <w:r>
-        <w:rPr>
-          <w:rFonts w:ascii="Times New Roman" w:hAnsi="Times New Roman" w:cs="Times New Roman"/>
-          <w:color w:val="000000"/>
-          <w:sz w:val="22"/>
-          <w:szCs w:val="22"/>
-        </w:rPr>
-        <w:t>tor shall not have to wait for the transaction to complete”.</w:t>
+        <w:t>All of these requirements should be stated in measurable form. For example, "95% of the transactions shall be processed in less than 1 second" rather than “an operator shall not have to wait for the transaction to complete”.</w:t>
       </w:r>
     </w:p>
     <w:p>
@@ -6669,7 +6634,6 @@
           <w:rFonts w:ascii="Times New Roman" w:hAnsi="Times New Roman" w:cs="Times New Roman"/>
           <w:b/>
         </w:rPr>
-        <w:lastRenderedPageBreak/>
         <w:t>Dependability</w:t>
       </w:r>
     </w:p>
@@ -6857,16 +6821,7 @@
           <w:sz w:val="22"/>
           <w:szCs w:val="22"/>
         </w:rPr>
-        <w:t xml:space="preserve">Impact of </w:t>
-      </w:r>
-      <w:r>
-        <w:rPr>
-          <w:rFonts w:ascii="Times New Roman" w:hAnsi="Times New Roman" w:cs="Times New Roman"/>
-          <w:color w:val="000000"/>
-          <w:sz w:val="22"/>
-          <w:szCs w:val="22"/>
-        </w:rPr>
-        <w:t>downtime on users and business operations</w:t>
+        <w:t>Impact of downtime on users and business operations</w:t>
       </w:r>
     </w:p>
     <w:p>
@@ -6930,16 +6885,27 @@
           <w:sz w:val="22"/>
           <w:szCs w:val="22"/>
         </w:rPr>
-        <w:t xml:space="preserve">reliability (e.g., acceptable mean time between failures (MTBF), or  the maximum permitted number of failures per </w:t>
-      </w:r>
-      <w:r>
-        <w:rPr>
-          <w:rFonts w:ascii="Times New Roman" w:hAnsi="Times New Roman" w:cs="Times New Roman"/>
-          <w:color w:val="000000"/>
-          <w:sz w:val="22"/>
-          <w:szCs w:val="22"/>
-        </w:rPr>
-        <w:t>hour).</w:t>
+        <w:t xml:space="preserve">reliability (e.g., acceptable mean time between failures (MTBF), </w:t>
+      </w:r>
+      <w:proofErr w:type="gramStart"/>
+      <w:r>
+        <w:rPr>
+          <w:rFonts w:ascii="Times New Roman" w:hAnsi="Times New Roman" w:cs="Times New Roman"/>
+          <w:color w:val="000000"/>
+          <w:sz w:val="22"/>
+          <w:szCs w:val="22"/>
+        </w:rPr>
+        <w:t>or  the</w:t>
+      </w:r>
+      <w:proofErr w:type="gramEnd"/>
+      <w:r>
+        <w:rPr>
+          <w:rFonts w:ascii="Times New Roman" w:hAnsi="Times New Roman" w:cs="Times New Roman"/>
+          <w:color w:val="000000"/>
+          <w:sz w:val="22"/>
+          <w:szCs w:val="22"/>
+        </w:rPr>
+        <w:t xml:space="preserve"> maximum permitted number of failures per hour).</w:t>
       </w:r>
     </w:p>
     <w:p>
@@ -7036,16 +7002,7 @@
           <w:sz w:val="22"/>
           <w:szCs w:val="22"/>
         </w:rPr>
-        <w:t xml:space="preserve">Specify attributes of the system that relate to ease of maintenance. These </w:t>
-      </w:r>
-      <w:r>
-        <w:rPr>
-          <w:rFonts w:ascii="Times New Roman" w:hAnsi="Times New Roman" w:cs="Times New Roman"/>
-          <w:color w:val="000000"/>
-          <w:sz w:val="22"/>
-          <w:szCs w:val="22"/>
-        </w:rPr>
-        <w:t>requirements may relate to modularity, complexity, or interface design. Requirements should not be placed here simply because they are thought to be good design practices.</w:t>
+        <w:t>Specify attributes of the system that relate to ease of maintenance. These requirements may relate to modularity, complexity, or interface design. Requirements should not be placed here simply because they are thought to be good design practices.</w:t>
       </w:r>
     </w:p>
     <w:p>
@@ -7117,16 +7074,7 @@
           <w:sz w:val="22"/>
           <w:szCs w:val="22"/>
         </w:rPr>
-        <w:t>Specify the factors that will protect the system from malicious</w:t>
-      </w:r>
-      <w:r>
-        <w:rPr>
-          <w:rFonts w:ascii="Times New Roman" w:hAnsi="Times New Roman" w:cs="Times New Roman"/>
-          <w:color w:val="000000"/>
-          <w:sz w:val="22"/>
-          <w:szCs w:val="22"/>
-        </w:rPr>
-        <w:t xml:space="preserve"> or accidental access, modification, disclosure, destruction, or misuse. For example:</w:t>
+        <w:t>Specify the factors that will protect the system from malicious or accidental access, modification, disclosure, destruction, or misuse. For example:</w:t>
       </w:r>
     </w:p>
     <w:p>
@@ -7198,7 +7146,27 @@
           <w:sz w:val="22"/>
           <w:szCs w:val="22"/>
         </w:rPr>
-        <w:t>restrictions on intermodule communications</w:t>
+        <w:t xml:space="preserve">restrictions on </w:t>
+      </w:r>
+      <w:proofErr w:type="spellStart"/>
+      <w:r>
+        <w:rPr>
+          <w:rFonts w:ascii="Times New Roman" w:hAnsi="Times New Roman" w:cs="Times New Roman"/>
+          <w:color w:val="7030A0"/>
+          <w:sz w:val="22"/>
+          <w:szCs w:val="22"/>
+        </w:rPr>
+        <w:t>intermodule</w:t>
+      </w:r>
+      <w:proofErr w:type="spellEnd"/>
+      <w:r>
+        <w:rPr>
+          <w:rFonts w:ascii="Times New Roman" w:hAnsi="Times New Roman" w:cs="Times New Roman"/>
+          <w:color w:val="7030A0"/>
+          <w:sz w:val="22"/>
+          <w:szCs w:val="22"/>
+        </w:rPr>
+        <w:t xml:space="preserve"> communications</w:t>
       </w:r>
     </w:p>
     <w:p>
@@ -7241,16 +7209,27 @@
           <w:sz w:val="22"/>
           <w:szCs w:val="22"/>
         </w:rPr>
-        <w:t>Specify the Authorization and Authentication factors. C</w:t>
-      </w:r>
-      <w:r>
-        <w:rPr>
-          <w:rFonts w:ascii="Times New Roman" w:hAnsi="Times New Roman" w:cs="Times New Roman"/>
-          <w:color w:val="000000"/>
-          <w:sz w:val="22"/>
-          <w:szCs w:val="22"/>
-        </w:rPr>
-        <w:t>onsider using standard tools such as PubCookie.</w:t>
+        <w:t xml:space="preserve">Specify the Authorization and Authentication factors. Consider using standard tools such as </w:t>
+      </w:r>
+      <w:proofErr w:type="spellStart"/>
+      <w:r>
+        <w:rPr>
+          <w:rFonts w:ascii="Times New Roman" w:hAnsi="Times New Roman" w:cs="Times New Roman"/>
+          <w:color w:val="000000"/>
+          <w:sz w:val="22"/>
+          <w:szCs w:val="22"/>
+        </w:rPr>
+        <w:t>PubCookie</w:t>
+      </w:r>
+      <w:proofErr w:type="spellEnd"/>
+      <w:r>
+        <w:rPr>
+          <w:rFonts w:ascii="Times New Roman" w:hAnsi="Times New Roman" w:cs="Times New Roman"/>
+          <w:color w:val="000000"/>
+          <w:sz w:val="22"/>
+          <w:szCs w:val="22"/>
+        </w:rPr>
+        <w:t>.</w:t>
       </w:r>
     </w:p>
     <w:p>
@@ -7295,8 +7274,44 @@
         <w:rPr>
           <w:rFonts w:ascii="Times New Roman" w:hAnsi="Times New Roman" w:cs="Times New Roman"/>
         </w:rPr>
-        <w:t>Requirements which are a consequence of organisational policies and procedures e.g. process standards used, implementation requirements, etc</w:t>
-      </w:r>
+        <w:t xml:space="preserve">Requirements which are a consequence of </w:t>
+      </w:r>
+      <w:proofErr w:type="spellStart"/>
+      <w:r>
+        <w:rPr>
+          <w:rFonts w:ascii="Times New Roman" w:hAnsi="Times New Roman" w:cs="Times New Roman"/>
+        </w:rPr>
+        <w:t>organisational</w:t>
+      </w:r>
+      <w:proofErr w:type="spellEnd"/>
+      <w:r>
+        <w:rPr>
+          <w:rFonts w:ascii="Times New Roman" w:hAnsi="Times New Roman" w:cs="Times New Roman"/>
+        </w:rPr>
+        <w:t xml:space="preserve"> policies and procedures </w:t>
+      </w:r>
+      <w:proofErr w:type="gramStart"/>
+      <w:r>
+        <w:rPr>
+          <w:rFonts w:ascii="Times New Roman" w:hAnsi="Times New Roman" w:cs="Times New Roman"/>
+        </w:rPr>
+        <w:t>e.g.</w:t>
+      </w:r>
+      <w:proofErr w:type="gramEnd"/>
+      <w:r>
+        <w:rPr>
+          <w:rFonts w:ascii="Times New Roman" w:hAnsi="Times New Roman" w:cs="Times New Roman"/>
+        </w:rPr>
+        <w:t xml:space="preserve"> process standards used, implementation requirements, </w:t>
+      </w:r>
+      <w:proofErr w:type="spellStart"/>
+      <w:r>
+        <w:rPr>
+          <w:rFonts w:ascii="Times New Roman" w:hAnsi="Times New Roman" w:cs="Times New Roman"/>
+        </w:rPr>
+        <w:t>etc</w:t>
+      </w:r>
+      <w:proofErr w:type="spellEnd"/>
     </w:p>
     <w:p>
       <w:pPr>
@@ -7315,6 +7330,7 @@
           <w:rFonts w:ascii="Times New Roman" w:hAnsi="Times New Roman" w:cs="Times New Roman"/>
           <w:b/>
         </w:rPr>
+        <w:lastRenderedPageBreak/>
         <w:t xml:space="preserve">Environmental Requirements </w:t>
       </w:r>
     </w:p>
@@ -7337,14 +7353,7 @@
           <w:rFonts w:ascii="Times New Roman" w:hAnsi="Times New Roman" w:cs="Times New Roman"/>
           <w:b/>
         </w:rPr>
-        <w:t>Operationa</w:t>
-      </w:r>
-      <w:r>
-        <w:rPr>
-          <w:rFonts w:ascii="Times New Roman" w:hAnsi="Times New Roman" w:cs="Times New Roman"/>
-          <w:b/>
-        </w:rPr>
-        <w:t>l Requirements</w:t>
+        <w:t>Operational Requirements</w:t>
       </w:r>
     </w:p>
     <w:p>
@@ -7407,7 +7416,21 @@
         <w:rPr>
           <w:rFonts w:ascii="Times New Roman" w:hAnsi="Times New Roman" w:cs="Times New Roman"/>
         </w:rPr>
-        <w:t>Requirements which arise from factors which are external to the system and its development process e.g. interoperability requirements, legislative requirements, etc.</w:t>
+        <w:t xml:space="preserve">Requirements which arise from factors which are external to the system and its development process </w:t>
+      </w:r>
+      <w:proofErr w:type="gramStart"/>
+      <w:r>
+        <w:rPr>
+          <w:rFonts w:ascii="Times New Roman" w:hAnsi="Times New Roman" w:cs="Times New Roman"/>
+        </w:rPr>
+        <w:t>e.g.</w:t>
+      </w:r>
+      <w:proofErr w:type="gramEnd"/>
+      <w:r>
+        <w:rPr>
+          <w:rFonts w:ascii="Times New Roman" w:hAnsi="Times New Roman" w:cs="Times New Roman"/>
+        </w:rPr>
+        <w:t xml:space="preserve"> interoperability requirements, legislative requirements, etc.</w:t>
       </w:r>
     </w:p>
     <w:p>
@@ -7427,7 +7450,6 @@
           <w:rFonts w:ascii="Times New Roman" w:hAnsi="Times New Roman" w:cs="Times New Roman"/>
           <w:b/>
         </w:rPr>
-        <w:lastRenderedPageBreak/>
         <w:t>Regulatory Requirements</w:t>
       </w:r>
     </w:p>
@@ -7502,25 +7524,7 @@
           <w:sz w:val="22"/>
           <w:szCs w:val="22"/>
         </w:rPr>
-        <w:t xml:space="preserve">Specify the </w:t>
-      </w:r>
-      <w:r>
-        <w:rPr>
-          <w:rFonts w:ascii="Times New Roman" w:hAnsi="Times New Roman" w:cs="Times New Roman"/>
-          <w:color w:val="000000"/>
-          <w:sz w:val="22"/>
-          <w:szCs w:val="22"/>
-        </w:rPr>
-        <w:t>requirements derived from existing standards, policies, regulations, or laws (e.g., report format, data naming, accounting procedures, audit tracing).  For example, this could specify the requirement for software to trace processing activity. Such traces a</w:t>
-      </w:r>
-      <w:r>
-        <w:rPr>
-          <w:rFonts w:ascii="Times New Roman" w:hAnsi="Times New Roman" w:cs="Times New Roman"/>
-          <w:color w:val="000000"/>
-          <w:sz w:val="22"/>
-          <w:szCs w:val="22"/>
-        </w:rPr>
-        <w:t>re needed for some applications to meet minimum regulatory or financial standards. An audit trace requirement may, for example, state that all changes to a payroll database must be recorded in a trace file with before and after values</w:t>
+        <w:t>Specify the requirements derived from existing standards, policies, regulations, or laws (e.g., report format, data naming, accounting procedures, audit tracing).  For example, this could specify the requirement for software to trace processing activity. Such traces are needed for some applications to meet minimum regulatory or financial standards. An audit trace requirement may, for example, state that all changes to a payroll database must be recorded in a trace file with before and after values</w:t>
       </w:r>
     </w:p>
     <w:p>
@@ -7545,16 +7549,7 @@
           <w:sz w:val="20"/>
           <w:szCs w:val="20"/>
         </w:rPr>
-        <w:t>Accounting Requiremen</w:t>
-      </w:r>
-      <w:r>
-        <w:rPr>
-          <w:rFonts w:ascii="Times New Roman" w:hAnsi="Times New Roman" w:cs="Times New Roman"/>
-          <w:i w:val="0"/>
-          <w:sz w:val="20"/>
-          <w:szCs w:val="20"/>
-        </w:rPr>
-        <w:t>ts</w:t>
+        <w:t>Accounting Requirements</w:t>
       </w:r>
     </w:p>
     <w:p>
@@ -7755,16 +7750,27 @@
           <w:sz w:val="22"/>
           <w:szCs w:val="22"/>
         </w:rPr>
-        <w:t>Provide a summary of the major functions that the product will perform.  Organize the funct</w:t>
-      </w:r>
-      <w:r>
-        <w:rPr>
-          <w:rFonts w:ascii="Times New Roman" w:hAnsi="Times New Roman" w:cs="Times New Roman"/>
-          <w:color w:val="000000"/>
-          <w:sz w:val="22"/>
-          <w:szCs w:val="22"/>
-        </w:rPr>
-        <w:t>ions to be understandable to the customer or a first time reader.  Include use cases and business scenarios, or provide a link to a separate document (or documents).  A business scenario:</w:t>
+        <w:t xml:space="preserve">Provide a summary of the major functions that the product will perform.  Organize the functions to be understandable to the customer or a </w:t>
+      </w:r>
+      <w:proofErr w:type="gramStart"/>
+      <w:r>
+        <w:rPr>
+          <w:rFonts w:ascii="Times New Roman" w:hAnsi="Times New Roman" w:cs="Times New Roman"/>
+          <w:color w:val="000000"/>
+          <w:sz w:val="22"/>
+          <w:szCs w:val="22"/>
+        </w:rPr>
+        <w:t>first time</w:t>
+      </w:r>
+      <w:proofErr w:type="gramEnd"/>
+      <w:r>
+        <w:rPr>
+          <w:rFonts w:ascii="Times New Roman" w:hAnsi="Times New Roman" w:cs="Times New Roman"/>
+          <w:color w:val="000000"/>
+          <w:sz w:val="22"/>
+          <w:szCs w:val="22"/>
+        </w:rPr>
+        <w:t xml:space="preserve"> reader.  Include use cases and business scenarios, or provide a link to a separate document (or documents).  A business scenario:</w:t>
       </w:r>
     </w:p>
     <w:p>
@@ -7924,16 +7930,7 @@
           <w:sz w:val="22"/>
           <w:szCs w:val="22"/>
         </w:rPr>
-        <w:t xml:space="preserve">Shows the “Actors” and where they </w:t>
-      </w:r>
-      <w:r>
-        <w:rPr>
-          <w:rFonts w:ascii="Times New Roman" w:hAnsi="Times New Roman" w:cs="Times New Roman"/>
-          <w:color w:val="000000"/>
-          <w:sz w:val="22"/>
-          <w:szCs w:val="22"/>
-        </w:rPr>
-        <w:t>fit in the business model</w:t>
+        <w:t>Shows the “Actors” and where they fit in the business model</w:t>
       </w:r>
     </w:p>
     <w:p>
@@ -8110,16 +8107,7 @@
           <w:sz w:val="22"/>
           <w:szCs w:val="22"/>
         </w:rPr>
-        <w:t xml:space="preserve">Sample </w:t>
-      </w:r>
-      <w:r>
-        <w:rPr>
-          <w:rFonts w:ascii="Times New Roman" w:hAnsi="Times New Roman" w:cs="Times New Roman"/>
-          <w:color w:val="000000"/>
-          <w:sz w:val="22"/>
-          <w:szCs w:val="22"/>
-        </w:rPr>
-        <w:t>input/output formats, descriptions of cost analysis studies, or results of user surveys;</w:t>
+        <w:t>Sample input/output formats, descriptions of cost analysis studies, or results of user surveys;</w:t>
       </w:r>
     </w:p>
     <w:p>
@@ -8215,16 +8203,7 @@
           <w:sz w:val="22"/>
           <w:szCs w:val="22"/>
         </w:rPr>
-        <w:t>Special pac</w:t>
-      </w:r>
-      <w:r>
-        <w:rPr>
-          <w:rFonts w:ascii="Times New Roman" w:hAnsi="Times New Roman" w:cs="Times New Roman"/>
-          <w:color w:val="000000"/>
-          <w:sz w:val="22"/>
-          <w:szCs w:val="22"/>
-        </w:rPr>
-        <w:t>kaging instructions for the code and the media to meet security, export, initial loading, or other requirements.</w:t>
+        <w:t>Special packaging instructions for the code and the media to meet security, export, initial loading, or other requirements.</w:t>
       </w:r>
     </w:p>
     <w:p>
@@ -8254,16 +8233,7 @@
           <w:sz w:val="22"/>
           <w:szCs w:val="22"/>
         </w:rPr>
-        <w:t>When appendixes are included, the Requirements Specification should explicitly state whether or not the appendixes are to be considered part of</w:t>
-      </w:r>
-      <w:r>
-        <w:rPr>
-          <w:rFonts w:ascii="Times New Roman" w:hAnsi="Times New Roman" w:cs="Times New Roman"/>
-          <w:color w:val="000000"/>
-          <w:sz w:val="22"/>
-          <w:szCs w:val="22"/>
-        </w:rPr>
-        <w:t xml:space="preserve"> the requirements.</w:t>
+        <w:t>When appendixes are included, the Requirements Specification should explicitly state whether or not the appendixes are to be considered part of the requirements.</w:t>
       </w:r>
     </w:p>
     <w:p>
@@ -8456,16 +8426,47 @@
           <w:sz w:val="22"/>
           <w:szCs w:val="22"/>
         </w:rPr>
-        <w:t>The following trace matrix examples show one possible use of naming standards for deliverables (FunctionalArea-DocType-NN).  The number has no other m</w:t>
-      </w:r>
-      <w:r>
-        <w:rPr>
-          <w:rFonts w:ascii="Times New Roman" w:hAnsi="Times New Roman" w:cs="Times New Roman"/>
-          <w:color w:val="000000"/>
-          <w:sz w:val="22"/>
-          <w:szCs w:val="22"/>
-        </w:rPr>
-        <w:t>eaning than to keep the documents unique.  For example, the Bargaining Unit Assignment Process Flow would be BUA-PF-01.</w:t>
+        <w:t>The following trace matrix examples show one possible use of naming standards for deliverables (</w:t>
+      </w:r>
+      <w:proofErr w:type="spellStart"/>
+      <w:r>
+        <w:rPr>
+          <w:rFonts w:ascii="Times New Roman" w:hAnsi="Times New Roman" w:cs="Times New Roman"/>
+          <w:color w:val="000000"/>
+          <w:sz w:val="22"/>
+          <w:szCs w:val="22"/>
+        </w:rPr>
+        <w:t>FunctionalArea</w:t>
+      </w:r>
+      <w:proofErr w:type="spellEnd"/>
+      <w:r>
+        <w:rPr>
+          <w:rFonts w:ascii="Times New Roman" w:hAnsi="Times New Roman" w:cs="Times New Roman"/>
+          <w:color w:val="000000"/>
+          <w:sz w:val="22"/>
+          <w:szCs w:val="22"/>
+        </w:rPr>
+        <w:t>-</w:t>
+      </w:r>
+      <w:proofErr w:type="spellStart"/>
+      <w:r>
+        <w:rPr>
+          <w:rFonts w:ascii="Times New Roman" w:hAnsi="Times New Roman" w:cs="Times New Roman"/>
+          <w:color w:val="000000"/>
+          <w:sz w:val="22"/>
+          <w:szCs w:val="22"/>
+        </w:rPr>
+        <w:t>DocType</w:t>
+      </w:r>
+      <w:proofErr w:type="spellEnd"/>
+      <w:r>
+        <w:rPr>
+          <w:rFonts w:ascii="Times New Roman" w:hAnsi="Times New Roman" w:cs="Times New Roman"/>
+          <w:color w:val="000000"/>
+          <w:sz w:val="22"/>
+          <w:szCs w:val="22"/>
+        </w:rPr>
+        <w:t>-NN).  The number has no other meaning than to keep the documents unique.  For example, the Bargaining Unit Assignment Process Flow would be BUA-PF-01.</w:t>
       </w:r>
     </w:p>
     <w:p>
@@ -8676,7 +8677,25 @@
                 <w:color w:val="7030A0"/>
                 <w:szCs w:val="20"/>
               </w:rPr>
-              <w:t>The system should validate the relationship between Bargaining Unit/Location and Job Class.---Comments: Business Process = "Assigning a Bargaining Unit to an Appointment" (Priority 1)</w:t>
+              <w:t xml:space="preserve">The system should validate the relationship between Bargaining Unit/Location and Job </w:t>
+            </w:r>
+            <w:proofErr w:type="gramStart"/>
+            <w:r>
+              <w:rPr>
+                <w:rFonts w:ascii="Times New Roman" w:hAnsi="Times New Roman" w:cs="Times New Roman"/>
+                <w:color w:val="7030A0"/>
+                <w:szCs w:val="20"/>
+              </w:rPr>
+              <w:t>Class.---</w:t>
+            </w:r>
+            <w:proofErr w:type="gramEnd"/>
+            <w:r>
+              <w:rPr>
+                <w:rFonts w:ascii="Times New Roman" w:hAnsi="Times New Roman" w:cs="Times New Roman"/>
+                <w:color w:val="7030A0"/>
+                <w:szCs w:val="20"/>
+              </w:rPr>
+              <w:t>Comments: Business Process = "Assigning a Bargaining Unit to an Appointment" (Priority 1)</w:t>
             </w:r>
           </w:p>
         </w:tc>
@@ -9145,7 +9164,25 @@
                 <w:color w:val="7030A0"/>
                 <w:szCs w:val="20"/>
               </w:rPr>
-              <w:t>The system should provide the capability for the Labor Relations Office to maintain the job class/union relationship.---Comments: Business Process = "Maintenance" (Priority 1)</w:t>
+              <w:t xml:space="preserve">The system should provide the capability for the Labor Relations Office to maintain the job class/union </w:t>
+            </w:r>
+            <w:proofErr w:type="gramStart"/>
+            <w:r>
+              <w:rPr>
+                <w:rFonts w:ascii="Times New Roman" w:hAnsi="Times New Roman" w:cs="Times New Roman"/>
+                <w:color w:val="7030A0"/>
+                <w:szCs w:val="20"/>
+              </w:rPr>
+              <w:t>relationship.---</w:t>
+            </w:r>
+            <w:proofErr w:type="gramEnd"/>
+            <w:r>
+              <w:rPr>
+                <w:rFonts w:ascii="Times New Roman" w:hAnsi="Times New Roman" w:cs="Times New Roman"/>
+                <w:color w:val="7030A0"/>
+                <w:szCs w:val="20"/>
+              </w:rPr>
+              <w:t>Comments: Business Process = "Maintenance" (Priority 1)</w:t>
             </w:r>
           </w:p>
         </w:tc>
@@ -9377,7 +9414,25 @@
                 <w:color w:val="7030A0"/>
                 <w:szCs w:val="20"/>
               </w:rPr>
-              <w:t>BU Assignment Rules Maint Process Flow Diagram</w:t>
+              <w:t xml:space="preserve">BU Assignment Rules </w:t>
+            </w:r>
+            <w:proofErr w:type="spellStart"/>
+            <w:r>
+              <w:rPr>
+                <w:rFonts w:ascii="Times New Roman" w:hAnsi="Times New Roman" w:cs="Times New Roman"/>
+                <w:color w:val="7030A0"/>
+                <w:szCs w:val="20"/>
+              </w:rPr>
+              <w:t>Maint</w:t>
+            </w:r>
+            <w:proofErr w:type="spellEnd"/>
+            <w:r>
+              <w:rPr>
+                <w:rFonts w:ascii="Times New Roman" w:hAnsi="Times New Roman" w:cs="Times New Roman"/>
+                <w:color w:val="7030A0"/>
+                <w:szCs w:val="20"/>
+              </w:rPr>
+              <w:t xml:space="preserve"> Process Flow Diagram</w:t>
             </w:r>
           </w:p>
         </w:tc>
@@ -9402,6 +9457,7 @@
                 <w:szCs w:val="20"/>
               </w:rPr>
             </w:pPr>
+            <w:proofErr w:type="spellStart"/>
             <w:r>
               <w:rPr>
                 <w:rFonts w:ascii="Times New Roman" w:hAnsi="Times New Roman" w:cs="Times New Roman"/>
@@ -9410,6 +9466,7 @@
               </w:rPr>
               <w:t>ReadyForReview</w:t>
             </w:r>
+            <w:proofErr w:type="spellEnd"/>
           </w:p>
         </w:tc>
       </w:tr>
@@ -9492,6 +9549,7 @@
                 <w:sz w:val="24"/>
               </w:rPr>
             </w:pPr>
+            <w:proofErr w:type="spellStart"/>
             <w:r>
               <w:rPr>
                 <w:rFonts w:ascii="Times New Roman" w:hAnsi="Times New Roman" w:cs="Times New Roman"/>
@@ -9500,6 +9558,7 @@
               </w:rPr>
               <w:t>BizReqID</w:t>
             </w:r>
+            <w:proofErr w:type="spellEnd"/>
           </w:p>
         </w:tc>
         <w:tc>
@@ -9524,6 +9583,7 @@
                 <w:sz w:val="24"/>
               </w:rPr>
             </w:pPr>
+            <w:proofErr w:type="spellStart"/>
             <w:r>
               <w:rPr>
                 <w:rFonts w:ascii="Times New Roman" w:hAnsi="Times New Roman" w:cs="Times New Roman"/>
@@ -9532,6 +9592,7 @@
               </w:rPr>
               <w:t>Pri</w:t>
             </w:r>
+            <w:proofErr w:type="spellEnd"/>
           </w:p>
         </w:tc>
         <w:tc>
@@ -9588,14 +9649,34 @@
                 <w:sz w:val="24"/>
               </w:rPr>
             </w:pPr>
+            <w:proofErr w:type="spellStart"/>
             <w:r>
               <w:rPr>
                 <w:rFonts w:ascii="Times New Roman" w:hAnsi="Times New Roman" w:cs="Times New Roman"/>
                 <w:b/>
                 <w:color w:val="7030A0"/>
               </w:rPr>
-              <w:t>DevTstItems DelivID</w:t>
-            </w:r>
+              <w:t>DevTstItems</w:t>
+            </w:r>
+            <w:proofErr w:type="spellEnd"/>
+            <w:r>
+              <w:rPr>
+                <w:rFonts w:ascii="Times New Roman" w:hAnsi="Times New Roman" w:cs="Times New Roman"/>
+                <w:b/>
+                <w:color w:val="7030A0"/>
+              </w:rPr>
+              <w:t xml:space="preserve"> </w:t>
+            </w:r>
+            <w:proofErr w:type="spellStart"/>
+            <w:r>
+              <w:rPr>
+                <w:rFonts w:ascii="Times New Roman" w:hAnsi="Times New Roman" w:cs="Times New Roman"/>
+                <w:b/>
+                <w:color w:val="7030A0"/>
+              </w:rPr>
+              <w:t>DelivID</w:t>
+            </w:r>
+            <w:proofErr w:type="spellEnd"/>
           </w:p>
         </w:tc>
         <w:tc>
@@ -10080,15 +10161,7 @@
                 <w:color w:val="7030A0"/>
                 <w:szCs w:val="20"/>
               </w:rPr>
-              <w:t xml:space="preserve">Bargaining Unit </w:t>
-            </w:r>
-            <w:r>
-              <w:rPr>
-                <w:rFonts w:ascii="Times New Roman" w:hAnsi="Times New Roman" w:cs="Times New Roman"/>
-                <w:color w:val="7030A0"/>
-                <w:szCs w:val="20"/>
-              </w:rPr>
-              <w:t>Assignment DB Modification Description</w:t>
+              <w:t>Bargaining Unit Assignment DB Modification Description</w:t>
             </w:r>
           </w:p>
         </w:tc>
@@ -10548,7 +10621,25 @@
                 <w:color w:val="7030A0"/>
                 <w:szCs w:val="20"/>
               </w:rPr>
-              <w:t>BU Assign LR UseCase Diagram</w:t>
+              <w:t xml:space="preserve">BU Assign LR </w:t>
+            </w:r>
+            <w:proofErr w:type="spellStart"/>
+            <w:r>
+              <w:rPr>
+                <w:rFonts w:ascii="Times New Roman" w:hAnsi="Times New Roman" w:cs="Times New Roman"/>
+                <w:color w:val="7030A0"/>
+                <w:szCs w:val="20"/>
+              </w:rPr>
+              <w:t>UseCase</w:t>
+            </w:r>
+            <w:proofErr w:type="spellEnd"/>
+            <w:r>
+              <w:rPr>
+                <w:rFonts w:ascii="Times New Roman" w:hAnsi="Times New Roman" w:cs="Times New Roman"/>
+                <w:color w:val="7030A0"/>
+                <w:szCs w:val="20"/>
+              </w:rPr>
+              <w:t xml:space="preserve"> Diagram</w:t>
             </w:r>
           </w:p>
         </w:tc>
@@ -10580,6 +10671,7 @@
                 <w:sz w:val="24"/>
               </w:rPr>
             </w:pPr>
+            <w:proofErr w:type="spellStart"/>
             <w:r>
               <w:rPr>
                 <w:rFonts w:ascii="Times New Roman" w:hAnsi="Times New Roman" w:cs="Times New Roman"/>
@@ -10588,6 +10680,7 @@
               </w:rPr>
               <w:t>ReadyForReview</w:t>
             </w:r>
+            <w:proofErr w:type="spellEnd"/>
           </w:p>
         </w:tc>
       </w:tr>
@@ -10779,7 +10872,35 @@
                 <w:color w:val="7030A0"/>
                 <w:szCs w:val="20"/>
               </w:rPr>
-              <w:t>BU Assignment by PC UseCase  - Add Appointment and Derive UBU</w:t>
+              <w:t xml:space="preserve">BU Assignment by PC </w:t>
+            </w:r>
+            <w:proofErr w:type="spellStart"/>
+            <w:proofErr w:type="gramStart"/>
+            <w:r>
+              <w:rPr>
+                <w:rFonts w:ascii="Times New Roman" w:hAnsi="Times New Roman" w:cs="Times New Roman"/>
+                <w:color w:val="7030A0"/>
+                <w:szCs w:val="20"/>
+              </w:rPr>
+              <w:t>UseCase</w:t>
+            </w:r>
+            <w:proofErr w:type="spellEnd"/>
+            <w:r>
+              <w:rPr>
+                <w:rFonts w:ascii="Times New Roman" w:hAnsi="Times New Roman" w:cs="Times New Roman"/>
+                <w:color w:val="7030A0"/>
+                <w:szCs w:val="20"/>
+              </w:rPr>
+              <w:t xml:space="preserve">  -</w:t>
+            </w:r>
+            <w:proofErr w:type="gramEnd"/>
+            <w:r>
+              <w:rPr>
+                <w:rFonts w:ascii="Times New Roman" w:hAnsi="Times New Roman" w:cs="Times New Roman"/>
+                <w:color w:val="7030A0"/>
+                <w:szCs w:val="20"/>
+              </w:rPr>
+              <w:t xml:space="preserve"> Add Appointment and Derive UBU</w:t>
             </w:r>
           </w:p>
         </w:tc>
@@ -11009,7 +11130,35 @@
                 <w:color w:val="7030A0"/>
                 <w:szCs w:val="20"/>
               </w:rPr>
-              <w:t>BU Assignment by PC UseCase  - Add Appointment (UBU Not Found)</w:t>
+              <w:t xml:space="preserve">BU Assignment by PC </w:t>
+            </w:r>
+            <w:proofErr w:type="spellStart"/>
+            <w:proofErr w:type="gramStart"/>
+            <w:r>
+              <w:rPr>
+                <w:rFonts w:ascii="Times New Roman" w:hAnsi="Times New Roman" w:cs="Times New Roman"/>
+                <w:color w:val="7030A0"/>
+                <w:szCs w:val="20"/>
+              </w:rPr>
+              <w:t>UseCase</w:t>
+            </w:r>
+            <w:proofErr w:type="spellEnd"/>
+            <w:r>
+              <w:rPr>
+                <w:rFonts w:ascii="Times New Roman" w:hAnsi="Times New Roman" w:cs="Times New Roman"/>
+                <w:color w:val="7030A0"/>
+                <w:szCs w:val="20"/>
+              </w:rPr>
+              <w:t xml:space="preserve">  -</w:t>
+            </w:r>
+            <w:proofErr w:type="gramEnd"/>
+            <w:r>
+              <w:rPr>
+                <w:rFonts w:ascii="Times New Roman" w:hAnsi="Times New Roman" w:cs="Times New Roman"/>
+                <w:color w:val="7030A0"/>
+                <w:szCs w:val="20"/>
+              </w:rPr>
+              <w:t xml:space="preserve"> Add Appointment (UBU Not Found)</w:t>
             </w:r>
           </w:p>
         </w:tc>
@@ -11239,8 +11388,28 @@
                 <w:color w:val="7030A0"/>
                 <w:szCs w:val="20"/>
               </w:rPr>
-              <w:t>BU Assignment by PC UseCase  -</w:t>
-            </w:r>
+              <w:t xml:space="preserve">BU Assignment by PC </w:t>
+            </w:r>
+            <w:proofErr w:type="spellStart"/>
+            <w:proofErr w:type="gramStart"/>
+            <w:r>
+              <w:rPr>
+                <w:rFonts w:ascii="Times New Roman" w:hAnsi="Times New Roman" w:cs="Times New Roman"/>
+                <w:color w:val="7030A0"/>
+                <w:szCs w:val="20"/>
+              </w:rPr>
+              <w:t>UseCase</w:t>
+            </w:r>
+            <w:proofErr w:type="spellEnd"/>
+            <w:r>
+              <w:rPr>
+                <w:rFonts w:ascii="Times New Roman" w:hAnsi="Times New Roman" w:cs="Times New Roman"/>
+                <w:color w:val="7030A0"/>
+                <w:szCs w:val="20"/>
+              </w:rPr>
+              <w:t xml:space="preserve">  -</w:t>
+            </w:r>
+            <w:proofErr w:type="gramEnd"/>
             <w:r>
               <w:rPr>
                 <w:rFonts w:ascii="Times New Roman" w:hAnsi="Times New Roman" w:cs="Times New Roman"/>
@@ -11937,7 +12106,25 @@
                 <w:color w:val="7030A0"/>
                 <w:szCs w:val="20"/>
               </w:rPr>
-              <w:t>BU Assignment Rules Maint Process Flow Diagram</w:t>
+              <w:t xml:space="preserve">BU Assignment Rules </w:t>
+            </w:r>
+            <w:proofErr w:type="spellStart"/>
+            <w:r>
+              <w:rPr>
+                <w:rFonts w:ascii="Times New Roman" w:hAnsi="Times New Roman" w:cs="Times New Roman"/>
+                <w:color w:val="7030A0"/>
+                <w:szCs w:val="20"/>
+              </w:rPr>
+              <w:t>Maint</w:t>
+            </w:r>
+            <w:proofErr w:type="spellEnd"/>
+            <w:r>
+              <w:rPr>
+                <w:rFonts w:ascii="Times New Roman" w:hAnsi="Times New Roman" w:cs="Times New Roman"/>
+                <w:color w:val="7030A0"/>
+                <w:szCs w:val="20"/>
+              </w:rPr>
+              <w:t xml:space="preserve"> Process Flow Diagram</w:t>
             </w:r>
           </w:p>
         </w:tc>
@@ -12167,7 +12354,43 @@
                 <w:color w:val="7030A0"/>
                 <w:szCs w:val="20"/>
               </w:rPr>
-              <w:t>BU Assign Rules Maint UseCase Diagram</w:t>
+              <w:t xml:space="preserve">BU Assign Rules </w:t>
+            </w:r>
+            <w:proofErr w:type="spellStart"/>
+            <w:r>
+              <w:rPr>
+                <w:rFonts w:ascii="Times New Roman" w:hAnsi="Times New Roman" w:cs="Times New Roman"/>
+                <w:color w:val="7030A0"/>
+                <w:szCs w:val="20"/>
+              </w:rPr>
+              <w:t>Maint</w:t>
+            </w:r>
+            <w:proofErr w:type="spellEnd"/>
+            <w:r>
+              <w:rPr>
+                <w:rFonts w:ascii="Times New Roman" w:hAnsi="Times New Roman" w:cs="Times New Roman"/>
+                <w:color w:val="7030A0"/>
+                <w:szCs w:val="20"/>
+              </w:rPr>
+              <w:t xml:space="preserve"> </w:t>
+            </w:r>
+            <w:proofErr w:type="spellStart"/>
+            <w:r>
+              <w:rPr>
+                <w:rFonts w:ascii="Times New Roman" w:hAnsi="Times New Roman" w:cs="Times New Roman"/>
+                <w:color w:val="7030A0"/>
+                <w:szCs w:val="20"/>
+              </w:rPr>
+              <w:t>UseCase</w:t>
+            </w:r>
+            <w:proofErr w:type="spellEnd"/>
+            <w:r>
+              <w:rPr>
+                <w:rFonts w:ascii="Times New Roman" w:hAnsi="Times New Roman" w:cs="Times New Roman"/>
+                <w:color w:val="7030A0"/>
+                <w:szCs w:val="20"/>
+              </w:rPr>
+              <w:t xml:space="preserve"> Diagram</w:t>
             </w:r>
           </w:p>
         </w:tc>
@@ -12397,7 +12620,25 @@
                 <w:color w:val="7030A0"/>
                 <w:szCs w:val="20"/>
               </w:rPr>
-              <w:t>BU Assignment Rules Maint: Successfully Add New Assignment Rule</w:t>
+              <w:t xml:space="preserve">BU Assignment Rules </w:t>
+            </w:r>
+            <w:proofErr w:type="spellStart"/>
+            <w:r>
+              <w:rPr>
+                <w:rFonts w:ascii="Times New Roman" w:hAnsi="Times New Roman" w:cs="Times New Roman"/>
+                <w:color w:val="7030A0"/>
+                <w:szCs w:val="20"/>
+              </w:rPr>
+              <w:t>Maint</w:t>
+            </w:r>
+            <w:proofErr w:type="spellEnd"/>
+            <w:r>
+              <w:rPr>
+                <w:rFonts w:ascii="Times New Roman" w:hAnsi="Times New Roman" w:cs="Times New Roman"/>
+                <w:color w:val="7030A0"/>
+                <w:szCs w:val="20"/>
+              </w:rPr>
+              <w:t>: Successfully Add New Assignment Rule</w:t>
             </w:r>
           </w:p>
         </w:tc>
@@ -12627,7 +12868,25 @@
                 <w:color w:val="7030A0"/>
                 <w:szCs w:val="20"/>
               </w:rPr>
-              <w:t>BU Assignment Rules MaintUseCase: Modify Rule</w:t>
+              <w:t xml:space="preserve">BU Assignment Rules </w:t>
+            </w:r>
+            <w:proofErr w:type="spellStart"/>
+            <w:r>
+              <w:rPr>
+                <w:rFonts w:ascii="Times New Roman" w:hAnsi="Times New Roman" w:cs="Times New Roman"/>
+                <w:color w:val="7030A0"/>
+                <w:szCs w:val="20"/>
+              </w:rPr>
+              <w:t>MaintUseCase</w:t>
+            </w:r>
+            <w:proofErr w:type="spellEnd"/>
+            <w:r>
+              <w:rPr>
+                <w:rFonts w:ascii="Times New Roman" w:hAnsi="Times New Roman" w:cs="Times New Roman"/>
+                <w:color w:val="7030A0"/>
+                <w:szCs w:val="20"/>
+              </w:rPr>
+              <w:t>: Modify Rule</w:t>
             </w:r>
           </w:p>
         </w:tc>
@@ -12857,7 +13116,25 @@
                 <w:color w:val="7030A0"/>
                 <w:szCs w:val="20"/>
               </w:rPr>
-              <w:t>BU Assignment Rules MaintUseCase - Review Assignment Rules</w:t>
+              <w:t xml:space="preserve">BU Assignment Rules </w:t>
+            </w:r>
+            <w:proofErr w:type="spellStart"/>
+            <w:r>
+              <w:rPr>
+                <w:rFonts w:ascii="Times New Roman" w:hAnsi="Times New Roman" w:cs="Times New Roman"/>
+                <w:color w:val="7030A0"/>
+                <w:szCs w:val="20"/>
+              </w:rPr>
+              <w:t>MaintUseCase</w:t>
+            </w:r>
+            <w:proofErr w:type="spellEnd"/>
+            <w:r>
+              <w:rPr>
+                <w:rFonts w:ascii="Times New Roman" w:hAnsi="Times New Roman" w:cs="Times New Roman"/>
+                <w:color w:val="7030A0"/>
+                <w:szCs w:val="20"/>
+              </w:rPr>
+              <w:t xml:space="preserve"> - Review Assignment Rules</w:t>
             </w:r>
           </w:p>
         </w:tc>
@@ -13087,7 +13364,25 @@
                 <w:color w:val="7030A0"/>
                 <w:szCs w:val="20"/>
               </w:rPr>
-              <w:t>BU Assignment Rules MaintUseCase: Inactivate Last Rule for a BU</w:t>
+              <w:t xml:space="preserve">BU Assignment Rules </w:t>
+            </w:r>
+            <w:proofErr w:type="spellStart"/>
+            <w:r>
+              <w:rPr>
+                <w:rFonts w:ascii="Times New Roman" w:hAnsi="Times New Roman" w:cs="Times New Roman"/>
+                <w:color w:val="7030A0"/>
+                <w:szCs w:val="20"/>
+              </w:rPr>
+              <w:t>MaintUseCase</w:t>
+            </w:r>
+            <w:proofErr w:type="spellEnd"/>
+            <w:r>
+              <w:rPr>
+                <w:rFonts w:ascii="Times New Roman" w:hAnsi="Times New Roman" w:cs="Times New Roman"/>
+                <w:color w:val="7030A0"/>
+                <w:szCs w:val="20"/>
+              </w:rPr>
+              <w:t>: Inactivate Last Rule for a BU</w:t>
             </w:r>
           </w:p>
         </w:tc>
@@ -13317,7 +13612,43 @@
                 <w:color w:val="7030A0"/>
                 <w:szCs w:val="20"/>
               </w:rPr>
-              <w:t>BU AssignRules Maint UI Mockups</w:t>
+              <w:t xml:space="preserve">BU </w:t>
+            </w:r>
+            <w:proofErr w:type="spellStart"/>
+            <w:r>
+              <w:rPr>
+                <w:rFonts w:ascii="Times New Roman" w:hAnsi="Times New Roman" w:cs="Times New Roman"/>
+                <w:color w:val="7030A0"/>
+                <w:szCs w:val="20"/>
+              </w:rPr>
+              <w:t>AssignRules</w:t>
+            </w:r>
+            <w:proofErr w:type="spellEnd"/>
+            <w:r>
+              <w:rPr>
+                <w:rFonts w:ascii="Times New Roman" w:hAnsi="Times New Roman" w:cs="Times New Roman"/>
+                <w:color w:val="7030A0"/>
+                <w:szCs w:val="20"/>
+              </w:rPr>
+              <w:t xml:space="preserve"> </w:t>
+            </w:r>
+            <w:proofErr w:type="spellStart"/>
+            <w:r>
+              <w:rPr>
+                <w:rFonts w:ascii="Times New Roman" w:hAnsi="Times New Roman" w:cs="Times New Roman"/>
+                <w:color w:val="7030A0"/>
+                <w:szCs w:val="20"/>
+              </w:rPr>
+              <w:t>Maint</w:t>
+            </w:r>
+            <w:proofErr w:type="spellEnd"/>
+            <w:r>
+              <w:rPr>
+                <w:rFonts w:ascii="Times New Roman" w:hAnsi="Times New Roman" w:cs="Times New Roman"/>
+                <w:color w:val="7030A0"/>
+                <w:szCs w:val="20"/>
+              </w:rPr>
+              <w:t xml:space="preserve"> UI Mockups</w:t>
             </w:r>
           </w:p>
         </w:tc>
@@ -13349,6 +13680,7 @@
                 <w:sz w:val="24"/>
               </w:rPr>
             </w:pPr>
+            <w:proofErr w:type="spellStart"/>
             <w:r>
               <w:rPr>
                 <w:rFonts w:ascii="Times New Roman" w:hAnsi="Times New Roman" w:cs="Times New Roman"/>
@@ -13357,6 +13689,7 @@
               </w:rPr>
               <w:t>ReadyForReview</w:t>
             </w:r>
+            <w:proofErr w:type="spellEnd"/>
           </w:p>
         </w:tc>
       </w:tr>
@@ -13547,7 +13880,43 @@
                 <w:color w:val="7030A0"/>
                 <w:szCs w:val="20"/>
               </w:rPr>
-              <w:t>BU Assignment Rules Maint TestCase: Add New Rule (Associated Job Class Does Not Exist) - Success</w:t>
+              <w:t xml:space="preserve">BU Assignment Rules </w:t>
+            </w:r>
+            <w:proofErr w:type="spellStart"/>
+            <w:r>
+              <w:rPr>
+                <w:rFonts w:ascii="Times New Roman" w:hAnsi="Times New Roman" w:cs="Times New Roman"/>
+                <w:color w:val="7030A0"/>
+                <w:szCs w:val="20"/>
+              </w:rPr>
+              <w:t>Maint</w:t>
+            </w:r>
+            <w:proofErr w:type="spellEnd"/>
+            <w:r>
+              <w:rPr>
+                <w:rFonts w:ascii="Times New Roman" w:hAnsi="Times New Roman" w:cs="Times New Roman"/>
+                <w:color w:val="7030A0"/>
+                <w:szCs w:val="20"/>
+              </w:rPr>
+              <w:t xml:space="preserve"> </w:t>
+            </w:r>
+            <w:proofErr w:type="spellStart"/>
+            <w:r>
+              <w:rPr>
+                <w:rFonts w:ascii="Times New Roman" w:hAnsi="Times New Roman" w:cs="Times New Roman"/>
+                <w:color w:val="7030A0"/>
+                <w:szCs w:val="20"/>
+              </w:rPr>
+              <w:t>TestCase</w:t>
+            </w:r>
+            <w:proofErr w:type="spellEnd"/>
+            <w:r>
+              <w:rPr>
+                <w:rFonts w:ascii="Times New Roman" w:hAnsi="Times New Roman" w:cs="Times New Roman"/>
+                <w:color w:val="7030A0"/>
+                <w:szCs w:val="20"/>
+              </w:rPr>
+              <w:t>: Add New Rule (Associated Job Class Does Not Exist) - Success</w:t>
             </w:r>
           </w:p>
         </w:tc>
@@ -13579,6 +13948,7 @@
                 <w:sz w:val="24"/>
               </w:rPr>
             </w:pPr>
+            <w:proofErr w:type="spellStart"/>
             <w:r>
               <w:rPr>
                 <w:rFonts w:ascii="Times New Roman" w:hAnsi="Times New Roman" w:cs="Times New Roman"/>
@@ -13587,6 +13957,7 @@
               </w:rPr>
               <w:t>ReadyForReview</w:t>
             </w:r>
+            <w:proofErr w:type="spellEnd"/>
           </w:p>
         </w:tc>
       </w:tr>
@@ -13777,7 +14148,43 @@
                 <w:color w:val="7030A0"/>
                 <w:szCs w:val="20"/>
               </w:rPr>
-              <w:t>BU Assignment Rules Maint TestCase: Modify Rule - Success</w:t>
+              <w:t xml:space="preserve">BU Assignment Rules </w:t>
+            </w:r>
+            <w:proofErr w:type="spellStart"/>
+            <w:r>
+              <w:rPr>
+                <w:rFonts w:ascii="Times New Roman" w:hAnsi="Times New Roman" w:cs="Times New Roman"/>
+                <w:color w:val="7030A0"/>
+                <w:szCs w:val="20"/>
+              </w:rPr>
+              <w:t>Maint</w:t>
+            </w:r>
+            <w:proofErr w:type="spellEnd"/>
+            <w:r>
+              <w:rPr>
+                <w:rFonts w:ascii="Times New Roman" w:hAnsi="Times New Roman" w:cs="Times New Roman"/>
+                <w:color w:val="7030A0"/>
+                <w:szCs w:val="20"/>
+              </w:rPr>
+              <w:t xml:space="preserve"> </w:t>
+            </w:r>
+            <w:proofErr w:type="spellStart"/>
+            <w:r>
+              <w:rPr>
+                <w:rFonts w:ascii="Times New Roman" w:hAnsi="Times New Roman" w:cs="Times New Roman"/>
+                <w:color w:val="7030A0"/>
+                <w:szCs w:val="20"/>
+              </w:rPr>
+              <w:t>TestCase</w:t>
+            </w:r>
+            <w:proofErr w:type="spellEnd"/>
+            <w:r>
+              <w:rPr>
+                <w:rFonts w:ascii="Times New Roman" w:hAnsi="Times New Roman" w:cs="Times New Roman"/>
+                <w:color w:val="7030A0"/>
+                <w:szCs w:val="20"/>
+              </w:rPr>
+              <w:t>: Modify Rule - Success</w:t>
             </w:r>
           </w:p>
         </w:tc>
@@ -13809,6 +14216,7 @@
                 <w:sz w:val="24"/>
               </w:rPr>
             </w:pPr>
+            <w:proofErr w:type="spellStart"/>
             <w:r>
               <w:rPr>
                 <w:rFonts w:ascii="Times New Roman" w:hAnsi="Times New Roman" w:cs="Times New Roman"/>
@@ -13817,6 +14225,7 @@
               </w:rPr>
               <w:t>ReadyForReview</w:t>
             </w:r>
+            <w:proofErr w:type="spellEnd"/>
           </w:p>
         </w:tc>
       </w:tr>
@@ -14007,7 +14416,43 @@
                 <w:color w:val="7030A0"/>
                 <w:szCs w:val="20"/>
               </w:rPr>
-              <w:t>BU Assignment Rules Maint TestCase: Add New Rule (Associated Job Class Does Not Exist) - Error Condition</w:t>
+              <w:t xml:space="preserve">BU Assignment Rules </w:t>
+            </w:r>
+            <w:proofErr w:type="spellStart"/>
+            <w:r>
+              <w:rPr>
+                <w:rFonts w:ascii="Times New Roman" w:hAnsi="Times New Roman" w:cs="Times New Roman"/>
+                <w:color w:val="7030A0"/>
+                <w:szCs w:val="20"/>
+              </w:rPr>
+              <w:t>Maint</w:t>
+            </w:r>
+            <w:proofErr w:type="spellEnd"/>
+            <w:r>
+              <w:rPr>
+                <w:rFonts w:ascii="Times New Roman" w:hAnsi="Times New Roman" w:cs="Times New Roman"/>
+                <w:color w:val="7030A0"/>
+                <w:szCs w:val="20"/>
+              </w:rPr>
+              <w:t xml:space="preserve"> </w:t>
+            </w:r>
+            <w:proofErr w:type="spellStart"/>
+            <w:r>
+              <w:rPr>
+                <w:rFonts w:ascii="Times New Roman" w:hAnsi="Times New Roman" w:cs="Times New Roman"/>
+                <w:color w:val="7030A0"/>
+                <w:szCs w:val="20"/>
+              </w:rPr>
+              <w:t>TestCase</w:t>
+            </w:r>
+            <w:proofErr w:type="spellEnd"/>
+            <w:r>
+              <w:rPr>
+                <w:rFonts w:ascii="Times New Roman" w:hAnsi="Times New Roman" w:cs="Times New Roman"/>
+                <w:color w:val="7030A0"/>
+                <w:szCs w:val="20"/>
+              </w:rPr>
+              <w:t>: Add New Rule (Associated Job Class Does Not Exist) - Error Condition</w:t>
             </w:r>
           </w:p>
         </w:tc>
@@ -14039,6 +14484,7 @@
                 <w:sz w:val="24"/>
               </w:rPr>
             </w:pPr>
+            <w:proofErr w:type="spellStart"/>
             <w:r>
               <w:rPr>
                 <w:rFonts w:ascii="Times New Roman" w:hAnsi="Times New Roman" w:cs="Times New Roman"/>
@@ -14047,6 +14493,7 @@
               </w:rPr>
               <w:t>ReadyForReview</w:t>
             </w:r>
+            <w:proofErr w:type="spellEnd"/>
           </w:p>
         </w:tc>
       </w:tr>
@@ -14237,7 +14684,43 @@
                 <w:color w:val="7030A0"/>
                 <w:szCs w:val="20"/>
               </w:rPr>
-              <w:t>BU Assignment Rules Maint TestCase: Modify Rule - Error Condition</w:t>
+              <w:t xml:space="preserve">BU Assignment Rules </w:t>
+            </w:r>
+            <w:proofErr w:type="spellStart"/>
+            <w:r>
+              <w:rPr>
+                <w:rFonts w:ascii="Times New Roman" w:hAnsi="Times New Roman" w:cs="Times New Roman"/>
+                <w:color w:val="7030A0"/>
+                <w:szCs w:val="20"/>
+              </w:rPr>
+              <w:t>Maint</w:t>
+            </w:r>
+            <w:proofErr w:type="spellEnd"/>
+            <w:r>
+              <w:rPr>
+                <w:rFonts w:ascii="Times New Roman" w:hAnsi="Times New Roman" w:cs="Times New Roman"/>
+                <w:color w:val="7030A0"/>
+                <w:szCs w:val="20"/>
+              </w:rPr>
+              <w:t xml:space="preserve"> </w:t>
+            </w:r>
+            <w:proofErr w:type="spellStart"/>
+            <w:r>
+              <w:rPr>
+                <w:rFonts w:ascii="Times New Roman" w:hAnsi="Times New Roman" w:cs="Times New Roman"/>
+                <w:color w:val="7030A0"/>
+                <w:szCs w:val="20"/>
+              </w:rPr>
+              <w:t>TestCase</w:t>
+            </w:r>
+            <w:proofErr w:type="spellEnd"/>
+            <w:r>
+              <w:rPr>
+                <w:rFonts w:ascii="Times New Roman" w:hAnsi="Times New Roman" w:cs="Times New Roman"/>
+                <w:color w:val="7030A0"/>
+                <w:szCs w:val="20"/>
+              </w:rPr>
+              <w:t>: Modify Rule - Error Condition</w:t>
             </w:r>
           </w:p>
         </w:tc>
@@ -14269,6 +14752,7 @@
                 <w:sz w:val="24"/>
               </w:rPr>
             </w:pPr>
+            <w:proofErr w:type="spellStart"/>
             <w:r>
               <w:rPr>
                 <w:rFonts w:ascii="Times New Roman" w:hAnsi="Times New Roman" w:cs="Times New Roman"/>
@@ -14277,6 +14761,7 @@
               </w:rPr>
               <w:t>ReadyForReview</w:t>
             </w:r>
+            <w:proofErr w:type="spellEnd"/>
           </w:p>
         </w:tc>
       </w:tr>
@@ -14361,6 +14846,7 @@
                 <w:sz w:val="24"/>
               </w:rPr>
             </w:pPr>
+            <w:proofErr w:type="spellStart"/>
             <w:r>
               <w:rPr>
                 <w:rFonts w:ascii="Times New Roman" w:hAnsi="Times New Roman" w:cs="Times New Roman"/>
@@ -14369,6 +14855,7 @@
               </w:rPr>
               <w:t>BizReqID</w:t>
             </w:r>
+            <w:proofErr w:type="spellEnd"/>
           </w:p>
         </w:tc>
         <w:tc>
@@ -16322,16 +16809,7 @@
           <w:sz w:val="22"/>
           <w:szCs w:val="22"/>
         </w:rPr>
-        <w:t xml:space="preserve">Detailed requirements tend to be extensive. Give careful consideration to your </w:t>
-      </w:r>
-      <w:r>
-        <w:rPr>
-          <w:rFonts w:ascii="Times New Roman" w:hAnsi="Times New Roman" w:cs="Times New Roman"/>
-          <w:color w:val="000000"/>
-          <w:sz w:val="22"/>
-          <w:szCs w:val="22"/>
-        </w:rPr>
-        <w:t>organization scheme.  Some examples of organization schemes are described below:</w:t>
+        <w:t>Detailed requirements tend to be extensive. Give careful consideration to your organization scheme.  Some examples of organization schemes are described below:</w:t>
       </w:r>
     </w:p>
     <w:p>
@@ -16389,16 +16867,7 @@
           <w:sz w:val="22"/>
           <w:szCs w:val="22"/>
         </w:rPr>
-        <w:t>Some systems behave quite differently depending on the mode of operation. For example, a control system may have different sets of functions depending on its mo</w:t>
-      </w:r>
-      <w:r>
-        <w:rPr>
-          <w:rFonts w:ascii="Times New Roman" w:hAnsi="Times New Roman" w:cs="Times New Roman"/>
-          <w:color w:val="000000"/>
-          <w:sz w:val="22"/>
-          <w:szCs w:val="22"/>
-        </w:rPr>
-        <w:t xml:space="preserve">de: training, normal, or emergency. </w:t>
+        <w:t xml:space="preserve">Some systems behave quite differently depending on the mode of operation. For example, a control system may have different sets of functions depending on its mode: training, normal, or emergency. </w:t>
       </w:r>
     </w:p>
     <w:p>
@@ -16456,16 +16925,7 @@
           <w:sz w:val="22"/>
           <w:szCs w:val="22"/>
         </w:rPr>
-        <w:t>Some systems provide different sets of functions to different classes of users. For example, an elevator control system presents different capabilities to passengers, maintenance workers, and fire fighters</w:t>
-      </w:r>
-      <w:r>
-        <w:rPr>
-          <w:rFonts w:ascii="Times New Roman" w:hAnsi="Times New Roman" w:cs="Times New Roman"/>
-          <w:color w:val="000000"/>
-          <w:sz w:val="22"/>
-          <w:szCs w:val="22"/>
-        </w:rPr>
-        <w:t xml:space="preserve">. </w:t>
+        <w:t xml:space="preserve">Some systems provide different sets of functions to different classes of users. For example, an elevator control system presents different capabilities to passengers, maintenance workers, and fire fighters. </w:t>
       </w:r>
     </w:p>
     <w:p>
@@ -16523,16 +16983,7 @@
           <w:sz w:val="22"/>
           <w:szCs w:val="22"/>
         </w:rPr>
-        <w:t>Objects are real-world entities that have a counterpart within the system. For example, in a patient monitoring system, objects include patients, sensors, nurses, rooms, physicians, medicines, etc. Associated with each object is a set of attr</w:t>
-      </w:r>
-      <w:r>
-        <w:rPr>
-          <w:rFonts w:ascii="Times New Roman" w:hAnsi="Times New Roman" w:cs="Times New Roman"/>
-          <w:color w:val="000000"/>
-          <w:sz w:val="22"/>
-          <w:szCs w:val="22"/>
-        </w:rPr>
-        <w:t>ibutes (of that object) and functions (performed by that object). These functions are also called services, methods, or processes. Note that sets of objects may share attributes and services. These are grouped together as classes.</w:t>
+        <w:t>Objects are real-world entities that have a counterpart within the system. For example, in a patient monitoring system, objects include patients, sensors, nurses, rooms, physicians, medicines, etc. Associated with each object is a set of attributes (of that object) and functions (performed by that object). These functions are also called services, methods, or processes. Note that sets of objects may share attributes and services. These are grouped together as classes.</w:t>
       </w:r>
     </w:p>
     <w:p>
@@ -16590,34 +17041,7 @@
           <w:sz w:val="22"/>
           <w:szCs w:val="22"/>
         </w:rPr>
-        <w:t>A feature is a</w:t>
-      </w:r>
-      <w:r>
-        <w:rPr>
-          <w:rFonts w:ascii="Times New Roman" w:hAnsi="Times New Roman" w:cs="Times New Roman"/>
-          <w:color w:val="000000"/>
-          <w:sz w:val="22"/>
-          <w:szCs w:val="22"/>
-        </w:rPr>
-        <w:t>n externally desired service by the system that may require a sequence of inputs to affect the desired result. For example, in a telephone system, features include local call, call forwarding, and conference call. Each feature is generally described in a s</w:t>
-      </w:r>
-      <w:r>
-        <w:rPr>
-          <w:rFonts w:ascii="Times New Roman" w:hAnsi="Times New Roman" w:cs="Times New Roman"/>
-          <w:color w:val="000000"/>
-          <w:sz w:val="22"/>
-          <w:szCs w:val="22"/>
-        </w:rPr>
-        <w:t>equence of stimulus-response pairs, and may include validity checks on inputs, exact sequencing of operations, responses to abnormal situations, including error handling and recovery, effects of parameters, relationships of inputs to outputs, including inp</w:t>
-      </w:r>
-      <w:r>
-        <w:rPr>
-          <w:rFonts w:ascii="Times New Roman" w:hAnsi="Times New Roman" w:cs="Times New Roman"/>
-          <w:color w:val="000000"/>
-          <w:sz w:val="22"/>
-          <w:szCs w:val="22"/>
-        </w:rPr>
-        <w:t>ut/output sequences and formulas for input to output.</w:t>
+        <w:t>A feature is an externally desired service by the system that may require a sequence of inputs to affect the desired result. For example, in a telephone system, features include local call, call forwarding, and conference call. Each feature is generally described in a sequence of stimulus-response pairs, and may include validity checks on inputs, exact sequencing of operations, responses to abnormal situations, including error handling and recovery, effects of parameters, relationships of inputs to outputs, including input/output sequences and formulas for input to output.</w:t>
       </w:r>
     </w:p>
     <w:p>
@@ -16675,16 +17099,7 @@
           <w:sz w:val="22"/>
           <w:szCs w:val="22"/>
         </w:rPr>
-        <w:t>Some systems can be best organized by describing their functions in terms of stimuli. For example, the functions of an automatic aircraft landing system may be organized into sections for lo</w:t>
-      </w:r>
-      <w:r>
-        <w:rPr>
-          <w:rFonts w:ascii="Times New Roman" w:hAnsi="Times New Roman" w:cs="Times New Roman"/>
-          <w:color w:val="000000"/>
-          <w:sz w:val="22"/>
-          <w:szCs w:val="22"/>
-        </w:rPr>
-        <w:t xml:space="preserve">ss of power, wind shear, sudden change in roll, vertical velocity excessive, etc. </w:t>
+        <w:t xml:space="preserve">Some systems can be best organized by describing their functions in terms of stimuli. For example, the functions of an automatic aircraft landing system may be organized into sections for loss of power, wind shear, sudden change in roll, vertical velocity excessive, etc. </w:t>
       </w:r>
     </w:p>
     <w:p>
@@ -16742,16 +17157,7 @@
           <w:sz w:val="22"/>
           <w:szCs w:val="22"/>
         </w:rPr>
-        <w:t>Some systems can be best organized by describing all the functions in support of the generation of a response. For example, the functions of a personnel system m</w:t>
-      </w:r>
-      <w:r>
-        <w:rPr>
-          <w:rFonts w:ascii="Times New Roman" w:hAnsi="Times New Roman" w:cs="Times New Roman"/>
-          <w:color w:val="000000"/>
-          <w:sz w:val="22"/>
-          <w:szCs w:val="22"/>
-        </w:rPr>
-        <w:t xml:space="preserve">ay be organized into sections corresponding to all functions associated with generating paychecks, all functions associated with generating a current list of employees, etc. </w:t>
+        <w:t xml:space="preserve">Some systems can be best organized by describing all the functions in support of the generation of a response. For example, the functions of a personnel system may be organized into sections corresponding to all functions associated with generating paychecks, all functions associated with generating a current list of employees, etc. </w:t>
       </w:r>
     </w:p>
     <w:p>
@@ -16809,25 +17215,7 @@
           <w:sz w:val="22"/>
           <w:szCs w:val="22"/>
         </w:rPr>
-        <w:t>When none of the above organizational schemes prove helpf</w:t>
-      </w:r>
-      <w:r>
-        <w:rPr>
-          <w:rFonts w:ascii="Times New Roman" w:hAnsi="Times New Roman" w:cs="Times New Roman"/>
-          <w:color w:val="000000"/>
-          <w:sz w:val="22"/>
-          <w:szCs w:val="22"/>
-        </w:rPr>
-        <w:t>ul, the overall functionality can be organized into a hierarchy of functions organized by common inputs, common outputs, or common internal data access. Data flow diagrams and data dictionaries can be used to show the relationships between and among the fu</w:t>
-      </w:r>
-      <w:r>
-        <w:rPr>
-          <w:rFonts w:ascii="Times New Roman" w:hAnsi="Times New Roman" w:cs="Times New Roman"/>
-          <w:color w:val="000000"/>
-          <w:sz w:val="22"/>
-          <w:szCs w:val="22"/>
-        </w:rPr>
-        <w:t>nctions and data.</w:t>
+        <w:t>When none of the above organizational schemes prove helpful, the overall functionality can be organized into a hierarchy of functions organized by common inputs, common outputs, or common internal data access. Data flow diagrams and data dictionaries can be used to show the relationships between and among the functions and data.</w:t>
       </w:r>
     </w:p>
     <w:p>
@@ -16885,16 +17273,7 @@
           <w:sz w:val="22"/>
           <w:szCs w:val="22"/>
         </w:rPr>
-        <w:t>Whenever a new Requirements Specification is contemplated, more than one of the organizational techniques given above may be appropriate. In such cases, organize the specific requirements for multiple hierarchies tailored to the specific needs of the syste</w:t>
-      </w:r>
-      <w:r>
-        <w:rPr>
-          <w:rFonts w:ascii="Times New Roman" w:hAnsi="Times New Roman" w:cs="Times New Roman"/>
-          <w:color w:val="000000"/>
-          <w:sz w:val="22"/>
-          <w:szCs w:val="22"/>
-        </w:rPr>
-        <w:t xml:space="preserve">m under specification. </w:t>
+        <w:t xml:space="preserve">Whenever a new Requirements Specification is contemplated, more than one of the organizational techniques given above may be appropriate. In such cases, organize the specific requirements for multiple hierarchies tailored to the specific needs of the system under specification. </w:t>
       </w:r>
     </w:p>
     <w:p>
@@ -16924,25 +17303,7 @@
           <w:sz w:val="22"/>
           <w:szCs w:val="22"/>
         </w:rPr>
-        <w:t>There are many notations, methods, and automated support tools available to aid in the documentation of requirements. For the most part, their usefulness is a function of organization. For example, when organizing by mode, finite st</w:t>
-      </w:r>
-      <w:r>
-        <w:rPr>
-          <w:rFonts w:ascii="Times New Roman" w:hAnsi="Times New Roman" w:cs="Times New Roman"/>
-          <w:color w:val="000000"/>
-          <w:sz w:val="22"/>
-          <w:szCs w:val="22"/>
-        </w:rPr>
-        <w:t>ate machines or state charts may prove helpful; when organizing by object, object-oriented analysis may prove helpful; when organizing by feature, stimulus-response sequences may prove helpful; and when organizing by functional hierarchy, data flow diagram</w:t>
-      </w:r>
-      <w:r>
-        <w:rPr>
-          <w:rFonts w:ascii="Times New Roman" w:hAnsi="Times New Roman" w:cs="Times New Roman"/>
-          <w:color w:val="000000"/>
-          <w:sz w:val="22"/>
-          <w:szCs w:val="22"/>
-        </w:rPr>
-        <w:t>s and data dictionaries may prove helpful.</w:t>
+        <w:t>There are many notations, methods, and automated support tools available to aid in the documentation of requirements. For the most part, their usefulness is a function of organization. For example, when organizing by mode, finite state machines or state charts may prove helpful; when organizing by object, object-oriented analysis may prove helpful; when organizing by feature, stimulus-response sequences may prove helpful; and when organizing by functional hierarchy, data flow diagrams and data dictionaries may prove helpful.</w:t>
       </w:r>
     </w:p>
     <w:sectPr>
@@ -16962,7 +17323,7 @@
 </file>
 
 <file path=word/endnotes.xml><?xml version="1.0" encoding="utf-8"?>
-<w:endnotes xmlns:wpc="http://schemas.microsoft.com/office/word/2010/wordprocessingCanvas" xmlns:cx="http://schemas.microsoft.com/office/drawing/2014/chartex" xmlns:cx1="http://schemas.microsoft.com/office/drawing/2015/9/8/chartex" xmlns:cx2="http://schemas.microsoft.com/office/drawing/2015/10/21/chartex" xmlns:cx3="http://schemas.microsoft.com/office/drawing/2016/5/9/chartex" xmlns:cx4="http://schemas.microsoft.com/office/drawing/2016/5/10/chartex" xmlns:cx5="http://schemas.microsoft.com/office/drawing/2016/5/11/chartex" xmlns:cx6="http://schemas.microsoft.com/office/drawing/2016/5/12/chartex" xmlns:cx7="http://schemas.microsoft.com/office/drawing/2016/5/13/chartex" xmlns:cx8="http://schemas.microsoft.com/office/drawing/2016/5/14/chartex" xmlns:mc="http://schemas.openxmlformats.org/markup-compatibility/2006" xmlns:aink="http://schemas.microsoft.com/office/drawing/2016/ink" xmlns:am3d="http://schemas.microsoft.com/office/drawing/2017/model3d" xmlns:o="urn:schemas-microsoft-com:office:office" xmlns:r="http://schemas.openxmlformats.org/officeDocument/2006/relationships" xmlns:m="http://schemas.openxmlformats.org/officeDocument/2006/math" xmlns:v="urn:schemas-microsoft-com:vml" xmlns:wp14="http://schemas.microsoft.com/office/word/2010/wordprocessingDrawing" xmlns:wp="http://schemas.openxmlformats.org/drawingml/2006/wordprocessingDrawing" xmlns:w10="urn:schemas-microsoft-com:office:word" xmlns:w="http://schemas.openxmlformats.org/wordprocessingml/2006/main" xmlns:w14="http://schemas.microsoft.com/office/word/2010/wordml" xmlns:w15="http://schemas.microsoft.com/office/word/2012/wordml" xmlns:w16cex="http://schemas.microsoft.com/office/word/2018/wordml/cex" xmlns:w16cid="http://schemas.microsoft.com/office/word/2016/wordml/cid" xmlns:w16="http://schemas.microsoft.com/office/word/2018/wordml" xmlns:w16se="http://schemas.microsoft.com/office/word/2015/wordml/symex" xmlns:wpg="http://schemas.microsoft.com/office/word/2010/wordprocessingGroup" xmlns:wpi="http://schemas.microsoft.com/office/word/2010/wordprocessingInk" xmlns:wne="http://schemas.microsoft.com/office/word/2006/wordml" xmlns:wps="http://schemas.microsoft.com/office/word/2010/wordprocessingShape" mc:Ignorable="w14 w15 w16se w16cid w16 w16cex wp14">
+<w:endnotes xmlns:wpc="http://schemas.microsoft.com/office/word/2010/wordprocessingCanvas" xmlns:cx="http://schemas.microsoft.com/office/drawing/2014/chartex" xmlns:cx1="http://schemas.microsoft.com/office/drawing/2015/9/8/chartex" xmlns:cx2="http://schemas.microsoft.com/office/drawing/2015/10/21/chartex" xmlns:cx3="http://schemas.microsoft.com/office/drawing/2016/5/9/chartex" xmlns:cx4="http://schemas.microsoft.com/office/drawing/2016/5/10/chartex" xmlns:cx5="http://schemas.microsoft.com/office/drawing/2016/5/11/chartex" xmlns:cx6="http://schemas.microsoft.com/office/drawing/2016/5/12/chartex" xmlns:cx7="http://schemas.microsoft.com/office/drawing/2016/5/13/chartex" xmlns:cx8="http://schemas.microsoft.com/office/drawing/2016/5/14/chartex" xmlns:mc="http://schemas.openxmlformats.org/markup-compatibility/2006" xmlns:aink="http://schemas.microsoft.com/office/drawing/2016/ink" xmlns:am3d="http://schemas.microsoft.com/office/drawing/2017/model3d" xmlns:o="urn:schemas-microsoft-com:office:office" xmlns:oel="http://schemas.microsoft.com/office/2019/extlst" xmlns:r="http://schemas.openxmlformats.org/officeDocument/2006/relationships" xmlns:m="http://schemas.openxmlformats.org/officeDocument/2006/math" xmlns:v="urn:schemas-microsoft-com:vml" xmlns:wp14="http://schemas.microsoft.com/office/word/2010/wordprocessingDrawing" xmlns:wp="http://schemas.openxmlformats.org/drawingml/2006/wordprocessingDrawing" xmlns:w10="urn:schemas-microsoft-com:office:word" xmlns:w="http://schemas.openxmlformats.org/wordprocessingml/2006/main" xmlns:w14="http://schemas.microsoft.com/office/word/2010/wordml" xmlns:w15="http://schemas.microsoft.com/office/word/2012/wordml" xmlns:w16cex="http://schemas.microsoft.com/office/word/2018/wordml/cex" xmlns:w16cid="http://schemas.microsoft.com/office/word/2016/wordml/cid" xmlns:w16="http://schemas.microsoft.com/office/word/2018/wordml" xmlns:w16sdtdh="http://schemas.microsoft.com/office/word/2020/wordml/sdtdatahash" xmlns:w16se="http://schemas.microsoft.com/office/word/2015/wordml/symex" xmlns:wpg="http://schemas.microsoft.com/office/word/2010/wordprocessingGroup" xmlns:wpi="http://schemas.microsoft.com/office/word/2010/wordprocessingInk" xmlns:wne="http://schemas.microsoft.com/office/word/2006/wordml" xmlns:wps="http://schemas.microsoft.com/office/word/2010/wordprocessingShape" mc:Ignorable="w14 w15 w16se w16cid w16 w16cex w16sdtdh wp14">
   <w:endnote w:type="separator" w:id="-1">
     <w:p>
       <w:pPr>
@@ -16989,7 +17350,7 @@
 </file>
 
 <file path=word/footer1.xml><?xml version="1.0" encoding="utf-8"?>
-<w:ftr xmlns:wpc="http://schemas.microsoft.com/office/word/2010/wordprocessingCanvas" xmlns:cx="http://schemas.microsoft.com/office/drawing/2014/chartex" xmlns:cx1="http://schemas.microsoft.com/office/drawing/2015/9/8/chartex" xmlns:cx2="http://schemas.microsoft.com/office/drawing/2015/10/21/chartex" xmlns:cx3="http://schemas.microsoft.com/office/drawing/2016/5/9/chartex" xmlns:cx4="http://schemas.microsoft.com/office/drawing/2016/5/10/chartex" xmlns:cx5="http://schemas.microsoft.com/office/drawing/2016/5/11/chartex" xmlns:cx6="http://schemas.microsoft.com/office/drawing/2016/5/12/chartex" xmlns:cx7="http://schemas.microsoft.com/office/drawing/2016/5/13/chartex" xmlns:cx8="http://schemas.microsoft.com/office/drawing/2016/5/14/chartex" xmlns:mc="http://schemas.openxmlformats.org/markup-compatibility/2006" xmlns:aink="http://schemas.microsoft.com/office/drawing/2016/ink" xmlns:am3d="http://schemas.microsoft.com/office/drawing/2017/model3d" xmlns:o="urn:schemas-microsoft-com:office:office" xmlns:r="http://schemas.openxmlformats.org/officeDocument/2006/relationships" xmlns:m="http://schemas.openxmlformats.org/officeDocument/2006/math" xmlns:v="urn:schemas-microsoft-com:vml" xmlns:wp14="http://schemas.microsoft.com/office/word/2010/wordprocessingDrawing" xmlns:wp="http://schemas.openxmlformats.org/drawingml/2006/wordprocessingDrawing" xmlns:w10="urn:schemas-microsoft-com:office:word" xmlns:w="http://schemas.openxmlformats.org/wordprocessingml/2006/main" xmlns:w14="http://schemas.microsoft.com/office/word/2010/wordml" xmlns:w15="http://schemas.microsoft.com/office/word/2012/wordml" xmlns:w16cex="http://schemas.microsoft.com/office/word/2018/wordml/cex" xmlns:w16cid="http://schemas.microsoft.com/office/word/2016/wordml/cid" xmlns:w16="http://schemas.microsoft.com/office/word/2018/wordml" xmlns:w16se="http://schemas.microsoft.com/office/word/2015/wordml/symex" xmlns:wpg="http://schemas.microsoft.com/office/word/2010/wordprocessingGroup" xmlns:wpi="http://schemas.microsoft.com/office/word/2010/wordprocessingInk" xmlns:wne="http://schemas.microsoft.com/office/word/2006/wordml" xmlns:wps="http://schemas.microsoft.com/office/word/2010/wordprocessingShape" mc:Ignorable="w14 w15 w16se w16cid w16 w16cex wp14">
+<w:ftr xmlns:wpc="http://schemas.microsoft.com/office/word/2010/wordprocessingCanvas" xmlns:cx="http://schemas.microsoft.com/office/drawing/2014/chartex" xmlns:cx1="http://schemas.microsoft.com/office/drawing/2015/9/8/chartex" xmlns:cx2="http://schemas.microsoft.com/office/drawing/2015/10/21/chartex" xmlns:cx3="http://schemas.microsoft.com/office/drawing/2016/5/9/chartex" xmlns:cx4="http://schemas.microsoft.com/office/drawing/2016/5/10/chartex" xmlns:cx5="http://schemas.microsoft.com/office/drawing/2016/5/11/chartex" xmlns:cx6="http://schemas.microsoft.com/office/drawing/2016/5/12/chartex" xmlns:cx7="http://schemas.microsoft.com/office/drawing/2016/5/13/chartex" xmlns:cx8="http://schemas.microsoft.com/office/drawing/2016/5/14/chartex" xmlns:mc="http://schemas.openxmlformats.org/markup-compatibility/2006" xmlns:aink="http://schemas.microsoft.com/office/drawing/2016/ink" xmlns:am3d="http://schemas.microsoft.com/office/drawing/2017/model3d" xmlns:o="urn:schemas-microsoft-com:office:office" xmlns:oel="http://schemas.microsoft.com/office/2019/extlst" xmlns:r="http://schemas.openxmlformats.org/officeDocument/2006/relationships" xmlns:m="http://schemas.openxmlformats.org/officeDocument/2006/math" xmlns:v="urn:schemas-microsoft-com:vml" xmlns:wp14="http://schemas.microsoft.com/office/word/2010/wordprocessingDrawing" xmlns:wp="http://schemas.openxmlformats.org/drawingml/2006/wordprocessingDrawing" xmlns:w10="urn:schemas-microsoft-com:office:word" xmlns:w="http://schemas.openxmlformats.org/wordprocessingml/2006/main" xmlns:w14="http://schemas.microsoft.com/office/word/2010/wordml" xmlns:w15="http://schemas.microsoft.com/office/word/2012/wordml" xmlns:w16cex="http://schemas.microsoft.com/office/word/2018/wordml/cex" xmlns:w16cid="http://schemas.microsoft.com/office/word/2016/wordml/cid" xmlns:w16="http://schemas.microsoft.com/office/word/2018/wordml" xmlns:w16sdtdh="http://schemas.microsoft.com/office/word/2020/wordml/sdtdatahash" xmlns:w16se="http://schemas.microsoft.com/office/word/2015/wordml/symex" xmlns:wpg="http://schemas.microsoft.com/office/word/2010/wordprocessingGroup" xmlns:wpi="http://schemas.microsoft.com/office/word/2010/wordprocessingInk" xmlns:wne="http://schemas.microsoft.com/office/word/2006/wordml" xmlns:wps="http://schemas.microsoft.com/office/word/2010/wordprocessingShape" mc:Ignorable="w14 w15 w16se w16cid w16 w16cex w16sdtdh wp14">
   <w:p>
     <w:pPr>
       <w:pStyle w:val="Footer"/>
@@ -17000,7 +17361,7 @@
 </file>
 
 <file path=word/footer2.xml><?xml version="1.0" encoding="utf-8"?>
-<w:ftr xmlns:wpc="http://schemas.microsoft.com/office/word/2010/wordprocessingCanvas" xmlns:cx="http://schemas.microsoft.com/office/drawing/2014/chartex" xmlns:cx1="http://schemas.microsoft.com/office/drawing/2015/9/8/chartex" xmlns:cx2="http://schemas.microsoft.com/office/drawing/2015/10/21/chartex" xmlns:cx3="http://schemas.microsoft.com/office/drawing/2016/5/9/chartex" xmlns:cx4="http://schemas.microsoft.com/office/drawing/2016/5/10/chartex" xmlns:cx5="http://schemas.microsoft.com/office/drawing/2016/5/11/chartex" xmlns:cx6="http://schemas.microsoft.com/office/drawing/2016/5/12/chartex" xmlns:cx7="http://schemas.microsoft.com/office/drawing/2016/5/13/chartex" xmlns:cx8="http://schemas.microsoft.com/office/drawing/2016/5/14/chartex" xmlns:mc="http://schemas.openxmlformats.org/markup-compatibility/2006" xmlns:aink="http://schemas.microsoft.com/office/drawing/2016/ink" xmlns:am3d="http://schemas.microsoft.com/office/drawing/2017/model3d" xmlns:o="urn:schemas-microsoft-com:office:office" xmlns:r="http://schemas.openxmlformats.org/officeDocument/2006/relationships" xmlns:m="http://schemas.openxmlformats.org/officeDocument/2006/math" xmlns:v="urn:schemas-microsoft-com:vml" xmlns:wp14="http://schemas.microsoft.com/office/word/2010/wordprocessingDrawing" xmlns:wp="http://schemas.openxmlformats.org/drawingml/2006/wordprocessingDrawing" xmlns:w10="urn:schemas-microsoft-com:office:word" xmlns:w="http://schemas.openxmlformats.org/wordprocessingml/2006/main" xmlns:w14="http://schemas.microsoft.com/office/word/2010/wordml" xmlns:w15="http://schemas.microsoft.com/office/word/2012/wordml" xmlns:w16cex="http://schemas.microsoft.com/office/word/2018/wordml/cex" xmlns:w16cid="http://schemas.microsoft.com/office/word/2016/wordml/cid" xmlns:w16="http://schemas.microsoft.com/office/word/2018/wordml" xmlns:w16se="http://schemas.microsoft.com/office/word/2015/wordml/symex" xmlns:wpg="http://schemas.microsoft.com/office/word/2010/wordprocessingGroup" xmlns:wpi="http://schemas.microsoft.com/office/word/2010/wordprocessingInk" xmlns:wne="http://schemas.microsoft.com/office/word/2006/wordml" xmlns:wps="http://schemas.microsoft.com/office/word/2010/wordprocessingShape" mc:Ignorable="w14 w15 w16se w16cid w16 w16cex wp14">
+<w:ftr xmlns:wpc="http://schemas.microsoft.com/office/word/2010/wordprocessingCanvas" xmlns:cx="http://schemas.microsoft.com/office/drawing/2014/chartex" xmlns:cx1="http://schemas.microsoft.com/office/drawing/2015/9/8/chartex" xmlns:cx2="http://schemas.microsoft.com/office/drawing/2015/10/21/chartex" xmlns:cx3="http://schemas.microsoft.com/office/drawing/2016/5/9/chartex" xmlns:cx4="http://schemas.microsoft.com/office/drawing/2016/5/10/chartex" xmlns:cx5="http://schemas.microsoft.com/office/drawing/2016/5/11/chartex" xmlns:cx6="http://schemas.microsoft.com/office/drawing/2016/5/12/chartex" xmlns:cx7="http://schemas.microsoft.com/office/drawing/2016/5/13/chartex" xmlns:cx8="http://schemas.microsoft.com/office/drawing/2016/5/14/chartex" xmlns:mc="http://schemas.openxmlformats.org/markup-compatibility/2006" xmlns:aink="http://schemas.microsoft.com/office/drawing/2016/ink" xmlns:am3d="http://schemas.microsoft.com/office/drawing/2017/model3d" xmlns:o="urn:schemas-microsoft-com:office:office" xmlns:oel="http://schemas.microsoft.com/office/2019/extlst" xmlns:r="http://schemas.openxmlformats.org/officeDocument/2006/relationships" xmlns:m="http://schemas.openxmlformats.org/officeDocument/2006/math" xmlns:v="urn:schemas-microsoft-com:vml" xmlns:wp14="http://schemas.microsoft.com/office/word/2010/wordprocessingDrawing" xmlns:wp="http://schemas.openxmlformats.org/drawingml/2006/wordprocessingDrawing" xmlns:w10="urn:schemas-microsoft-com:office:word" xmlns:w="http://schemas.openxmlformats.org/wordprocessingml/2006/main" xmlns:w14="http://schemas.microsoft.com/office/word/2010/wordml" xmlns:w15="http://schemas.microsoft.com/office/word/2012/wordml" xmlns:w16cex="http://schemas.microsoft.com/office/word/2018/wordml/cex" xmlns:w16cid="http://schemas.microsoft.com/office/word/2016/wordml/cid" xmlns:w16="http://schemas.microsoft.com/office/word/2018/wordml" xmlns:w16sdtdh="http://schemas.microsoft.com/office/word/2020/wordml/sdtdatahash" xmlns:w16se="http://schemas.microsoft.com/office/word/2015/wordml/symex" xmlns:wpg="http://schemas.microsoft.com/office/word/2010/wordprocessingGroup" xmlns:wpi="http://schemas.microsoft.com/office/word/2010/wordprocessingInk" xmlns:wne="http://schemas.microsoft.com/office/word/2006/wordml" xmlns:wps="http://schemas.microsoft.com/office/word/2010/wordprocessingShape" mc:Ignorable="w14 w15 w16se w16cid w16 w16cex w16sdtdh wp14">
   <w:p>
     <w:pPr>
       <w:pBdr>
@@ -17072,14 +17433,7 @@
         <w:sz w:val="18"/>
         <w:szCs w:val="18"/>
       </w:rPr>
-      <w:t xml:space="preserve"> o</w:t>
-    </w:r>
-    <w:r>
-      <w:rPr>
-        <w:sz w:val="18"/>
-        <w:szCs w:val="18"/>
-      </w:rPr>
-      <w:t xml:space="preserve">f  </w:t>
+      <w:t xml:space="preserve"> of  </w:t>
     </w:r>
     <w:r>
       <w:rPr>
@@ -17122,7 +17476,7 @@
 </file>
 
 <file path=word/footer3.xml><?xml version="1.0" encoding="utf-8"?>
-<w:ftr xmlns:wpc="http://schemas.microsoft.com/office/word/2010/wordprocessingCanvas" xmlns:cx="http://schemas.microsoft.com/office/drawing/2014/chartex" xmlns:cx1="http://schemas.microsoft.com/office/drawing/2015/9/8/chartex" xmlns:cx2="http://schemas.microsoft.com/office/drawing/2015/10/21/chartex" xmlns:cx3="http://schemas.microsoft.com/office/drawing/2016/5/9/chartex" xmlns:cx4="http://schemas.microsoft.com/office/drawing/2016/5/10/chartex" xmlns:cx5="http://schemas.microsoft.com/office/drawing/2016/5/11/chartex" xmlns:cx6="http://schemas.microsoft.com/office/drawing/2016/5/12/chartex" xmlns:cx7="http://schemas.microsoft.com/office/drawing/2016/5/13/chartex" xmlns:cx8="http://schemas.microsoft.com/office/drawing/2016/5/14/chartex" xmlns:mc="http://schemas.openxmlformats.org/markup-compatibility/2006" xmlns:aink="http://schemas.microsoft.com/office/drawing/2016/ink" xmlns:am3d="http://schemas.microsoft.com/office/drawing/2017/model3d" xmlns:o="urn:schemas-microsoft-com:office:office" xmlns:r="http://schemas.openxmlformats.org/officeDocument/2006/relationships" xmlns:m="http://schemas.openxmlformats.org/officeDocument/2006/math" xmlns:v="urn:schemas-microsoft-com:vml" xmlns:wp14="http://schemas.microsoft.com/office/word/2010/wordprocessingDrawing" xmlns:wp="http://schemas.openxmlformats.org/drawingml/2006/wordprocessingDrawing" xmlns:w10="urn:schemas-microsoft-com:office:word" xmlns:w="http://schemas.openxmlformats.org/wordprocessingml/2006/main" xmlns:w14="http://schemas.microsoft.com/office/word/2010/wordml" xmlns:w15="http://schemas.microsoft.com/office/word/2012/wordml" xmlns:w16cex="http://schemas.microsoft.com/office/word/2018/wordml/cex" xmlns:w16cid="http://schemas.microsoft.com/office/word/2016/wordml/cid" xmlns:w16="http://schemas.microsoft.com/office/word/2018/wordml" xmlns:w16se="http://schemas.microsoft.com/office/word/2015/wordml/symex" xmlns:wpg="http://schemas.microsoft.com/office/word/2010/wordprocessingGroup" xmlns:wpi="http://schemas.microsoft.com/office/word/2010/wordprocessingInk" xmlns:wne="http://schemas.microsoft.com/office/word/2006/wordml" xmlns:wps="http://schemas.microsoft.com/office/word/2010/wordprocessingShape" mc:Ignorable="w14 w15 w16se w16cid w16 w16cex wp14">
+<w:ftr xmlns:wpc="http://schemas.microsoft.com/office/word/2010/wordprocessingCanvas" xmlns:cx="http://schemas.microsoft.com/office/drawing/2014/chartex" xmlns:cx1="http://schemas.microsoft.com/office/drawing/2015/9/8/chartex" xmlns:cx2="http://schemas.microsoft.com/office/drawing/2015/10/21/chartex" xmlns:cx3="http://schemas.microsoft.com/office/drawing/2016/5/9/chartex" xmlns:cx4="http://schemas.microsoft.com/office/drawing/2016/5/10/chartex" xmlns:cx5="http://schemas.microsoft.com/office/drawing/2016/5/11/chartex" xmlns:cx6="http://schemas.microsoft.com/office/drawing/2016/5/12/chartex" xmlns:cx7="http://schemas.microsoft.com/office/drawing/2016/5/13/chartex" xmlns:cx8="http://schemas.microsoft.com/office/drawing/2016/5/14/chartex" xmlns:mc="http://schemas.openxmlformats.org/markup-compatibility/2006" xmlns:aink="http://schemas.microsoft.com/office/drawing/2016/ink" xmlns:am3d="http://schemas.microsoft.com/office/drawing/2017/model3d" xmlns:o="urn:schemas-microsoft-com:office:office" xmlns:oel="http://schemas.microsoft.com/office/2019/extlst" xmlns:r="http://schemas.openxmlformats.org/officeDocument/2006/relationships" xmlns:m="http://schemas.openxmlformats.org/officeDocument/2006/math" xmlns:v="urn:schemas-microsoft-com:vml" xmlns:wp14="http://schemas.microsoft.com/office/word/2010/wordprocessingDrawing" xmlns:wp="http://schemas.openxmlformats.org/drawingml/2006/wordprocessingDrawing" xmlns:w10="urn:schemas-microsoft-com:office:word" xmlns:w="http://schemas.openxmlformats.org/wordprocessingml/2006/main" xmlns:w14="http://schemas.microsoft.com/office/word/2010/wordml" xmlns:w15="http://schemas.microsoft.com/office/word/2012/wordml" xmlns:w16cex="http://schemas.microsoft.com/office/word/2018/wordml/cex" xmlns:w16cid="http://schemas.microsoft.com/office/word/2016/wordml/cid" xmlns:w16="http://schemas.microsoft.com/office/word/2018/wordml" xmlns:w16sdtdh="http://schemas.microsoft.com/office/word/2020/wordml/sdtdatahash" xmlns:w16se="http://schemas.microsoft.com/office/word/2015/wordml/symex" xmlns:wpg="http://schemas.microsoft.com/office/word/2010/wordprocessingGroup" xmlns:wpi="http://schemas.microsoft.com/office/word/2010/wordprocessingInk" xmlns:wne="http://schemas.microsoft.com/office/word/2006/wordml" xmlns:wps="http://schemas.microsoft.com/office/word/2010/wordprocessingShape" mc:Ignorable="w14 w15 w16se w16cid w16 w16cex w16sdtdh wp14">
   <w:p>
     <w:pPr>
       <w:pStyle w:val="Footer"/>
@@ -17133,7 +17487,7 @@
 </file>
 
 <file path=word/footnotes.xml><?xml version="1.0" encoding="utf-8"?>
-<w:footnotes xmlns:wpc="http://schemas.microsoft.com/office/word/2010/wordprocessingCanvas" xmlns:cx="http://schemas.microsoft.com/office/drawing/2014/chartex" xmlns:cx1="http://schemas.microsoft.com/office/drawing/2015/9/8/chartex" xmlns:cx2="http://schemas.microsoft.com/office/drawing/2015/10/21/chartex" xmlns:cx3="http://schemas.microsoft.com/office/drawing/2016/5/9/chartex" xmlns:cx4="http://schemas.microsoft.com/office/drawing/2016/5/10/chartex" xmlns:cx5="http://schemas.microsoft.com/office/drawing/2016/5/11/chartex" xmlns:cx6="http://schemas.microsoft.com/office/drawing/2016/5/12/chartex" xmlns:cx7="http://schemas.microsoft.com/office/drawing/2016/5/13/chartex" xmlns:cx8="http://schemas.microsoft.com/office/drawing/2016/5/14/chartex" xmlns:mc="http://schemas.openxmlformats.org/markup-compatibility/2006" xmlns:aink="http://schemas.microsoft.com/office/drawing/2016/ink" xmlns:am3d="http://schemas.microsoft.com/office/drawing/2017/model3d" xmlns:o="urn:schemas-microsoft-com:office:office" xmlns:r="http://schemas.openxmlformats.org/officeDocument/2006/relationships" xmlns:m="http://schemas.openxmlformats.org/officeDocument/2006/math" xmlns:v="urn:schemas-microsoft-com:vml" xmlns:wp14="http://schemas.microsoft.com/office/word/2010/wordprocessingDrawing" xmlns:wp="http://schemas.openxmlformats.org/drawingml/2006/wordprocessingDrawing" xmlns:w10="urn:schemas-microsoft-com:office:word" xmlns:w="http://schemas.openxmlformats.org/wordprocessingml/2006/main" xmlns:w14="http://schemas.microsoft.com/office/word/2010/wordml" xmlns:w15="http://schemas.microsoft.com/office/word/2012/wordml" xmlns:w16cex="http://schemas.microsoft.com/office/word/2018/wordml/cex" xmlns:w16cid="http://schemas.microsoft.com/office/word/2016/wordml/cid" xmlns:w16="http://schemas.microsoft.com/office/word/2018/wordml" xmlns:w16se="http://schemas.microsoft.com/office/word/2015/wordml/symex" xmlns:wpg="http://schemas.microsoft.com/office/word/2010/wordprocessingGroup" xmlns:wpi="http://schemas.microsoft.com/office/word/2010/wordprocessingInk" xmlns:wne="http://schemas.microsoft.com/office/word/2006/wordml" xmlns:wps="http://schemas.microsoft.com/office/word/2010/wordprocessingShape" mc:Ignorable="w14 w15 w16se w16cid w16 w16cex wp14">
+<w:footnotes xmlns:wpc="http://schemas.microsoft.com/office/word/2010/wordprocessingCanvas" xmlns:cx="http://schemas.microsoft.com/office/drawing/2014/chartex" xmlns:cx1="http://schemas.microsoft.com/office/drawing/2015/9/8/chartex" xmlns:cx2="http://schemas.microsoft.com/office/drawing/2015/10/21/chartex" xmlns:cx3="http://schemas.microsoft.com/office/drawing/2016/5/9/chartex" xmlns:cx4="http://schemas.microsoft.com/office/drawing/2016/5/10/chartex" xmlns:cx5="http://schemas.microsoft.com/office/drawing/2016/5/11/chartex" xmlns:cx6="http://schemas.microsoft.com/office/drawing/2016/5/12/chartex" xmlns:cx7="http://schemas.microsoft.com/office/drawing/2016/5/13/chartex" xmlns:cx8="http://schemas.microsoft.com/office/drawing/2016/5/14/chartex" xmlns:mc="http://schemas.openxmlformats.org/markup-compatibility/2006" xmlns:aink="http://schemas.microsoft.com/office/drawing/2016/ink" xmlns:am3d="http://schemas.microsoft.com/office/drawing/2017/model3d" xmlns:o="urn:schemas-microsoft-com:office:office" xmlns:oel="http://schemas.microsoft.com/office/2019/extlst" xmlns:r="http://schemas.openxmlformats.org/officeDocument/2006/relationships" xmlns:m="http://schemas.openxmlformats.org/officeDocument/2006/math" xmlns:v="urn:schemas-microsoft-com:vml" xmlns:wp14="http://schemas.microsoft.com/office/word/2010/wordprocessingDrawing" xmlns:wp="http://schemas.openxmlformats.org/drawingml/2006/wordprocessingDrawing" xmlns:w10="urn:schemas-microsoft-com:office:word" xmlns:w="http://schemas.openxmlformats.org/wordprocessingml/2006/main" xmlns:w14="http://schemas.microsoft.com/office/word/2010/wordml" xmlns:w15="http://schemas.microsoft.com/office/word/2012/wordml" xmlns:w16cex="http://schemas.microsoft.com/office/word/2018/wordml/cex" xmlns:w16cid="http://schemas.microsoft.com/office/word/2016/wordml/cid" xmlns:w16="http://schemas.microsoft.com/office/word/2018/wordml" xmlns:w16sdtdh="http://schemas.microsoft.com/office/word/2020/wordml/sdtdatahash" xmlns:w16se="http://schemas.microsoft.com/office/word/2015/wordml/symex" xmlns:wpg="http://schemas.microsoft.com/office/word/2010/wordprocessingGroup" xmlns:wpi="http://schemas.microsoft.com/office/word/2010/wordprocessingInk" xmlns:wne="http://schemas.microsoft.com/office/word/2006/wordml" xmlns:wps="http://schemas.microsoft.com/office/word/2010/wordprocessingShape" mc:Ignorable="w14 w15 w16se w16cid w16 w16cex w16sdtdh wp14">
   <w:footnote w:type="separator" w:id="-1">
     <w:p>
       <w:pPr>
@@ -17160,7 +17514,7 @@
 </file>
 
 <file path=word/header1.xml><?xml version="1.0" encoding="utf-8"?>
-<w:hdr xmlns:wpc="http://schemas.microsoft.com/office/word/2010/wordprocessingCanvas" xmlns:cx="http://schemas.microsoft.com/office/drawing/2014/chartex" xmlns:cx1="http://schemas.microsoft.com/office/drawing/2015/9/8/chartex" xmlns:cx2="http://schemas.microsoft.com/office/drawing/2015/10/21/chartex" xmlns:cx3="http://schemas.microsoft.com/office/drawing/2016/5/9/chartex" xmlns:cx4="http://schemas.microsoft.com/office/drawing/2016/5/10/chartex" xmlns:cx5="http://schemas.microsoft.com/office/drawing/2016/5/11/chartex" xmlns:cx6="http://schemas.microsoft.com/office/drawing/2016/5/12/chartex" xmlns:cx7="http://schemas.microsoft.com/office/drawing/2016/5/13/chartex" xmlns:cx8="http://schemas.microsoft.com/office/drawing/2016/5/14/chartex" xmlns:mc="http://schemas.openxmlformats.org/markup-compatibility/2006" xmlns:aink="http://schemas.microsoft.com/office/drawing/2016/ink" xmlns:am3d="http://schemas.microsoft.com/office/drawing/2017/model3d" xmlns:o="urn:schemas-microsoft-com:office:office" xmlns:r="http://schemas.openxmlformats.org/officeDocument/2006/relationships" xmlns:m="http://schemas.openxmlformats.org/officeDocument/2006/math" xmlns:v="urn:schemas-microsoft-com:vml" xmlns:wp14="http://schemas.microsoft.com/office/word/2010/wordprocessingDrawing" xmlns:wp="http://schemas.openxmlformats.org/drawingml/2006/wordprocessingDrawing" xmlns:w10="urn:schemas-microsoft-com:office:word" xmlns:w="http://schemas.openxmlformats.org/wordprocessingml/2006/main" xmlns:w14="http://schemas.microsoft.com/office/word/2010/wordml" xmlns:w15="http://schemas.microsoft.com/office/word/2012/wordml" xmlns:w16cex="http://schemas.microsoft.com/office/word/2018/wordml/cex" xmlns:w16cid="http://schemas.microsoft.com/office/word/2016/wordml/cid" xmlns:w16="http://schemas.microsoft.com/office/word/2018/wordml" xmlns:w16se="http://schemas.microsoft.com/office/word/2015/wordml/symex" xmlns:wpg="http://schemas.microsoft.com/office/word/2010/wordprocessingGroup" xmlns:wpi="http://schemas.microsoft.com/office/word/2010/wordprocessingInk" xmlns:wne="http://schemas.microsoft.com/office/word/2006/wordml" xmlns:wps="http://schemas.microsoft.com/office/word/2010/wordprocessingShape" mc:Ignorable="w14 w15 w16se w16cid w16 w16cex wp14">
+<w:hdr xmlns:wpc="http://schemas.microsoft.com/office/word/2010/wordprocessingCanvas" xmlns:cx="http://schemas.microsoft.com/office/drawing/2014/chartex" xmlns:cx1="http://schemas.microsoft.com/office/drawing/2015/9/8/chartex" xmlns:cx2="http://schemas.microsoft.com/office/drawing/2015/10/21/chartex" xmlns:cx3="http://schemas.microsoft.com/office/drawing/2016/5/9/chartex" xmlns:cx4="http://schemas.microsoft.com/office/drawing/2016/5/10/chartex" xmlns:cx5="http://schemas.microsoft.com/office/drawing/2016/5/11/chartex" xmlns:cx6="http://schemas.microsoft.com/office/drawing/2016/5/12/chartex" xmlns:cx7="http://schemas.microsoft.com/office/drawing/2016/5/13/chartex" xmlns:cx8="http://schemas.microsoft.com/office/drawing/2016/5/14/chartex" xmlns:mc="http://schemas.openxmlformats.org/markup-compatibility/2006" xmlns:aink="http://schemas.microsoft.com/office/drawing/2016/ink" xmlns:am3d="http://schemas.microsoft.com/office/drawing/2017/model3d" xmlns:o="urn:schemas-microsoft-com:office:office" xmlns:oel="http://schemas.microsoft.com/office/2019/extlst" xmlns:r="http://schemas.openxmlformats.org/officeDocument/2006/relationships" xmlns:m="http://schemas.openxmlformats.org/officeDocument/2006/math" xmlns:v="urn:schemas-microsoft-com:vml" xmlns:wp14="http://schemas.microsoft.com/office/word/2010/wordprocessingDrawing" xmlns:wp="http://schemas.openxmlformats.org/drawingml/2006/wordprocessingDrawing" xmlns:w10="urn:schemas-microsoft-com:office:word" xmlns:w="http://schemas.openxmlformats.org/wordprocessingml/2006/main" xmlns:w14="http://schemas.microsoft.com/office/word/2010/wordml" xmlns:w15="http://schemas.microsoft.com/office/word/2012/wordml" xmlns:w16cex="http://schemas.microsoft.com/office/word/2018/wordml/cex" xmlns:w16cid="http://schemas.microsoft.com/office/word/2016/wordml/cid" xmlns:w16="http://schemas.microsoft.com/office/word/2018/wordml" xmlns:w16sdtdh="http://schemas.microsoft.com/office/word/2020/wordml/sdtdatahash" xmlns:w16se="http://schemas.microsoft.com/office/word/2015/wordml/symex" xmlns:wpg="http://schemas.microsoft.com/office/word/2010/wordprocessingGroup" xmlns:wpi="http://schemas.microsoft.com/office/word/2010/wordprocessingInk" xmlns:wne="http://schemas.microsoft.com/office/word/2006/wordml" xmlns:wps="http://schemas.microsoft.com/office/word/2010/wordprocessingShape" mc:Ignorable="w14 w15 w16se w16cid w16 w16cex w16sdtdh wp14">
   <w:p>
     <w:pPr>
       <w:ind w:left="0" w:hanging="2"/>
@@ -17170,7 +17524,7 @@
 </file>
 
 <file path=word/header2.xml><?xml version="1.0" encoding="utf-8"?>
-<w:hdr xmlns:wpc="http://schemas.microsoft.com/office/word/2010/wordprocessingCanvas" xmlns:cx="http://schemas.microsoft.com/office/drawing/2014/chartex" xmlns:cx1="http://schemas.microsoft.com/office/drawing/2015/9/8/chartex" xmlns:cx2="http://schemas.microsoft.com/office/drawing/2015/10/21/chartex" xmlns:cx3="http://schemas.microsoft.com/office/drawing/2016/5/9/chartex" xmlns:cx4="http://schemas.microsoft.com/office/drawing/2016/5/10/chartex" xmlns:cx5="http://schemas.microsoft.com/office/drawing/2016/5/11/chartex" xmlns:cx6="http://schemas.microsoft.com/office/drawing/2016/5/12/chartex" xmlns:cx7="http://schemas.microsoft.com/office/drawing/2016/5/13/chartex" xmlns:cx8="http://schemas.microsoft.com/office/drawing/2016/5/14/chartex" xmlns:mc="http://schemas.openxmlformats.org/markup-compatibility/2006" xmlns:aink="http://schemas.microsoft.com/office/drawing/2016/ink" xmlns:am3d="http://schemas.microsoft.com/office/drawing/2017/model3d" xmlns:o="urn:schemas-microsoft-com:office:office" xmlns:r="http://schemas.openxmlformats.org/officeDocument/2006/relationships" xmlns:m="http://schemas.openxmlformats.org/officeDocument/2006/math" xmlns:v="urn:schemas-microsoft-com:vml" xmlns:wp14="http://schemas.microsoft.com/office/word/2010/wordprocessingDrawing" xmlns:wp="http://schemas.openxmlformats.org/drawingml/2006/wordprocessingDrawing" xmlns:w10="urn:schemas-microsoft-com:office:word" xmlns:w="http://schemas.openxmlformats.org/wordprocessingml/2006/main" xmlns:w14="http://schemas.microsoft.com/office/word/2010/wordml" xmlns:w15="http://schemas.microsoft.com/office/word/2012/wordml" xmlns:w16cex="http://schemas.microsoft.com/office/word/2018/wordml/cex" xmlns:w16cid="http://schemas.microsoft.com/office/word/2016/wordml/cid" xmlns:w16="http://schemas.microsoft.com/office/word/2018/wordml" xmlns:w16se="http://schemas.microsoft.com/office/word/2015/wordml/symex" xmlns:wpg="http://schemas.microsoft.com/office/word/2010/wordprocessingGroup" xmlns:wpi="http://schemas.microsoft.com/office/word/2010/wordprocessingInk" xmlns:wne="http://schemas.microsoft.com/office/word/2006/wordml" xmlns:wps="http://schemas.microsoft.com/office/word/2010/wordprocessingShape" mc:Ignorable="w14 w15 w16se w16cid w16 w16cex wp14">
+<w:hdr xmlns:wpc="http://schemas.microsoft.com/office/word/2010/wordprocessingCanvas" xmlns:cx="http://schemas.microsoft.com/office/drawing/2014/chartex" xmlns:cx1="http://schemas.microsoft.com/office/drawing/2015/9/8/chartex" xmlns:cx2="http://schemas.microsoft.com/office/drawing/2015/10/21/chartex" xmlns:cx3="http://schemas.microsoft.com/office/drawing/2016/5/9/chartex" xmlns:cx4="http://schemas.microsoft.com/office/drawing/2016/5/10/chartex" xmlns:cx5="http://schemas.microsoft.com/office/drawing/2016/5/11/chartex" xmlns:cx6="http://schemas.microsoft.com/office/drawing/2016/5/12/chartex" xmlns:cx7="http://schemas.microsoft.com/office/drawing/2016/5/13/chartex" xmlns:cx8="http://schemas.microsoft.com/office/drawing/2016/5/14/chartex" xmlns:mc="http://schemas.openxmlformats.org/markup-compatibility/2006" xmlns:aink="http://schemas.microsoft.com/office/drawing/2016/ink" xmlns:am3d="http://schemas.microsoft.com/office/drawing/2017/model3d" xmlns:o="urn:schemas-microsoft-com:office:office" xmlns:oel="http://schemas.microsoft.com/office/2019/extlst" xmlns:r="http://schemas.openxmlformats.org/officeDocument/2006/relationships" xmlns:m="http://schemas.openxmlformats.org/officeDocument/2006/math" xmlns:v="urn:schemas-microsoft-com:vml" xmlns:wp14="http://schemas.microsoft.com/office/word/2010/wordprocessingDrawing" xmlns:wp="http://schemas.openxmlformats.org/drawingml/2006/wordprocessingDrawing" xmlns:w10="urn:schemas-microsoft-com:office:word" xmlns:w="http://schemas.openxmlformats.org/wordprocessingml/2006/main" xmlns:w14="http://schemas.microsoft.com/office/word/2010/wordml" xmlns:w15="http://schemas.microsoft.com/office/word/2012/wordml" xmlns:w16cex="http://schemas.microsoft.com/office/word/2018/wordml/cex" xmlns:w16cid="http://schemas.microsoft.com/office/word/2016/wordml/cid" xmlns:w16="http://schemas.microsoft.com/office/word/2018/wordml" xmlns:w16sdtdh="http://schemas.microsoft.com/office/word/2020/wordml/sdtdatahash" xmlns:w16se="http://schemas.microsoft.com/office/word/2015/wordml/symex" xmlns:wpg="http://schemas.microsoft.com/office/word/2010/wordprocessingGroup" xmlns:wpi="http://schemas.microsoft.com/office/word/2010/wordprocessingInk" xmlns:wne="http://schemas.microsoft.com/office/word/2006/wordml" xmlns:wps="http://schemas.microsoft.com/office/word/2010/wordprocessingShape" mc:Ignorable="w14 w15 w16se w16cid w16 w16cex w16sdtdh wp14">
   <w:p>
     <w:pPr>
       <w:ind w:left="0" w:hanging="2"/>
@@ -17188,7 +17542,7 @@
 </file>
 
 <file path=word/header3.xml><?xml version="1.0" encoding="utf-8"?>
-<w:hdr xmlns:wpc="http://schemas.microsoft.com/office/word/2010/wordprocessingCanvas" xmlns:cx="http://schemas.microsoft.com/office/drawing/2014/chartex" xmlns:cx1="http://schemas.microsoft.com/office/drawing/2015/9/8/chartex" xmlns:cx2="http://schemas.microsoft.com/office/drawing/2015/10/21/chartex" xmlns:cx3="http://schemas.microsoft.com/office/drawing/2016/5/9/chartex" xmlns:cx4="http://schemas.microsoft.com/office/drawing/2016/5/10/chartex" xmlns:cx5="http://schemas.microsoft.com/office/drawing/2016/5/11/chartex" xmlns:cx6="http://schemas.microsoft.com/office/drawing/2016/5/12/chartex" xmlns:cx7="http://schemas.microsoft.com/office/drawing/2016/5/13/chartex" xmlns:cx8="http://schemas.microsoft.com/office/drawing/2016/5/14/chartex" xmlns:mc="http://schemas.openxmlformats.org/markup-compatibility/2006" xmlns:aink="http://schemas.microsoft.com/office/drawing/2016/ink" xmlns:am3d="http://schemas.microsoft.com/office/drawing/2017/model3d" xmlns:o="urn:schemas-microsoft-com:office:office" xmlns:r="http://schemas.openxmlformats.org/officeDocument/2006/relationships" xmlns:m="http://schemas.openxmlformats.org/officeDocument/2006/math" xmlns:v="urn:schemas-microsoft-com:vml" xmlns:wp14="http://schemas.microsoft.com/office/word/2010/wordprocessingDrawing" xmlns:wp="http://schemas.openxmlformats.org/drawingml/2006/wordprocessingDrawing" xmlns:w10="urn:schemas-microsoft-com:office:word" xmlns:w="http://schemas.openxmlformats.org/wordprocessingml/2006/main" xmlns:w14="http://schemas.microsoft.com/office/word/2010/wordml" xmlns:w15="http://schemas.microsoft.com/office/word/2012/wordml" xmlns:w16cex="http://schemas.microsoft.com/office/word/2018/wordml/cex" xmlns:w16cid="http://schemas.microsoft.com/office/word/2016/wordml/cid" xmlns:w16="http://schemas.microsoft.com/office/word/2018/wordml" xmlns:w16se="http://schemas.microsoft.com/office/word/2015/wordml/symex" xmlns:wpg="http://schemas.microsoft.com/office/word/2010/wordprocessingGroup" xmlns:wpi="http://schemas.microsoft.com/office/word/2010/wordprocessingInk" xmlns:wne="http://schemas.microsoft.com/office/word/2006/wordml" xmlns:wps="http://schemas.microsoft.com/office/word/2010/wordprocessingShape" mc:Ignorable="w14 w15 w16se w16cid w16 w16cex wp14">
+<w:hdr xmlns:wpc="http://schemas.microsoft.com/office/word/2010/wordprocessingCanvas" xmlns:cx="http://schemas.microsoft.com/office/drawing/2014/chartex" xmlns:cx1="http://schemas.microsoft.com/office/drawing/2015/9/8/chartex" xmlns:cx2="http://schemas.microsoft.com/office/drawing/2015/10/21/chartex" xmlns:cx3="http://schemas.microsoft.com/office/drawing/2016/5/9/chartex" xmlns:cx4="http://schemas.microsoft.com/office/drawing/2016/5/10/chartex" xmlns:cx5="http://schemas.microsoft.com/office/drawing/2016/5/11/chartex" xmlns:cx6="http://schemas.microsoft.com/office/drawing/2016/5/12/chartex" xmlns:cx7="http://schemas.microsoft.com/office/drawing/2016/5/13/chartex" xmlns:cx8="http://schemas.microsoft.com/office/drawing/2016/5/14/chartex" xmlns:mc="http://schemas.openxmlformats.org/markup-compatibility/2006" xmlns:aink="http://schemas.microsoft.com/office/drawing/2016/ink" xmlns:am3d="http://schemas.microsoft.com/office/drawing/2017/model3d" xmlns:o="urn:schemas-microsoft-com:office:office" xmlns:oel="http://schemas.microsoft.com/office/2019/extlst" xmlns:r="http://schemas.openxmlformats.org/officeDocument/2006/relationships" xmlns:m="http://schemas.openxmlformats.org/officeDocument/2006/math" xmlns:v="urn:schemas-microsoft-com:vml" xmlns:wp14="http://schemas.microsoft.com/office/word/2010/wordprocessingDrawing" xmlns:wp="http://schemas.openxmlformats.org/drawingml/2006/wordprocessingDrawing" xmlns:w10="urn:schemas-microsoft-com:office:word" xmlns:w="http://schemas.openxmlformats.org/wordprocessingml/2006/main" xmlns:w14="http://schemas.microsoft.com/office/word/2010/wordml" xmlns:w15="http://schemas.microsoft.com/office/word/2012/wordml" xmlns:w16cex="http://schemas.microsoft.com/office/word/2018/wordml/cex" xmlns:w16cid="http://schemas.microsoft.com/office/word/2016/wordml/cid" xmlns:w16="http://schemas.microsoft.com/office/word/2018/wordml" xmlns:w16sdtdh="http://schemas.microsoft.com/office/word/2020/wordml/sdtdatahash" xmlns:w16se="http://schemas.microsoft.com/office/word/2015/wordml/symex" xmlns:wpg="http://schemas.microsoft.com/office/word/2010/wordprocessingGroup" xmlns:wpi="http://schemas.microsoft.com/office/word/2010/wordprocessingInk" xmlns:wne="http://schemas.microsoft.com/office/word/2006/wordml" xmlns:wps="http://schemas.microsoft.com/office/word/2010/wordprocessingShape" mc:Ignorable="w14 w15 w16se w16cid w16 w16cex w16sdtdh wp14">
   <w:p>
     <w:pPr>
       <w:ind w:left="0" w:hanging="2"/>
@@ -17198,7 +17552,7 @@
 </file>
 
 <file path=word/numbering.xml><?xml version="1.0" encoding="utf-8"?>
-<w:numbering xmlns:wpc="http://schemas.microsoft.com/office/word/2010/wordprocessingCanvas" xmlns:cx="http://schemas.microsoft.com/office/drawing/2014/chartex" xmlns:cx1="http://schemas.microsoft.com/office/drawing/2015/9/8/chartex" xmlns:cx2="http://schemas.microsoft.com/office/drawing/2015/10/21/chartex" xmlns:cx3="http://schemas.microsoft.com/office/drawing/2016/5/9/chartex" xmlns:cx4="http://schemas.microsoft.com/office/drawing/2016/5/10/chartex" xmlns:cx5="http://schemas.microsoft.com/office/drawing/2016/5/11/chartex" xmlns:cx6="http://schemas.microsoft.com/office/drawing/2016/5/12/chartex" xmlns:cx7="http://schemas.microsoft.com/office/drawing/2016/5/13/chartex" xmlns:cx8="http://schemas.microsoft.com/office/drawing/2016/5/14/chartex" xmlns:mc="http://schemas.openxmlformats.org/markup-compatibility/2006" xmlns:aink="http://schemas.microsoft.com/office/drawing/2016/ink" xmlns:am3d="http://schemas.microsoft.com/office/drawing/2017/model3d" xmlns:o="urn:schemas-microsoft-com:office:office" xmlns:r="http://schemas.openxmlformats.org/officeDocument/2006/relationships" xmlns:m="http://schemas.openxmlformats.org/officeDocument/2006/math" xmlns:v="urn:schemas-microsoft-com:vml" xmlns:wp14="http://schemas.microsoft.com/office/word/2010/wordprocessingDrawing" xmlns:wp="http://schemas.openxmlformats.org/drawingml/2006/wordprocessingDrawing" xmlns:w10="urn:schemas-microsoft-com:office:word" xmlns:w="http://schemas.openxmlformats.org/wordprocessingml/2006/main" xmlns:w14="http://schemas.microsoft.com/office/word/2010/wordml" xmlns:w15="http://schemas.microsoft.com/office/word/2012/wordml" xmlns:w16cex="http://schemas.microsoft.com/office/word/2018/wordml/cex" xmlns:w16cid="http://schemas.microsoft.com/office/word/2016/wordml/cid" xmlns:w16="http://schemas.microsoft.com/office/word/2018/wordml" xmlns:w16se="http://schemas.microsoft.com/office/word/2015/wordml/symex" xmlns:wpg="http://schemas.microsoft.com/office/word/2010/wordprocessingGroup" xmlns:wpi="http://schemas.microsoft.com/office/word/2010/wordprocessingInk" xmlns:wne="http://schemas.microsoft.com/office/word/2006/wordml" xmlns:wps="http://schemas.microsoft.com/office/word/2010/wordprocessingShape" mc:Ignorable="w14 w15 w16se w16cid w16 w16cex wp14">
+<w:numbering xmlns:wpc="http://schemas.microsoft.com/office/word/2010/wordprocessingCanvas" xmlns:cx="http://schemas.microsoft.com/office/drawing/2014/chartex" xmlns:cx1="http://schemas.microsoft.com/office/drawing/2015/9/8/chartex" xmlns:cx2="http://schemas.microsoft.com/office/drawing/2015/10/21/chartex" xmlns:cx3="http://schemas.microsoft.com/office/drawing/2016/5/9/chartex" xmlns:cx4="http://schemas.microsoft.com/office/drawing/2016/5/10/chartex" xmlns:cx5="http://schemas.microsoft.com/office/drawing/2016/5/11/chartex" xmlns:cx6="http://schemas.microsoft.com/office/drawing/2016/5/12/chartex" xmlns:cx7="http://schemas.microsoft.com/office/drawing/2016/5/13/chartex" xmlns:cx8="http://schemas.microsoft.com/office/drawing/2016/5/14/chartex" xmlns:mc="http://schemas.openxmlformats.org/markup-compatibility/2006" xmlns:aink="http://schemas.microsoft.com/office/drawing/2016/ink" xmlns:am3d="http://schemas.microsoft.com/office/drawing/2017/model3d" xmlns:o="urn:schemas-microsoft-com:office:office" xmlns:oel="http://schemas.microsoft.com/office/2019/extlst" xmlns:r="http://schemas.openxmlformats.org/officeDocument/2006/relationships" xmlns:m="http://schemas.openxmlformats.org/officeDocument/2006/math" xmlns:v="urn:schemas-microsoft-com:vml" xmlns:wp14="http://schemas.microsoft.com/office/word/2010/wordprocessingDrawing" xmlns:wp="http://schemas.openxmlformats.org/drawingml/2006/wordprocessingDrawing" xmlns:w10="urn:schemas-microsoft-com:office:word" xmlns:w="http://schemas.openxmlformats.org/wordprocessingml/2006/main" xmlns:w14="http://schemas.microsoft.com/office/word/2010/wordml" xmlns:w15="http://schemas.microsoft.com/office/word/2012/wordml" xmlns:w16cex="http://schemas.microsoft.com/office/word/2018/wordml/cex" xmlns:w16cid="http://schemas.microsoft.com/office/word/2016/wordml/cid" xmlns:w16="http://schemas.microsoft.com/office/word/2018/wordml" xmlns:w16sdtdh="http://schemas.microsoft.com/office/word/2020/wordml/sdtdatahash" xmlns:w16se="http://schemas.microsoft.com/office/word/2015/wordml/symex" xmlns:wpg="http://schemas.microsoft.com/office/word/2010/wordprocessingGroup" xmlns:wpi="http://schemas.microsoft.com/office/word/2010/wordprocessingInk" xmlns:wne="http://schemas.microsoft.com/office/word/2006/wordml" xmlns:wps="http://schemas.microsoft.com/office/word/2010/wordprocessingShape" mc:Ignorable="w14 w15 w16se w16cid w16 w16cex w16sdtdh wp14">
   <w:abstractNum w:abstractNumId="0" w15:restartNumberingAfterBreak="0">
     <w:nsid w:val="00847027"/>
     <w:multiLevelType w:val="multilevel"/>
@@ -18152,31 +18506,31 @@
       </w:pPr>
     </w:lvl>
   </w:abstractNum>
-  <w:num w:numId="1">
+  <w:num w:numId="1" w16cid:durableId="1395738179">
     <w:abstractNumId w:val="0"/>
   </w:num>
-  <w:num w:numId="2">
+  <w:num w:numId="2" w16cid:durableId="1627739270">
     <w:abstractNumId w:val="5"/>
   </w:num>
-  <w:num w:numId="3">
+  <w:num w:numId="3" w16cid:durableId="1235046059">
     <w:abstractNumId w:val="3"/>
   </w:num>
-  <w:num w:numId="4">
+  <w:num w:numId="4" w16cid:durableId="454983518">
     <w:abstractNumId w:val="6"/>
   </w:num>
-  <w:num w:numId="5">
+  <w:num w:numId="5" w16cid:durableId="1502550281">
     <w:abstractNumId w:val="7"/>
   </w:num>
-  <w:num w:numId="6">
+  <w:num w:numId="6" w16cid:durableId="239948310">
     <w:abstractNumId w:val="1"/>
   </w:num>
-  <w:num w:numId="7">
+  <w:num w:numId="7" w16cid:durableId="1330791999">
     <w:abstractNumId w:val="4"/>
   </w:num>
-  <w:num w:numId="8">
+  <w:num w:numId="8" w16cid:durableId="2095083057">
     <w:abstractNumId w:val="2"/>
   </w:num>
-  <w:num w:numId="9">
+  <w:num w:numId="9" w16cid:durableId="1190222809">
     <w:abstractNumId w:val="2"/>
     <w:lvlOverride w:ilvl="0">
       <w:startOverride w:val="1"/>
@@ -18210,7 +18564,7 @@
 </file>
 
 <file path=word/styles.xml><?xml version="1.0" encoding="utf-8"?>
-<w:styles xmlns:mc="http://schemas.openxmlformats.org/markup-compatibility/2006" xmlns:r="http://schemas.openxmlformats.org/officeDocument/2006/relationships" xmlns:w="http://schemas.openxmlformats.org/wordprocessingml/2006/main" xmlns:w14="http://schemas.microsoft.com/office/word/2010/wordml" xmlns:w15="http://schemas.microsoft.com/office/word/2012/wordml" xmlns:w16cex="http://schemas.microsoft.com/office/word/2018/wordml/cex" xmlns:w16cid="http://schemas.microsoft.com/office/word/2016/wordml/cid" xmlns:w16="http://schemas.microsoft.com/office/word/2018/wordml" xmlns:w16se="http://schemas.microsoft.com/office/word/2015/wordml/symex" mc:Ignorable="w14 w15 w16se w16cid w16 w16cex">
+<w:styles xmlns:mc="http://schemas.openxmlformats.org/markup-compatibility/2006" xmlns:r="http://schemas.openxmlformats.org/officeDocument/2006/relationships" xmlns:w="http://schemas.openxmlformats.org/wordprocessingml/2006/main" xmlns:w14="http://schemas.microsoft.com/office/word/2010/wordml" xmlns:w15="http://schemas.microsoft.com/office/word/2012/wordml" xmlns:w16cex="http://schemas.microsoft.com/office/word/2018/wordml/cex" xmlns:w16cid="http://schemas.microsoft.com/office/word/2016/wordml/cid" xmlns:w16="http://schemas.microsoft.com/office/word/2018/wordml" xmlns:w16sdtdh="http://schemas.microsoft.com/office/word/2020/wordml/sdtdatahash" xmlns:w16se="http://schemas.microsoft.com/office/word/2015/wordml/symex" mc:Ignorable="w14 w15 w16se w16cid w16 w16cex w16sdtdh">
   <w:docDefaults>
     <w:rPrDefault>
       <w:rPr>

</xml_diff>